<commit_message>
added set pin mode and moved digital read and write earlier in the document
</commit_message>
<xml_diff>
--- a/documents/ASIP protocol reference.docx
+++ b/documents/ASIP protocol reference.docx
@@ -3767,6 +3767,2719 @@
           <w:szCs w:val="20"/>
         </w:rPr>
       </w:pPr>
+    </w:p>
+    <w:p>
+      <w:pPr>
+        <w:rPr>
+          <w:b/>
+          <w:sz w:val="20"/>
+          <w:szCs w:val="20"/>
+        </w:rPr>
+      </w:pPr>
+      <w:r>
+        <w:rPr>
+          <w:b/>
+          <w:sz w:val="20"/>
+          <w:szCs w:val="20"/>
+        </w:rPr>
+        <w:t>Set Pin Mode</w:t>
+      </w:r>
+    </w:p>
+    <w:p>
+      <w:pPr>
+        <w:rPr>
+          <w:sz w:val="20"/>
+          <w:szCs w:val="20"/>
+        </w:rPr>
+      </w:pPr>
+      <w:r>
+        <w:rPr>
+          <w:sz w:val="20"/>
+          <w:szCs w:val="20"/>
+        </w:rPr>
+        <w:t>Set the mode of the given pin</w:t>
+      </w:r>
+    </w:p>
+    <w:p>
+      <w:pPr>
+        <w:spacing w:after="0"/>
+        <w:rPr>
+          <w:sz w:val="20"/>
+          <w:szCs w:val="20"/>
+        </w:rPr>
+      </w:pPr>
+      <w:r>
+        <w:rPr>
+          <w:sz w:val="20"/>
+          <w:szCs w:val="20"/>
+        </w:rPr>
+        <w:t>Request:</w:t>
+      </w:r>
+    </w:p>
+    <w:tbl>
+      <w:tblPr>
+        <w:tblStyle w:val="TableGrid"/>
+        <w:tblpPr w:leftFromText="180" w:rightFromText="180" w:vertAnchor="text" w:horzAnchor="margin" w:tblpY="33"/>
+        <w:tblW w:w="0" w:type="auto"/>
+        <w:tblLook w:val="04A0" w:firstRow="1" w:lastRow="0" w:firstColumn="1" w:lastColumn="0" w:noHBand="0" w:noVBand="1"/>
+      </w:tblPr>
+      <w:tblGrid>
+        <w:gridCol w:w="959"/>
+        <w:gridCol w:w="1036"/>
+        <w:gridCol w:w="543"/>
+        <w:gridCol w:w="1036"/>
+        <w:gridCol w:w="929"/>
+        <w:gridCol w:w="1036"/>
+        <w:gridCol w:w="1373"/>
+        <w:gridCol w:w="1153"/>
+      </w:tblGrid>
+      <w:tr>
+        <w:tc>
+          <w:tcPr>
+            <w:tcW w:w="959" w:type="dxa"/>
+          </w:tcPr>
+          <w:p>
+            <w:pPr>
+              <w:rPr>
+                <w:b/>
+                <w:color w:val="000000"/>
+                <w:sz w:val="20"/>
+                <w:szCs w:val="20"/>
+              </w:rPr>
+            </w:pPr>
+            <w:r>
+              <w:rPr>
+                <w:b/>
+                <w:color w:val="000000"/>
+                <w:sz w:val="20"/>
+                <w:szCs w:val="20"/>
+              </w:rPr>
+              <w:t>Header</w:t>
+            </w:r>
+          </w:p>
+        </w:tc>
+        <w:tc>
+          <w:tcPr>
+            <w:tcW w:w="1036" w:type="dxa"/>
+          </w:tcPr>
+          <w:p>
+            <w:pPr>
+              <w:rPr>
+                <w:b/>
+                <w:color w:val="000000"/>
+                <w:sz w:val="20"/>
+                <w:szCs w:val="20"/>
+              </w:rPr>
+            </w:pPr>
+            <w:r>
+              <w:rPr>
+                <w:b/>
+                <w:color w:val="000000"/>
+                <w:sz w:val="20"/>
+                <w:szCs w:val="20"/>
+              </w:rPr>
+              <w:t>Separator</w:t>
+            </w:r>
+          </w:p>
+        </w:tc>
+        <w:tc>
+          <w:tcPr>
+            <w:tcW w:w="543" w:type="dxa"/>
+          </w:tcPr>
+          <w:p>
+            <w:pPr>
+              <w:rPr>
+                <w:b/>
+                <w:color w:val="000000"/>
+                <w:sz w:val="20"/>
+                <w:szCs w:val="20"/>
+              </w:rPr>
+            </w:pPr>
+            <w:r>
+              <w:rPr>
+                <w:b/>
+                <w:color w:val="000000"/>
+                <w:sz w:val="20"/>
+                <w:szCs w:val="20"/>
+              </w:rPr>
+              <w:t>Tag</w:t>
+            </w:r>
+          </w:p>
+        </w:tc>
+        <w:tc>
+          <w:tcPr>
+            <w:tcW w:w="1036" w:type="dxa"/>
+          </w:tcPr>
+          <w:p>
+            <w:pPr>
+              <w:rPr>
+                <w:b/>
+                <w:color w:val="000000"/>
+                <w:sz w:val="20"/>
+                <w:szCs w:val="20"/>
+              </w:rPr>
+            </w:pPr>
+            <w:r>
+              <w:rPr>
+                <w:b/>
+                <w:color w:val="000000"/>
+                <w:sz w:val="20"/>
+                <w:szCs w:val="20"/>
+              </w:rPr>
+              <w:t>Separator</w:t>
+            </w:r>
+          </w:p>
+        </w:tc>
+        <w:tc>
+          <w:tcPr>
+            <w:tcW w:w="929" w:type="dxa"/>
+          </w:tcPr>
+          <w:p>
+            <w:pPr>
+              <w:rPr>
+                <w:b/>
+                <w:color w:val="000000"/>
+                <w:sz w:val="20"/>
+                <w:szCs w:val="20"/>
+              </w:rPr>
+            </w:pPr>
+            <w:r>
+              <w:rPr>
+                <w:b/>
+                <w:color w:val="000000"/>
+                <w:sz w:val="20"/>
+                <w:szCs w:val="20"/>
+              </w:rPr>
+              <w:t xml:space="preserve">Pin </w:t>
+            </w:r>
+          </w:p>
+        </w:tc>
+        <w:tc>
+          <w:tcPr>
+            <w:tcW w:w="1036" w:type="dxa"/>
+          </w:tcPr>
+          <w:p>
+            <w:pPr>
+              <w:rPr>
+                <w:b/>
+                <w:color w:val="000000"/>
+                <w:sz w:val="20"/>
+                <w:szCs w:val="20"/>
+              </w:rPr>
+            </w:pPr>
+            <w:r>
+              <w:rPr>
+                <w:b/>
+                <w:color w:val="000000"/>
+                <w:sz w:val="20"/>
+                <w:szCs w:val="20"/>
+              </w:rPr>
+              <w:t>Separator</w:t>
+            </w:r>
+          </w:p>
+        </w:tc>
+        <w:tc>
+          <w:tcPr>
+            <w:tcW w:w="1373" w:type="dxa"/>
+          </w:tcPr>
+          <w:p>
+            <w:pPr>
+              <w:rPr>
+                <w:b/>
+                <w:color w:val="000000"/>
+                <w:sz w:val="20"/>
+                <w:szCs w:val="20"/>
+              </w:rPr>
+            </w:pPr>
+            <w:r>
+              <w:rPr>
+                <w:b/>
+                <w:color w:val="000000"/>
+                <w:sz w:val="20"/>
+                <w:szCs w:val="20"/>
+              </w:rPr>
+              <w:t>Value</w:t>
+            </w:r>
+          </w:p>
+        </w:tc>
+        <w:tc>
+          <w:tcPr>
+            <w:tcW w:w="1153" w:type="dxa"/>
+          </w:tcPr>
+          <w:p>
+            <w:pPr>
+              <w:rPr>
+                <w:b/>
+                <w:color w:val="000000"/>
+                <w:sz w:val="20"/>
+                <w:szCs w:val="20"/>
+              </w:rPr>
+            </w:pPr>
+            <w:r>
+              <w:rPr>
+                <w:b/>
+                <w:color w:val="000000"/>
+                <w:sz w:val="20"/>
+                <w:szCs w:val="20"/>
+              </w:rPr>
+              <w:t>Terminator</w:t>
+            </w:r>
+          </w:p>
+        </w:tc>
+      </w:tr>
+      <w:tr>
+        <w:trPr>
+          <w:trHeight w:val="281"/>
+        </w:trPr>
+        <w:tc>
+          <w:tcPr>
+            <w:tcW w:w="959" w:type="dxa"/>
+          </w:tcPr>
+          <w:p>
+            <w:pPr>
+              <w:rPr>
+                <w:color w:val="000000"/>
+                <w:sz w:val="20"/>
+                <w:szCs w:val="20"/>
+              </w:rPr>
+            </w:pPr>
+            <w:r>
+              <w:rPr>
+                <w:color w:val="000000"/>
+                <w:sz w:val="20"/>
+                <w:szCs w:val="20"/>
+              </w:rPr>
+              <w:t>‘</w:t>
+            </w:r>
+            <w:r>
+              <w:rPr>
+                <w:rFonts w:ascii="Courier New" w:hAnsi="Courier New" w:cs="Courier New"/>
+                <w:sz w:val="20"/>
+                <w:szCs w:val="20"/>
+              </w:rPr>
+              <w:t>I</w:t>
+            </w:r>
+            <w:r>
+              <w:rPr>
+                <w:color w:val="000000"/>
+                <w:sz w:val="20"/>
+                <w:szCs w:val="20"/>
+              </w:rPr>
+              <w:t xml:space="preserve"> ’ </w:t>
+            </w:r>
+          </w:p>
+        </w:tc>
+        <w:tc>
+          <w:tcPr>
+            <w:tcW w:w="1036" w:type="dxa"/>
+          </w:tcPr>
+          <w:p>
+            <w:pPr>
+              <w:rPr>
+                <w:color w:val="000000"/>
+                <w:sz w:val="20"/>
+                <w:szCs w:val="20"/>
+              </w:rPr>
+            </w:pPr>
+            <w:r>
+              <w:rPr>
+                <w:color w:val="000000"/>
+                <w:sz w:val="20"/>
+                <w:szCs w:val="20"/>
+              </w:rPr>
+              <w:t xml:space="preserve">    ,</w:t>
+            </w:r>
+          </w:p>
+        </w:tc>
+        <w:tc>
+          <w:tcPr>
+            <w:tcW w:w="543" w:type="dxa"/>
+          </w:tcPr>
+          <w:p>
+            <w:pPr>
+              <w:rPr>
+                <w:color w:val="000000"/>
+                <w:sz w:val="20"/>
+                <w:szCs w:val="20"/>
+              </w:rPr>
+            </w:pPr>
+            <w:r>
+              <w:rPr>
+                <w:color w:val="000000"/>
+                <w:sz w:val="20"/>
+                <w:szCs w:val="20"/>
+              </w:rPr>
+              <w:t xml:space="preserve"> ‘</w:t>
+            </w:r>
+            <w:r>
+              <w:rPr>
+                <w:color w:val="000000"/>
+                <w:sz w:val="20"/>
+                <w:szCs w:val="20"/>
+              </w:rPr>
+              <w:t>P</w:t>
+            </w:r>
+            <w:r>
+              <w:rPr>
+                <w:color w:val="000000"/>
+                <w:sz w:val="20"/>
+                <w:szCs w:val="20"/>
+              </w:rPr>
+              <w:t>’</w:t>
+            </w:r>
+          </w:p>
+        </w:tc>
+        <w:tc>
+          <w:tcPr>
+            <w:tcW w:w="1036" w:type="dxa"/>
+          </w:tcPr>
+          <w:p>
+            <w:pPr>
+              <w:rPr>
+                <w:color w:val="000000"/>
+                <w:sz w:val="20"/>
+                <w:szCs w:val="20"/>
+              </w:rPr>
+            </w:pPr>
+            <w:r>
+              <w:rPr>
+                <w:color w:val="000000"/>
+                <w:sz w:val="20"/>
+                <w:szCs w:val="20"/>
+              </w:rPr>
+              <w:t xml:space="preserve">    ,</w:t>
+            </w:r>
+          </w:p>
+        </w:tc>
+        <w:tc>
+          <w:tcPr>
+            <w:tcW w:w="929" w:type="dxa"/>
+          </w:tcPr>
+          <w:p>
+            <w:pPr>
+              <w:rPr>
+                <w:color w:val="000000"/>
+                <w:sz w:val="20"/>
+                <w:szCs w:val="20"/>
+              </w:rPr>
+            </w:pPr>
+            <w:r>
+              <w:rPr>
+                <w:color w:val="000000"/>
+                <w:sz w:val="20"/>
+                <w:szCs w:val="20"/>
+              </w:rPr>
+              <w:t>Numeric digits</w:t>
+            </w:r>
+          </w:p>
+        </w:tc>
+        <w:tc>
+          <w:tcPr>
+            <w:tcW w:w="1036" w:type="dxa"/>
+          </w:tcPr>
+          <w:p>
+            <w:pPr>
+              <w:rPr>
+                <w:color w:val="000000"/>
+                <w:sz w:val="20"/>
+                <w:szCs w:val="20"/>
+              </w:rPr>
+            </w:pPr>
+            <w:r>
+              <w:rPr>
+                <w:color w:val="000000"/>
+                <w:sz w:val="20"/>
+                <w:szCs w:val="20"/>
+              </w:rPr>
+              <w:t xml:space="preserve">    ,</w:t>
+            </w:r>
+          </w:p>
+        </w:tc>
+        <w:tc>
+          <w:tcPr>
+            <w:tcW w:w="1373" w:type="dxa"/>
+          </w:tcPr>
+          <w:p>
+            <w:pPr>
+              <w:rPr>
+                <w:color w:val="000000"/>
+                <w:sz w:val="20"/>
+                <w:szCs w:val="20"/>
+              </w:rPr>
+            </w:pPr>
+            <w:r>
+              <w:rPr>
+                <w:color w:val="000000"/>
+                <w:sz w:val="20"/>
+                <w:szCs w:val="20"/>
+              </w:rPr>
+              <w:t>Mode</w:t>
+            </w:r>
+          </w:p>
+          <w:p>
+            <w:pPr>
+              <w:rPr>
+                <w:color w:val="000000"/>
+                <w:sz w:val="20"/>
+                <w:szCs w:val="20"/>
+              </w:rPr>
+            </w:pPr>
+            <w:r>
+              <w:rPr>
+                <w:color w:val="000000"/>
+                <w:sz w:val="20"/>
+                <w:szCs w:val="20"/>
+              </w:rPr>
+              <w:t>(See table)</w:t>
+            </w:r>
+          </w:p>
+        </w:tc>
+        <w:tc>
+          <w:tcPr>
+            <w:tcW w:w="1153" w:type="dxa"/>
+          </w:tcPr>
+          <w:p>
+            <w:pPr>
+              <w:rPr>
+                <w:color w:val="000000"/>
+                <w:sz w:val="20"/>
+                <w:szCs w:val="20"/>
+              </w:rPr>
+            </w:pPr>
+            <w:r>
+              <w:rPr>
+                <w:color w:val="000000"/>
+                <w:sz w:val="20"/>
+                <w:szCs w:val="20"/>
+              </w:rPr>
+              <w:t>‘\n’</w:t>
+            </w:r>
+          </w:p>
+        </w:tc>
+      </w:tr>
+    </w:tbl>
+    <w:p>
+      <w:pPr>
+        <w:spacing w:after="0"/>
+        <w:rPr>
+          <w:sz w:val="20"/>
+          <w:szCs w:val="20"/>
+        </w:rPr>
+      </w:pPr>
+    </w:p>
+    <w:p>
+      <w:pPr>
+        <w:spacing w:after="0"/>
+        <w:rPr>
+          <w:sz w:val="20"/>
+          <w:szCs w:val="20"/>
+        </w:rPr>
+      </w:pPr>
+    </w:p>
+    <w:p>
+      <w:pPr>
+        <w:spacing w:after="0"/>
+        <w:rPr>
+          <w:sz w:val="20"/>
+          <w:szCs w:val="20"/>
+        </w:rPr>
+      </w:pPr>
+    </w:p>
+    <w:p>
+      <w:pPr>
+        <w:rPr>
+          <w:sz w:val="20"/>
+          <w:szCs w:val="20"/>
+        </w:rPr>
+      </w:pPr>
+    </w:p>
+    <w:tbl>
+      <w:tblPr>
+        <w:tblStyle w:val="TableGrid"/>
+        <w:tblW w:w="0" w:type="auto"/>
+        <w:tblLook w:val="04A0" w:firstRow="1" w:lastRow="0" w:firstColumn="1" w:lastColumn="0" w:noHBand="0" w:noVBand="1"/>
+      </w:tblPr>
+      <w:tblGrid>
+        <w:gridCol w:w="3080"/>
+        <w:gridCol w:w="997"/>
+        <w:gridCol w:w="5165"/>
+      </w:tblGrid>
+      <w:tr>
+        <w:tc>
+          <w:tcPr>
+            <w:tcW w:w="3080" w:type="dxa"/>
+          </w:tcPr>
+          <w:p>
+            <w:pPr>
+              <w:rPr>
+                <w:b/>
+                <w:sz w:val="20"/>
+                <w:szCs w:val="20"/>
+              </w:rPr>
+            </w:pPr>
+            <w:r>
+              <w:rPr>
+                <w:b/>
+                <w:sz w:val="20"/>
+                <w:szCs w:val="20"/>
+              </w:rPr>
+              <w:t>Mode</w:t>
+            </w:r>
+          </w:p>
+        </w:tc>
+        <w:tc>
+          <w:tcPr>
+            <w:tcW w:w="997" w:type="dxa"/>
+          </w:tcPr>
+          <w:p>
+            <w:pPr>
+              <w:rPr>
+                <w:b/>
+                <w:sz w:val="20"/>
+                <w:szCs w:val="20"/>
+              </w:rPr>
+            </w:pPr>
+            <w:r>
+              <w:rPr>
+                <w:b/>
+                <w:sz w:val="20"/>
+                <w:szCs w:val="20"/>
+              </w:rPr>
+              <w:t>Value</w:t>
+            </w:r>
+          </w:p>
+        </w:tc>
+        <w:tc>
+          <w:tcPr>
+            <w:tcW w:w="5165" w:type="dxa"/>
+          </w:tcPr>
+          <w:p>
+            <w:pPr>
+              <w:rPr>
+                <w:b/>
+                <w:sz w:val="20"/>
+                <w:szCs w:val="20"/>
+              </w:rPr>
+            </w:pPr>
+            <w:r>
+              <w:rPr>
+                <w:b/>
+                <w:sz w:val="20"/>
+                <w:szCs w:val="20"/>
+              </w:rPr>
+              <w:t>Comment</w:t>
+            </w:r>
+          </w:p>
+        </w:tc>
+      </w:tr>
+      <w:tr>
+        <w:tc>
+          <w:tcPr>
+            <w:tcW w:w="3080" w:type="dxa"/>
+          </w:tcPr>
+          <w:p>
+            <w:pPr>
+              <w:rPr>
+                <w:sz w:val="20"/>
+                <w:szCs w:val="20"/>
+              </w:rPr>
+            </w:pPr>
+            <w:r>
+              <w:rPr>
+                <w:sz w:val="20"/>
+                <w:szCs w:val="20"/>
+              </w:rPr>
+              <w:t>INPUT_MODE</w:t>
+            </w:r>
+            <w:r>
+              <w:rPr>
+                <w:sz w:val="20"/>
+                <w:szCs w:val="20"/>
+              </w:rPr>
+              <w:t xml:space="preserve"> </w:t>
+            </w:r>
+          </w:p>
+        </w:tc>
+        <w:tc>
+          <w:tcPr>
+            <w:tcW w:w="997" w:type="dxa"/>
+          </w:tcPr>
+          <w:p>
+            <w:pPr>
+              <w:jc w:val="center"/>
+              <w:rPr>
+                <w:sz w:val="20"/>
+                <w:szCs w:val="20"/>
+              </w:rPr>
+            </w:pPr>
+            <w:r>
+              <w:rPr>
+                <w:sz w:val="20"/>
+                <w:szCs w:val="20"/>
+              </w:rPr>
+              <w:t>1</w:t>
+            </w:r>
+          </w:p>
+        </w:tc>
+        <w:tc>
+          <w:tcPr>
+            <w:tcW w:w="5165" w:type="dxa"/>
+          </w:tcPr>
+          <w:p>
+            <w:pPr>
+              <w:rPr>
+                <w:sz w:val="20"/>
+                <w:szCs w:val="20"/>
+              </w:rPr>
+            </w:pPr>
+            <w:proofErr w:type="spellStart"/>
+            <w:r>
+              <w:rPr>
+                <w:sz w:val="20"/>
+                <w:szCs w:val="20"/>
+              </w:rPr>
+              <w:t>digitial</w:t>
+            </w:r>
+            <w:proofErr w:type="spellEnd"/>
+            <w:r>
+              <w:rPr>
+                <w:sz w:val="20"/>
+                <w:szCs w:val="20"/>
+              </w:rPr>
+              <w:t xml:space="preserve"> input</w:t>
+            </w:r>
+          </w:p>
+        </w:tc>
+      </w:tr>
+      <w:tr>
+        <w:tc>
+          <w:tcPr>
+            <w:tcW w:w="3080" w:type="dxa"/>
+          </w:tcPr>
+          <w:p>
+            <w:pPr>
+              <w:rPr>
+                <w:sz w:val="20"/>
+                <w:szCs w:val="20"/>
+              </w:rPr>
+            </w:pPr>
+            <w:r>
+              <w:rPr>
+                <w:sz w:val="20"/>
+                <w:szCs w:val="20"/>
+              </w:rPr>
+              <w:t>INPUT_PULLUP_MODE</w:t>
+            </w:r>
+            <w:r>
+              <w:rPr>
+                <w:sz w:val="20"/>
+                <w:szCs w:val="20"/>
+              </w:rPr>
+              <w:t xml:space="preserve"> </w:t>
+            </w:r>
+          </w:p>
+        </w:tc>
+        <w:tc>
+          <w:tcPr>
+            <w:tcW w:w="997" w:type="dxa"/>
+          </w:tcPr>
+          <w:p>
+            <w:pPr>
+              <w:jc w:val="center"/>
+              <w:rPr>
+                <w:sz w:val="20"/>
+                <w:szCs w:val="20"/>
+              </w:rPr>
+            </w:pPr>
+            <w:r>
+              <w:rPr>
+                <w:sz w:val="20"/>
+                <w:szCs w:val="20"/>
+              </w:rPr>
+              <w:t>2</w:t>
+            </w:r>
+          </w:p>
+        </w:tc>
+        <w:tc>
+          <w:tcPr>
+            <w:tcW w:w="5165" w:type="dxa"/>
+          </w:tcPr>
+          <w:p>
+            <w:pPr>
+              <w:rPr>
+                <w:sz w:val="20"/>
+                <w:szCs w:val="20"/>
+              </w:rPr>
+            </w:pPr>
+            <w:r>
+              <w:rPr>
+                <w:sz w:val="20"/>
+                <w:szCs w:val="20"/>
+              </w:rPr>
+              <w:t>digital input with pull-up resistors enabled</w:t>
+            </w:r>
+          </w:p>
+        </w:tc>
+      </w:tr>
+      <w:tr>
+        <w:tc>
+          <w:tcPr>
+            <w:tcW w:w="3080" w:type="dxa"/>
+          </w:tcPr>
+          <w:p>
+            <w:pPr>
+              <w:rPr>
+                <w:sz w:val="20"/>
+                <w:szCs w:val="20"/>
+              </w:rPr>
+            </w:pPr>
+            <w:r>
+              <w:rPr>
+                <w:sz w:val="20"/>
+                <w:szCs w:val="20"/>
+              </w:rPr>
+              <w:t>OUTPUT_MODE</w:t>
+            </w:r>
+            <w:r>
+              <w:rPr>
+                <w:sz w:val="20"/>
+                <w:szCs w:val="20"/>
+              </w:rPr>
+              <w:t xml:space="preserve"> </w:t>
+            </w:r>
+          </w:p>
+        </w:tc>
+        <w:tc>
+          <w:tcPr>
+            <w:tcW w:w="997" w:type="dxa"/>
+          </w:tcPr>
+          <w:p>
+            <w:pPr>
+              <w:jc w:val="center"/>
+              <w:rPr>
+                <w:sz w:val="20"/>
+                <w:szCs w:val="20"/>
+              </w:rPr>
+            </w:pPr>
+            <w:r>
+              <w:rPr>
+                <w:sz w:val="20"/>
+                <w:szCs w:val="20"/>
+              </w:rPr>
+              <w:t>3</w:t>
+            </w:r>
+          </w:p>
+        </w:tc>
+        <w:tc>
+          <w:tcPr>
+            <w:tcW w:w="5165" w:type="dxa"/>
+          </w:tcPr>
+          <w:p>
+            <w:pPr>
+              <w:rPr>
+                <w:sz w:val="20"/>
+                <w:szCs w:val="20"/>
+              </w:rPr>
+            </w:pPr>
+            <w:r>
+              <w:rPr>
+                <w:sz w:val="20"/>
+                <w:szCs w:val="20"/>
+              </w:rPr>
+              <w:t>digital output</w:t>
+            </w:r>
+          </w:p>
+        </w:tc>
+      </w:tr>
+      <w:tr>
+        <w:tc>
+          <w:tcPr>
+            <w:tcW w:w="3080" w:type="dxa"/>
+          </w:tcPr>
+          <w:p>
+            <w:pPr>
+              <w:rPr>
+                <w:sz w:val="20"/>
+                <w:szCs w:val="20"/>
+              </w:rPr>
+            </w:pPr>
+            <w:r>
+              <w:rPr>
+                <w:sz w:val="20"/>
+                <w:szCs w:val="20"/>
+              </w:rPr>
+              <w:t>ANALOG_MODE</w:t>
+            </w:r>
+            <w:r>
+              <w:rPr>
+                <w:sz w:val="20"/>
+                <w:szCs w:val="20"/>
+              </w:rPr>
+              <w:t xml:space="preserve"> </w:t>
+            </w:r>
+          </w:p>
+        </w:tc>
+        <w:tc>
+          <w:tcPr>
+            <w:tcW w:w="997" w:type="dxa"/>
+          </w:tcPr>
+          <w:p>
+            <w:pPr>
+              <w:jc w:val="center"/>
+              <w:rPr>
+                <w:sz w:val="20"/>
+                <w:szCs w:val="20"/>
+              </w:rPr>
+            </w:pPr>
+            <w:r>
+              <w:rPr>
+                <w:sz w:val="20"/>
+                <w:szCs w:val="20"/>
+              </w:rPr>
+              <w:t>4</w:t>
+            </w:r>
+          </w:p>
+        </w:tc>
+        <w:tc>
+          <w:tcPr>
+            <w:tcW w:w="5165" w:type="dxa"/>
+          </w:tcPr>
+          <w:p>
+            <w:pPr>
+              <w:rPr>
+                <w:sz w:val="20"/>
+                <w:szCs w:val="20"/>
+              </w:rPr>
+            </w:pPr>
+            <w:r>
+              <w:rPr>
+                <w:sz w:val="20"/>
+                <w:szCs w:val="20"/>
+              </w:rPr>
+              <w:t xml:space="preserve"> </w:t>
+            </w:r>
+            <w:proofErr w:type="spellStart"/>
+            <w:r>
+              <w:rPr>
+                <w:sz w:val="20"/>
+                <w:szCs w:val="20"/>
+              </w:rPr>
+              <w:t>analog</w:t>
+            </w:r>
+            <w:proofErr w:type="spellEnd"/>
+            <w:r>
+              <w:rPr>
+                <w:sz w:val="20"/>
+                <w:szCs w:val="20"/>
+              </w:rPr>
+              <w:t xml:space="preserve"> input</w:t>
+            </w:r>
+          </w:p>
+        </w:tc>
+      </w:tr>
+      <w:tr>
+        <w:tc>
+          <w:tcPr>
+            <w:tcW w:w="3080" w:type="dxa"/>
+          </w:tcPr>
+          <w:p>
+            <w:pPr>
+              <w:rPr>
+                <w:sz w:val="20"/>
+                <w:szCs w:val="20"/>
+              </w:rPr>
+            </w:pPr>
+            <w:r>
+              <w:rPr>
+                <w:sz w:val="20"/>
+                <w:szCs w:val="20"/>
+              </w:rPr>
+              <w:t>PWM_MODE</w:t>
+            </w:r>
+          </w:p>
+        </w:tc>
+        <w:tc>
+          <w:tcPr>
+            <w:tcW w:w="997" w:type="dxa"/>
+          </w:tcPr>
+          <w:p>
+            <w:pPr>
+              <w:jc w:val="center"/>
+              <w:rPr>
+                <w:sz w:val="20"/>
+                <w:szCs w:val="20"/>
+              </w:rPr>
+            </w:pPr>
+            <w:r>
+              <w:rPr>
+                <w:sz w:val="20"/>
+                <w:szCs w:val="20"/>
+              </w:rPr>
+              <w:t>5</w:t>
+            </w:r>
+          </w:p>
+        </w:tc>
+        <w:tc>
+          <w:tcPr>
+            <w:tcW w:w="5165" w:type="dxa"/>
+          </w:tcPr>
+          <w:p>
+            <w:pPr>
+              <w:rPr>
+                <w:sz w:val="20"/>
+                <w:szCs w:val="20"/>
+              </w:rPr>
+            </w:pPr>
+            <w:proofErr w:type="spellStart"/>
+            <w:r>
+              <w:rPr>
+                <w:sz w:val="20"/>
+                <w:szCs w:val="20"/>
+              </w:rPr>
+              <w:t>pwm</w:t>
+            </w:r>
+            <w:proofErr w:type="spellEnd"/>
+            <w:r>
+              <w:rPr>
+                <w:sz w:val="20"/>
+                <w:szCs w:val="20"/>
+              </w:rPr>
+              <w:t xml:space="preserve"> output (</w:t>
+            </w:r>
+            <w:proofErr w:type="spellStart"/>
+            <w:r>
+              <w:rPr>
+                <w:sz w:val="20"/>
+                <w:szCs w:val="20"/>
+              </w:rPr>
+              <w:t>analogWrite</w:t>
+            </w:r>
+            <w:proofErr w:type="spellEnd"/>
+            <w:r>
+              <w:rPr>
+                <w:sz w:val="20"/>
+                <w:szCs w:val="20"/>
+              </w:rPr>
+              <w:t>)</w:t>
+            </w:r>
+            <w:bookmarkStart w:id="0" w:name="_GoBack"/>
+            <w:bookmarkEnd w:id="0"/>
+          </w:p>
+        </w:tc>
+      </w:tr>
+      <w:tr>
+        <w:tc>
+          <w:tcPr>
+            <w:tcW w:w="9242" w:type="dxa"/>
+            <w:gridSpan w:val="3"/>
+          </w:tcPr>
+          <w:p>
+            <w:pPr>
+              <w:rPr>
+                <w:b/>
+                <w:sz w:val="20"/>
+                <w:szCs w:val="20"/>
+              </w:rPr>
+            </w:pPr>
+            <w:r>
+              <w:rPr>
+                <w:b/>
+                <w:sz w:val="20"/>
+                <w:szCs w:val="20"/>
+              </w:rPr>
+              <w:t>The following modes are managed by the system and cannot be requested</w:t>
+            </w:r>
+          </w:p>
+        </w:tc>
+      </w:tr>
+      <w:tr>
+        <w:tc>
+          <w:tcPr>
+            <w:tcW w:w="3080" w:type="dxa"/>
+          </w:tcPr>
+          <w:p>
+            <w:pPr>
+              <w:rPr>
+                <w:sz w:val="20"/>
+                <w:szCs w:val="20"/>
+              </w:rPr>
+            </w:pPr>
+            <w:r>
+              <w:rPr>
+                <w:sz w:val="20"/>
+                <w:szCs w:val="20"/>
+              </w:rPr>
+              <w:t xml:space="preserve"> </w:t>
+            </w:r>
+            <w:r>
+              <w:rPr>
+                <w:sz w:val="20"/>
+                <w:szCs w:val="20"/>
+              </w:rPr>
+              <w:t>UNALLOCATED_PIN_MODE</w:t>
+            </w:r>
+          </w:p>
+        </w:tc>
+        <w:tc>
+          <w:tcPr>
+            <w:tcW w:w="997" w:type="dxa"/>
+          </w:tcPr>
+          <w:p>
+            <w:pPr>
+              <w:jc w:val="center"/>
+              <w:rPr>
+                <w:sz w:val="20"/>
+                <w:szCs w:val="20"/>
+              </w:rPr>
+            </w:pPr>
+            <w:r>
+              <w:rPr>
+                <w:sz w:val="20"/>
+                <w:szCs w:val="20"/>
+              </w:rPr>
+              <w:t>0</w:t>
+            </w:r>
+          </w:p>
+        </w:tc>
+        <w:tc>
+          <w:tcPr>
+            <w:tcW w:w="5165" w:type="dxa"/>
+          </w:tcPr>
+          <w:p>
+            <w:pPr>
+              <w:rPr>
+                <w:sz w:val="20"/>
+                <w:szCs w:val="20"/>
+              </w:rPr>
+            </w:pPr>
+            <w:r>
+              <w:rPr>
+                <w:sz w:val="20"/>
+                <w:szCs w:val="20"/>
+              </w:rPr>
+              <w:t>Pin has not been allocated to a service</w:t>
+            </w:r>
+          </w:p>
+        </w:tc>
+      </w:tr>
+      <w:tr>
+        <w:tc>
+          <w:tcPr>
+            <w:tcW w:w="3080" w:type="dxa"/>
+          </w:tcPr>
+          <w:p>
+            <w:pPr>
+              <w:rPr>
+                <w:sz w:val="20"/>
+                <w:szCs w:val="20"/>
+              </w:rPr>
+            </w:pPr>
+            <w:r>
+              <w:rPr>
+                <w:sz w:val="20"/>
+                <w:szCs w:val="20"/>
+              </w:rPr>
+              <w:t>RESERVED_MODE</w:t>
+            </w:r>
+          </w:p>
+        </w:tc>
+        <w:tc>
+          <w:tcPr>
+            <w:tcW w:w="997" w:type="dxa"/>
+          </w:tcPr>
+          <w:p>
+            <w:pPr>
+              <w:jc w:val="center"/>
+              <w:rPr>
+                <w:sz w:val="20"/>
+                <w:szCs w:val="20"/>
+              </w:rPr>
+            </w:pPr>
+            <w:r>
+              <w:rPr>
+                <w:sz w:val="20"/>
+                <w:szCs w:val="20"/>
+              </w:rPr>
+              <w:t>6</w:t>
+            </w:r>
+          </w:p>
+        </w:tc>
+        <w:tc>
+          <w:tcPr>
+            <w:tcW w:w="5165" w:type="dxa"/>
+          </w:tcPr>
+          <w:p>
+            <w:pPr>
+              <w:rPr>
+                <w:sz w:val="20"/>
+                <w:szCs w:val="20"/>
+              </w:rPr>
+            </w:pPr>
+            <w:r>
+              <w:rPr>
+                <w:sz w:val="20"/>
+                <w:szCs w:val="20"/>
+              </w:rPr>
+              <w:t>pin is used by the server (typically for serial communication)</w:t>
+            </w:r>
+          </w:p>
+        </w:tc>
+      </w:tr>
+      <w:tr>
+        <w:tc>
+          <w:tcPr>
+            <w:tcW w:w="3080" w:type="dxa"/>
+          </w:tcPr>
+          <w:p>
+            <w:pPr>
+              <w:rPr>
+                <w:sz w:val="20"/>
+                <w:szCs w:val="20"/>
+              </w:rPr>
+            </w:pPr>
+            <w:r>
+              <w:rPr>
+                <w:sz w:val="20"/>
+                <w:szCs w:val="20"/>
+              </w:rPr>
+              <w:t>OTHER_SERVICE_MODE</w:t>
+            </w:r>
+            <w:r>
+              <w:rPr>
+                <w:sz w:val="20"/>
+                <w:szCs w:val="20"/>
+              </w:rPr>
+              <w:t xml:space="preserve"> </w:t>
+            </w:r>
+          </w:p>
+        </w:tc>
+        <w:tc>
+          <w:tcPr>
+            <w:tcW w:w="997" w:type="dxa"/>
+          </w:tcPr>
+          <w:p>
+            <w:pPr>
+              <w:jc w:val="center"/>
+              <w:rPr>
+                <w:sz w:val="20"/>
+                <w:szCs w:val="20"/>
+              </w:rPr>
+            </w:pPr>
+            <w:r>
+              <w:rPr>
+                <w:sz w:val="20"/>
+                <w:szCs w:val="20"/>
+              </w:rPr>
+              <w:t>7</w:t>
+            </w:r>
+          </w:p>
+        </w:tc>
+        <w:tc>
+          <w:tcPr>
+            <w:tcW w:w="5165" w:type="dxa"/>
+          </w:tcPr>
+          <w:p>
+            <w:pPr>
+              <w:rPr>
+                <w:sz w:val="20"/>
+                <w:szCs w:val="20"/>
+              </w:rPr>
+            </w:pPr>
+            <w:r>
+              <w:rPr>
+                <w:sz w:val="20"/>
+                <w:szCs w:val="20"/>
+              </w:rPr>
+              <w:t>pin is in use by a service</w:t>
+            </w:r>
+          </w:p>
+        </w:tc>
+      </w:tr>
+      <w:tr>
+        <w:tc>
+          <w:tcPr>
+            <w:tcW w:w="3080" w:type="dxa"/>
+          </w:tcPr>
+          <w:p>
+            <w:pPr>
+              <w:rPr>
+                <w:sz w:val="20"/>
+                <w:szCs w:val="20"/>
+              </w:rPr>
+            </w:pPr>
+            <w:r>
+              <w:rPr>
+                <w:sz w:val="20"/>
+                <w:szCs w:val="20"/>
+              </w:rPr>
+              <w:t xml:space="preserve">INVALID_MODE </w:t>
+            </w:r>
+          </w:p>
+        </w:tc>
+        <w:tc>
+          <w:tcPr>
+            <w:tcW w:w="997" w:type="dxa"/>
+          </w:tcPr>
+          <w:p>
+            <w:pPr>
+              <w:jc w:val="center"/>
+              <w:rPr>
+                <w:sz w:val="20"/>
+                <w:szCs w:val="20"/>
+              </w:rPr>
+            </w:pPr>
+            <w:r>
+              <w:rPr>
+                <w:sz w:val="20"/>
+                <w:szCs w:val="20"/>
+              </w:rPr>
+              <w:t>8</w:t>
+            </w:r>
+          </w:p>
+        </w:tc>
+        <w:tc>
+          <w:tcPr>
+            <w:tcW w:w="5165" w:type="dxa"/>
+          </w:tcPr>
+          <w:p>
+            <w:pPr>
+              <w:rPr>
+                <w:sz w:val="20"/>
+                <w:szCs w:val="20"/>
+              </w:rPr>
+            </w:pPr>
+            <w:r>
+              <w:rPr>
+                <w:sz w:val="20"/>
+                <w:szCs w:val="20"/>
+              </w:rPr>
+              <w:t>pin is not valid</w:t>
+            </w:r>
+          </w:p>
+        </w:tc>
+      </w:tr>
+    </w:tbl>
+    <w:p>
+      <w:pPr>
+        <w:spacing w:after="0"/>
+        <w:rPr>
+          <w:sz w:val="20"/>
+          <w:szCs w:val="20"/>
+        </w:rPr>
+      </w:pPr>
+    </w:p>
+    <w:p>
+      <w:pPr>
+        <w:spacing w:after="0"/>
+        <w:rPr>
+          <w:sz w:val="20"/>
+          <w:szCs w:val="20"/>
+        </w:rPr>
+      </w:pPr>
+      <w:r>
+        <w:rPr>
+          <w:sz w:val="20"/>
+          <w:szCs w:val="20"/>
+        </w:rPr>
+        <w:t xml:space="preserve">  Reply: none (see Get Pin Mode message later in this document)</w:t>
+      </w:r>
+    </w:p>
+    <w:p>
+      <w:pPr>
+        <w:spacing w:after="0"/>
+        <w:rPr>
+          <w:sz w:val="20"/>
+          <w:szCs w:val="20"/>
+        </w:rPr>
+      </w:pPr>
+      <w:r>
+        <w:rPr>
+          <w:sz w:val="20"/>
+          <w:szCs w:val="20"/>
+        </w:rPr>
+        <w:t xml:space="preserve"> </w:t>
+      </w:r>
+    </w:p>
+    <w:p>
+      <w:pPr>
+        <w:spacing w:after="0"/>
+        <w:rPr>
+          <w:sz w:val="20"/>
+          <w:szCs w:val="20"/>
+        </w:rPr>
+      </w:pPr>
+      <w:r>
+        <w:rPr>
+          <w:sz w:val="20"/>
+          <w:szCs w:val="20"/>
+        </w:rPr>
+        <w:t xml:space="preserve">Example: </w:t>
+      </w:r>
+      <w:r>
+        <w:rPr>
+          <w:sz w:val="20"/>
+          <w:szCs w:val="20"/>
+        </w:rPr>
+        <w:t xml:space="preserve"> </w:t>
+      </w:r>
+      <w:proofErr w:type="gramStart"/>
+      <w:r>
+        <w:rPr>
+          <w:sz w:val="20"/>
+          <w:szCs w:val="20"/>
+        </w:rPr>
+        <w:t>S</w:t>
+      </w:r>
+      <w:r>
+        <w:rPr>
+          <w:sz w:val="20"/>
+          <w:szCs w:val="20"/>
+        </w:rPr>
+        <w:t>et  pin</w:t>
+      </w:r>
+      <w:proofErr w:type="gramEnd"/>
+      <w:r>
+        <w:rPr>
+          <w:sz w:val="20"/>
+          <w:szCs w:val="20"/>
+        </w:rPr>
+        <w:t xml:space="preserve"> </w:t>
+      </w:r>
+      <w:r>
+        <w:rPr>
+          <w:sz w:val="20"/>
+          <w:szCs w:val="20"/>
+        </w:rPr>
+        <w:t>13</w:t>
+      </w:r>
+      <w:r>
+        <w:rPr>
+          <w:sz w:val="20"/>
+          <w:szCs w:val="20"/>
+        </w:rPr>
+        <w:t xml:space="preserve"> to OUTPUT</w:t>
+      </w:r>
+    </w:p>
+    <w:p>
+      <w:r>
+        <w:t xml:space="preserve">   </w:t>
+      </w:r>
+      <w:r>
+        <w:t xml:space="preserve">Request: </w:t>
+      </w:r>
+      <w:r>
+        <w:rPr>
+          <w:rFonts w:ascii="Courier New" w:hAnsi="Courier New" w:cs="Courier New"/>
+        </w:rPr>
+        <w:t>"</w:t>
+      </w:r>
+      <w:r>
+        <w:rPr>
+          <w:rFonts w:ascii="Courier New" w:hAnsi="Courier New" w:cs="Courier New"/>
+          <w:sz w:val="20"/>
+          <w:szCs w:val="20"/>
+        </w:rPr>
+        <w:t>I</w:t>
+      </w:r>
+      <w:proofErr w:type="gramStart"/>
+      <w:r>
+        <w:rPr>
+          <w:rFonts w:ascii="Courier New" w:hAnsi="Courier New" w:cs="Courier New"/>
+          <w:sz w:val="20"/>
+          <w:szCs w:val="20"/>
+        </w:rPr>
+        <w:t>,P,13,3</w:t>
+      </w:r>
+      <w:proofErr w:type="gramEnd"/>
+      <w:r>
+        <w:rPr>
+          <w:rFonts w:ascii="Courier New" w:hAnsi="Courier New" w:cs="Courier New"/>
+          <w:sz w:val="20"/>
+          <w:szCs w:val="20"/>
+        </w:rPr>
+        <w:t xml:space="preserve">\n </w:t>
+      </w:r>
+      <w:r>
+        <w:rPr>
+          <w:rFonts w:ascii="Courier New" w:hAnsi="Courier New" w:cs="Courier New"/>
+        </w:rPr>
+        <w:t>"</w:t>
+      </w:r>
+    </w:p>
+    <w:p>
+      <w:pPr>
+        <w:rPr>
+          <w:b/>
+          <w:sz w:val="20"/>
+          <w:szCs w:val="20"/>
+        </w:rPr>
+      </w:pPr>
+    </w:p>
+    <w:p>
+      <w:pPr>
+        <w:rPr>
+          <w:b/>
+          <w:sz w:val="20"/>
+          <w:szCs w:val="20"/>
+        </w:rPr>
+      </w:pPr>
+    </w:p>
+    <w:p>
+      <w:pPr>
+        <w:spacing w:after="0"/>
+        <w:rPr>
+          <w:b/>
+          <w:sz w:val="20"/>
+          <w:szCs w:val="20"/>
+        </w:rPr>
+      </w:pPr>
+      <w:r>
+        <w:rPr>
+          <w:b/>
+          <w:sz w:val="20"/>
+          <w:szCs w:val="20"/>
+        </w:rPr>
+        <w:t>Digital Write</w:t>
+      </w:r>
+    </w:p>
+    <w:p>
+      <w:pPr>
+        <w:spacing w:after="0"/>
+        <w:rPr>
+          <w:sz w:val="20"/>
+          <w:szCs w:val="20"/>
+        </w:rPr>
+      </w:pPr>
+      <w:r>
+        <w:rPr>
+          <w:sz w:val="20"/>
+          <w:szCs w:val="20"/>
+        </w:rPr>
+        <w:t xml:space="preserve">Set the value of a digital pin to 0 or 1 </w:t>
+      </w:r>
+    </w:p>
+    <w:p>
+      <w:pPr>
+        <w:spacing w:after="0"/>
+        <w:rPr>
+          <w:sz w:val="20"/>
+          <w:szCs w:val="20"/>
+        </w:rPr>
+      </w:pPr>
+    </w:p>
+    <w:p>
+      <w:pPr>
+        <w:spacing w:after="0"/>
+        <w:rPr>
+          <w:sz w:val="20"/>
+          <w:szCs w:val="20"/>
+        </w:rPr>
+      </w:pPr>
+      <w:r>
+        <w:rPr>
+          <w:sz w:val="20"/>
+          <w:szCs w:val="20"/>
+        </w:rPr>
+        <w:t>Request:</w:t>
+      </w:r>
+    </w:p>
+    <w:tbl>
+      <w:tblPr>
+        <w:tblStyle w:val="TableGrid"/>
+        <w:tblpPr w:leftFromText="180" w:rightFromText="180" w:vertAnchor="text" w:horzAnchor="margin" w:tblpY="33"/>
+        <w:tblW w:w="0" w:type="auto"/>
+        <w:tblLook w:val="04A0" w:firstRow="1" w:lastRow="0" w:firstColumn="1" w:lastColumn="0" w:noHBand="0" w:noVBand="1"/>
+      </w:tblPr>
+      <w:tblGrid>
+        <w:gridCol w:w="959"/>
+        <w:gridCol w:w="1036"/>
+        <w:gridCol w:w="543"/>
+        <w:gridCol w:w="1036"/>
+        <w:gridCol w:w="929"/>
+        <w:gridCol w:w="1036"/>
+        <w:gridCol w:w="905"/>
+        <w:gridCol w:w="1177"/>
+      </w:tblGrid>
+      <w:tr>
+        <w:tc>
+          <w:tcPr>
+            <w:tcW w:w="959" w:type="dxa"/>
+          </w:tcPr>
+          <w:p>
+            <w:pPr>
+              <w:rPr>
+                <w:b/>
+                <w:color w:val="000000"/>
+                <w:sz w:val="20"/>
+                <w:szCs w:val="20"/>
+              </w:rPr>
+            </w:pPr>
+            <w:r>
+              <w:rPr>
+                <w:b/>
+                <w:color w:val="000000"/>
+                <w:sz w:val="20"/>
+                <w:szCs w:val="20"/>
+              </w:rPr>
+              <w:t>Header</w:t>
+            </w:r>
+          </w:p>
+        </w:tc>
+        <w:tc>
+          <w:tcPr>
+            <w:tcW w:w="1036" w:type="dxa"/>
+          </w:tcPr>
+          <w:p>
+            <w:pPr>
+              <w:rPr>
+                <w:b/>
+                <w:color w:val="000000"/>
+                <w:sz w:val="20"/>
+                <w:szCs w:val="20"/>
+              </w:rPr>
+            </w:pPr>
+            <w:r>
+              <w:rPr>
+                <w:b/>
+                <w:color w:val="000000"/>
+                <w:sz w:val="20"/>
+                <w:szCs w:val="20"/>
+              </w:rPr>
+              <w:t>Separator</w:t>
+            </w:r>
+          </w:p>
+        </w:tc>
+        <w:tc>
+          <w:tcPr>
+            <w:tcW w:w="543" w:type="dxa"/>
+          </w:tcPr>
+          <w:p>
+            <w:pPr>
+              <w:rPr>
+                <w:b/>
+                <w:color w:val="000000"/>
+                <w:sz w:val="20"/>
+                <w:szCs w:val="20"/>
+              </w:rPr>
+            </w:pPr>
+            <w:r>
+              <w:rPr>
+                <w:b/>
+                <w:color w:val="000000"/>
+                <w:sz w:val="20"/>
+                <w:szCs w:val="20"/>
+              </w:rPr>
+              <w:t>Tag</w:t>
+            </w:r>
+          </w:p>
+        </w:tc>
+        <w:tc>
+          <w:tcPr>
+            <w:tcW w:w="1036" w:type="dxa"/>
+          </w:tcPr>
+          <w:p>
+            <w:pPr>
+              <w:rPr>
+                <w:b/>
+                <w:color w:val="000000"/>
+                <w:sz w:val="20"/>
+                <w:szCs w:val="20"/>
+              </w:rPr>
+            </w:pPr>
+            <w:r>
+              <w:rPr>
+                <w:b/>
+                <w:color w:val="000000"/>
+                <w:sz w:val="20"/>
+                <w:szCs w:val="20"/>
+              </w:rPr>
+              <w:t>Separator</w:t>
+            </w:r>
+          </w:p>
+        </w:tc>
+        <w:tc>
+          <w:tcPr>
+            <w:tcW w:w="929" w:type="dxa"/>
+          </w:tcPr>
+          <w:p>
+            <w:pPr>
+              <w:rPr>
+                <w:b/>
+                <w:color w:val="000000"/>
+                <w:sz w:val="20"/>
+                <w:szCs w:val="20"/>
+              </w:rPr>
+            </w:pPr>
+            <w:r>
+              <w:rPr>
+                <w:b/>
+                <w:color w:val="000000"/>
+                <w:sz w:val="20"/>
+                <w:szCs w:val="20"/>
+              </w:rPr>
+              <w:t xml:space="preserve">Pin </w:t>
+            </w:r>
+          </w:p>
+        </w:tc>
+        <w:tc>
+          <w:tcPr>
+            <w:tcW w:w="1036" w:type="dxa"/>
+          </w:tcPr>
+          <w:p>
+            <w:pPr>
+              <w:rPr>
+                <w:b/>
+                <w:color w:val="000000"/>
+                <w:sz w:val="20"/>
+                <w:szCs w:val="20"/>
+              </w:rPr>
+            </w:pPr>
+            <w:r>
+              <w:rPr>
+                <w:b/>
+                <w:color w:val="000000"/>
+                <w:sz w:val="20"/>
+                <w:szCs w:val="20"/>
+              </w:rPr>
+              <w:t>Separator</w:t>
+            </w:r>
+          </w:p>
+        </w:tc>
+        <w:tc>
+          <w:tcPr>
+            <w:tcW w:w="905" w:type="dxa"/>
+          </w:tcPr>
+          <w:p>
+            <w:pPr>
+              <w:rPr>
+                <w:b/>
+                <w:color w:val="000000"/>
+                <w:sz w:val="20"/>
+                <w:szCs w:val="20"/>
+              </w:rPr>
+            </w:pPr>
+            <w:r>
+              <w:rPr>
+                <w:b/>
+                <w:color w:val="000000"/>
+                <w:sz w:val="20"/>
+                <w:szCs w:val="20"/>
+              </w:rPr>
+              <w:t>Value</w:t>
+            </w:r>
+          </w:p>
+        </w:tc>
+        <w:tc>
+          <w:tcPr>
+            <w:tcW w:w="1177" w:type="dxa"/>
+          </w:tcPr>
+          <w:p>
+            <w:pPr>
+              <w:rPr>
+                <w:b/>
+                <w:color w:val="000000"/>
+                <w:sz w:val="20"/>
+                <w:szCs w:val="20"/>
+              </w:rPr>
+            </w:pPr>
+            <w:r>
+              <w:rPr>
+                <w:b/>
+                <w:color w:val="000000"/>
+                <w:sz w:val="20"/>
+                <w:szCs w:val="20"/>
+              </w:rPr>
+              <w:t>Terminator</w:t>
+            </w:r>
+          </w:p>
+        </w:tc>
+      </w:tr>
+      <w:tr>
+        <w:trPr>
+          <w:trHeight w:val="281"/>
+        </w:trPr>
+        <w:tc>
+          <w:tcPr>
+            <w:tcW w:w="959" w:type="dxa"/>
+          </w:tcPr>
+          <w:p>
+            <w:pPr>
+              <w:rPr>
+                <w:color w:val="000000"/>
+                <w:sz w:val="20"/>
+                <w:szCs w:val="20"/>
+              </w:rPr>
+            </w:pPr>
+            <w:r>
+              <w:rPr>
+                <w:color w:val="000000"/>
+                <w:sz w:val="20"/>
+                <w:szCs w:val="20"/>
+              </w:rPr>
+              <w:t>‘</w:t>
+            </w:r>
+            <w:r>
+              <w:rPr>
+                <w:rFonts w:ascii="Courier New" w:hAnsi="Courier New" w:cs="Courier New"/>
+                <w:sz w:val="20"/>
+                <w:szCs w:val="20"/>
+              </w:rPr>
+              <w:t>I</w:t>
+            </w:r>
+            <w:r>
+              <w:rPr>
+                <w:color w:val="000000"/>
+                <w:sz w:val="20"/>
+                <w:szCs w:val="20"/>
+              </w:rPr>
+              <w:t xml:space="preserve"> ’ </w:t>
+            </w:r>
+          </w:p>
+        </w:tc>
+        <w:tc>
+          <w:tcPr>
+            <w:tcW w:w="1036" w:type="dxa"/>
+          </w:tcPr>
+          <w:p>
+            <w:pPr>
+              <w:rPr>
+                <w:color w:val="000000"/>
+                <w:sz w:val="20"/>
+                <w:szCs w:val="20"/>
+              </w:rPr>
+            </w:pPr>
+            <w:r>
+              <w:rPr>
+                <w:color w:val="000000"/>
+                <w:sz w:val="20"/>
+                <w:szCs w:val="20"/>
+              </w:rPr>
+              <w:t xml:space="preserve">    ,</w:t>
+            </w:r>
+          </w:p>
+        </w:tc>
+        <w:tc>
+          <w:tcPr>
+            <w:tcW w:w="543" w:type="dxa"/>
+          </w:tcPr>
+          <w:p>
+            <w:pPr>
+              <w:rPr>
+                <w:color w:val="000000"/>
+                <w:sz w:val="20"/>
+                <w:szCs w:val="20"/>
+              </w:rPr>
+            </w:pPr>
+            <w:r>
+              <w:rPr>
+                <w:color w:val="000000"/>
+                <w:sz w:val="20"/>
+                <w:szCs w:val="20"/>
+              </w:rPr>
+              <w:t xml:space="preserve"> ‘</w:t>
+            </w:r>
+            <w:r>
+              <w:rPr>
+                <w:color w:val="000000"/>
+                <w:sz w:val="20"/>
+                <w:szCs w:val="20"/>
+              </w:rPr>
+              <w:t>d</w:t>
+            </w:r>
+            <w:r>
+              <w:rPr>
+                <w:color w:val="000000"/>
+                <w:sz w:val="20"/>
+                <w:szCs w:val="20"/>
+              </w:rPr>
+              <w:t>’</w:t>
+            </w:r>
+          </w:p>
+        </w:tc>
+        <w:tc>
+          <w:tcPr>
+            <w:tcW w:w="1036" w:type="dxa"/>
+          </w:tcPr>
+          <w:p>
+            <w:pPr>
+              <w:rPr>
+                <w:color w:val="000000"/>
+                <w:sz w:val="20"/>
+                <w:szCs w:val="20"/>
+              </w:rPr>
+            </w:pPr>
+            <w:r>
+              <w:rPr>
+                <w:color w:val="000000"/>
+                <w:sz w:val="20"/>
+                <w:szCs w:val="20"/>
+              </w:rPr>
+              <w:t xml:space="preserve">    ,</w:t>
+            </w:r>
+          </w:p>
+        </w:tc>
+        <w:tc>
+          <w:tcPr>
+            <w:tcW w:w="929" w:type="dxa"/>
+          </w:tcPr>
+          <w:p>
+            <w:pPr>
+              <w:rPr>
+                <w:color w:val="000000"/>
+                <w:sz w:val="20"/>
+                <w:szCs w:val="20"/>
+              </w:rPr>
+            </w:pPr>
+            <w:r>
+              <w:rPr>
+                <w:color w:val="000000"/>
+                <w:sz w:val="20"/>
+                <w:szCs w:val="20"/>
+              </w:rPr>
+              <w:t>Numeric digits</w:t>
+            </w:r>
+          </w:p>
+        </w:tc>
+        <w:tc>
+          <w:tcPr>
+            <w:tcW w:w="1036" w:type="dxa"/>
+          </w:tcPr>
+          <w:p>
+            <w:pPr>
+              <w:rPr>
+                <w:color w:val="000000"/>
+                <w:sz w:val="20"/>
+                <w:szCs w:val="20"/>
+              </w:rPr>
+            </w:pPr>
+            <w:r>
+              <w:rPr>
+                <w:color w:val="000000"/>
+                <w:sz w:val="20"/>
+                <w:szCs w:val="20"/>
+              </w:rPr>
+              <w:t xml:space="preserve">    ,</w:t>
+            </w:r>
+          </w:p>
+        </w:tc>
+        <w:tc>
+          <w:tcPr>
+            <w:tcW w:w="905" w:type="dxa"/>
+          </w:tcPr>
+          <w:p>
+            <w:pPr>
+              <w:rPr>
+                <w:color w:val="000000"/>
+                <w:sz w:val="20"/>
+                <w:szCs w:val="20"/>
+              </w:rPr>
+            </w:pPr>
+            <w:r>
+              <w:rPr>
+                <w:color w:val="000000"/>
+                <w:sz w:val="20"/>
+                <w:szCs w:val="20"/>
+              </w:rPr>
+              <w:t>0 or 1</w:t>
+            </w:r>
+          </w:p>
+        </w:tc>
+        <w:tc>
+          <w:tcPr>
+            <w:tcW w:w="1177" w:type="dxa"/>
+          </w:tcPr>
+          <w:p>
+            <w:pPr>
+              <w:rPr>
+                <w:color w:val="000000"/>
+                <w:sz w:val="20"/>
+                <w:szCs w:val="20"/>
+              </w:rPr>
+            </w:pPr>
+            <w:r>
+              <w:rPr>
+                <w:color w:val="000000"/>
+                <w:sz w:val="20"/>
+                <w:szCs w:val="20"/>
+              </w:rPr>
+              <w:t>‘\n’</w:t>
+            </w:r>
+          </w:p>
+        </w:tc>
+      </w:tr>
+    </w:tbl>
+    <w:p>
+      <w:pPr>
+        <w:spacing w:after="0"/>
+        <w:rPr>
+          <w:sz w:val="20"/>
+          <w:szCs w:val="20"/>
+        </w:rPr>
+      </w:pPr>
+    </w:p>
+    <w:p>
+      <w:pPr>
+        <w:spacing w:after="0"/>
+        <w:rPr>
+          <w:sz w:val="20"/>
+          <w:szCs w:val="20"/>
+        </w:rPr>
+      </w:pPr>
+    </w:p>
+    <w:p>
+      <w:pPr>
+        <w:keepNext/>
+        <w:spacing w:after="0"/>
+        <w:rPr>
+          <w:sz w:val="20"/>
+          <w:szCs w:val="20"/>
+        </w:rPr>
+      </w:pPr>
+    </w:p>
+    <w:p>
+      <w:pPr>
+        <w:keepNext/>
+        <w:spacing w:after="0"/>
+        <w:rPr>
+          <w:sz w:val="20"/>
+          <w:szCs w:val="20"/>
+        </w:rPr>
+      </w:pPr>
+    </w:p>
+    <w:p>
+      <w:pPr>
+        <w:keepNext/>
+        <w:spacing w:after="0"/>
+        <w:rPr>
+          <w:sz w:val="20"/>
+          <w:szCs w:val="20"/>
+        </w:rPr>
+      </w:pPr>
+      <w:r>
+        <w:rPr>
+          <w:sz w:val="20"/>
+          <w:szCs w:val="20"/>
+        </w:rPr>
+        <w:t>Reply: None</w:t>
+      </w:r>
+    </w:p>
+    <w:p>
+      <w:pPr>
+        <w:spacing w:after="0"/>
+        <w:rPr>
+          <w:sz w:val="20"/>
+          <w:szCs w:val="20"/>
+        </w:rPr>
+      </w:pPr>
+    </w:p>
+    <w:p>
+      <w:pPr>
+        <w:spacing w:after="0"/>
+        <w:rPr>
+          <w:sz w:val="20"/>
+          <w:szCs w:val="20"/>
+        </w:rPr>
+      </w:pPr>
+      <w:r>
+        <w:rPr>
+          <w:sz w:val="20"/>
+          <w:szCs w:val="20"/>
+        </w:rPr>
+        <w:t xml:space="preserve">Example:  Set pin 13 to 1 (HIGH) </w:t>
+      </w:r>
+    </w:p>
+    <w:p>
+      <w:pPr>
+        <w:spacing w:after="0"/>
+      </w:pPr>
+      <w:r>
+        <w:rPr>
+          <w:sz w:val="20"/>
+          <w:szCs w:val="20"/>
+        </w:rPr>
+        <w:t xml:space="preserve">Request: </w:t>
+      </w:r>
+      <w:r>
+        <w:t>"</w:t>
+      </w:r>
+      <w:r>
+        <w:rPr>
+          <w:rFonts w:ascii="Courier New" w:hAnsi="Courier New" w:cs="Courier New"/>
+          <w:sz w:val="20"/>
+          <w:szCs w:val="20"/>
+        </w:rPr>
+        <w:t>I</w:t>
+      </w:r>
+      <w:proofErr w:type="gramStart"/>
+      <w:r>
+        <w:rPr>
+          <w:rFonts w:ascii="Courier New" w:hAnsi="Courier New" w:cs="Courier New"/>
+          <w:sz w:val="20"/>
+          <w:szCs w:val="20"/>
+        </w:rPr>
+        <w:t>,</w:t>
+      </w:r>
+      <w:r>
+        <w:rPr>
+          <w:rFonts w:ascii="Courier New" w:hAnsi="Courier New" w:cs="Courier New"/>
+          <w:sz w:val="20"/>
+          <w:szCs w:val="20"/>
+        </w:rPr>
+        <w:t>d,13,1</w:t>
+      </w:r>
+      <w:proofErr w:type="gramEnd"/>
+      <w:r>
+        <w:rPr>
+          <w:rFonts w:ascii="Courier New" w:hAnsi="Courier New" w:cs="Courier New"/>
+          <w:sz w:val="20"/>
+          <w:szCs w:val="20"/>
+        </w:rPr>
+        <w:t>\n</w:t>
+      </w:r>
+      <w:r>
+        <w:t>"</w:t>
+      </w:r>
+    </w:p>
+    <w:p>
+      <w:pPr>
+        <w:rPr>
+          <w:b/>
+          <w:sz w:val="20"/>
+          <w:szCs w:val="20"/>
+        </w:rPr>
+      </w:pPr>
+    </w:p>
+    <w:p>
+      <w:pPr>
+        <w:spacing w:after="0"/>
+        <w:rPr>
+          <w:b/>
+          <w:sz w:val="20"/>
+          <w:szCs w:val="20"/>
+        </w:rPr>
+      </w:pPr>
+      <w:r>
+        <w:rPr>
+          <w:b/>
+          <w:sz w:val="20"/>
+          <w:szCs w:val="20"/>
+        </w:rPr>
+        <w:t>Analog Write</w:t>
+      </w:r>
+    </w:p>
+    <w:p>
+      <w:pPr>
+        <w:spacing w:after="0"/>
+        <w:rPr>
+          <w:sz w:val="20"/>
+          <w:szCs w:val="20"/>
+        </w:rPr>
+      </w:pPr>
+      <w:r>
+        <w:rPr>
+          <w:sz w:val="20"/>
+          <w:szCs w:val="20"/>
+        </w:rPr>
+        <w:t xml:space="preserve">Set the PWM value of an </w:t>
+      </w:r>
+      <w:proofErr w:type="spellStart"/>
+      <w:r>
+        <w:rPr>
+          <w:sz w:val="20"/>
+          <w:szCs w:val="20"/>
+        </w:rPr>
+        <w:t>analog</w:t>
+      </w:r>
+      <w:proofErr w:type="spellEnd"/>
+      <w:r>
+        <w:rPr>
+          <w:sz w:val="20"/>
+          <w:szCs w:val="20"/>
+        </w:rPr>
+        <w:t xml:space="preserve"> output (PWM capable) pin  </w:t>
+      </w:r>
+    </w:p>
+    <w:p>
+      <w:pPr>
+        <w:spacing w:after="0"/>
+        <w:rPr>
+          <w:sz w:val="20"/>
+          <w:szCs w:val="20"/>
+        </w:rPr>
+      </w:pPr>
+    </w:p>
+    <w:p>
+      <w:pPr>
+        <w:spacing w:after="0"/>
+        <w:rPr>
+          <w:sz w:val="20"/>
+          <w:szCs w:val="20"/>
+        </w:rPr>
+      </w:pPr>
+      <w:r>
+        <w:rPr>
+          <w:sz w:val="20"/>
+          <w:szCs w:val="20"/>
+        </w:rPr>
+        <w:t>Request:</w:t>
+      </w:r>
+    </w:p>
+    <w:tbl>
+      <w:tblPr>
+        <w:tblStyle w:val="TableGrid"/>
+        <w:tblpPr w:leftFromText="180" w:rightFromText="180" w:vertAnchor="text" w:horzAnchor="margin" w:tblpY="33"/>
+        <w:tblW w:w="0" w:type="auto"/>
+        <w:tblLook w:val="04A0" w:firstRow="1" w:lastRow="0" w:firstColumn="1" w:lastColumn="0" w:noHBand="0" w:noVBand="1"/>
+      </w:tblPr>
+      <w:tblGrid>
+        <w:gridCol w:w="959"/>
+        <w:gridCol w:w="1036"/>
+        <w:gridCol w:w="543"/>
+        <w:gridCol w:w="1036"/>
+        <w:gridCol w:w="929"/>
+        <w:gridCol w:w="1036"/>
+        <w:gridCol w:w="905"/>
+        <w:gridCol w:w="1177"/>
+      </w:tblGrid>
+      <w:tr>
+        <w:tc>
+          <w:tcPr>
+            <w:tcW w:w="959" w:type="dxa"/>
+          </w:tcPr>
+          <w:p>
+            <w:pPr>
+              <w:rPr>
+                <w:b/>
+                <w:color w:val="000000"/>
+                <w:sz w:val="20"/>
+                <w:szCs w:val="20"/>
+              </w:rPr>
+            </w:pPr>
+            <w:r>
+              <w:rPr>
+                <w:b/>
+                <w:color w:val="000000"/>
+                <w:sz w:val="20"/>
+                <w:szCs w:val="20"/>
+              </w:rPr>
+              <w:t>Header</w:t>
+            </w:r>
+          </w:p>
+        </w:tc>
+        <w:tc>
+          <w:tcPr>
+            <w:tcW w:w="1036" w:type="dxa"/>
+          </w:tcPr>
+          <w:p>
+            <w:pPr>
+              <w:rPr>
+                <w:b/>
+                <w:color w:val="000000"/>
+                <w:sz w:val="20"/>
+                <w:szCs w:val="20"/>
+              </w:rPr>
+            </w:pPr>
+            <w:r>
+              <w:rPr>
+                <w:b/>
+                <w:color w:val="000000"/>
+                <w:sz w:val="20"/>
+                <w:szCs w:val="20"/>
+              </w:rPr>
+              <w:t>Separator</w:t>
+            </w:r>
+          </w:p>
+        </w:tc>
+        <w:tc>
+          <w:tcPr>
+            <w:tcW w:w="543" w:type="dxa"/>
+          </w:tcPr>
+          <w:p>
+            <w:pPr>
+              <w:rPr>
+                <w:b/>
+                <w:color w:val="000000"/>
+                <w:sz w:val="20"/>
+                <w:szCs w:val="20"/>
+              </w:rPr>
+            </w:pPr>
+            <w:r>
+              <w:rPr>
+                <w:b/>
+                <w:color w:val="000000"/>
+                <w:sz w:val="20"/>
+                <w:szCs w:val="20"/>
+              </w:rPr>
+              <w:t>Tag</w:t>
+            </w:r>
+          </w:p>
+        </w:tc>
+        <w:tc>
+          <w:tcPr>
+            <w:tcW w:w="1036" w:type="dxa"/>
+          </w:tcPr>
+          <w:p>
+            <w:pPr>
+              <w:rPr>
+                <w:b/>
+                <w:color w:val="000000"/>
+                <w:sz w:val="20"/>
+                <w:szCs w:val="20"/>
+              </w:rPr>
+            </w:pPr>
+            <w:r>
+              <w:rPr>
+                <w:b/>
+                <w:color w:val="000000"/>
+                <w:sz w:val="20"/>
+                <w:szCs w:val="20"/>
+              </w:rPr>
+              <w:t>Separator</w:t>
+            </w:r>
+          </w:p>
+        </w:tc>
+        <w:tc>
+          <w:tcPr>
+            <w:tcW w:w="929" w:type="dxa"/>
+          </w:tcPr>
+          <w:p>
+            <w:pPr>
+              <w:rPr>
+                <w:b/>
+                <w:color w:val="000000"/>
+                <w:sz w:val="20"/>
+                <w:szCs w:val="20"/>
+              </w:rPr>
+            </w:pPr>
+            <w:r>
+              <w:rPr>
+                <w:b/>
+                <w:color w:val="000000"/>
+                <w:sz w:val="20"/>
+                <w:szCs w:val="20"/>
+              </w:rPr>
+              <w:t xml:space="preserve">Pin </w:t>
+            </w:r>
+          </w:p>
+        </w:tc>
+        <w:tc>
+          <w:tcPr>
+            <w:tcW w:w="1036" w:type="dxa"/>
+          </w:tcPr>
+          <w:p>
+            <w:pPr>
+              <w:rPr>
+                <w:b/>
+                <w:color w:val="000000"/>
+                <w:sz w:val="20"/>
+                <w:szCs w:val="20"/>
+              </w:rPr>
+            </w:pPr>
+            <w:r>
+              <w:rPr>
+                <w:b/>
+                <w:color w:val="000000"/>
+                <w:sz w:val="20"/>
+                <w:szCs w:val="20"/>
+              </w:rPr>
+              <w:t>Separator</w:t>
+            </w:r>
+          </w:p>
+        </w:tc>
+        <w:tc>
+          <w:tcPr>
+            <w:tcW w:w="905" w:type="dxa"/>
+          </w:tcPr>
+          <w:p>
+            <w:pPr>
+              <w:rPr>
+                <w:b/>
+                <w:color w:val="000000"/>
+                <w:sz w:val="20"/>
+                <w:szCs w:val="20"/>
+              </w:rPr>
+            </w:pPr>
+            <w:r>
+              <w:rPr>
+                <w:b/>
+                <w:color w:val="000000"/>
+                <w:sz w:val="20"/>
+                <w:szCs w:val="20"/>
+              </w:rPr>
+              <w:t>Value</w:t>
+            </w:r>
+          </w:p>
+        </w:tc>
+        <w:tc>
+          <w:tcPr>
+            <w:tcW w:w="1177" w:type="dxa"/>
+          </w:tcPr>
+          <w:p>
+            <w:pPr>
+              <w:rPr>
+                <w:b/>
+                <w:color w:val="000000"/>
+                <w:sz w:val="20"/>
+                <w:szCs w:val="20"/>
+              </w:rPr>
+            </w:pPr>
+            <w:r>
+              <w:rPr>
+                <w:b/>
+                <w:color w:val="000000"/>
+                <w:sz w:val="20"/>
+                <w:szCs w:val="20"/>
+              </w:rPr>
+              <w:t>Terminator</w:t>
+            </w:r>
+          </w:p>
+        </w:tc>
+      </w:tr>
+      <w:tr>
+        <w:trPr>
+          <w:trHeight w:val="281"/>
+        </w:trPr>
+        <w:tc>
+          <w:tcPr>
+            <w:tcW w:w="959" w:type="dxa"/>
+          </w:tcPr>
+          <w:p>
+            <w:pPr>
+              <w:rPr>
+                <w:color w:val="000000"/>
+                <w:sz w:val="20"/>
+                <w:szCs w:val="20"/>
+              </w:rPr>
+            </w:pPr>
+            <w:r>
+              <w:rPr>
+                <w:color w:val="000000"/>
+                <w:sz w:val="20"/>
+                <w:szCs w:val="20"/>
+              </w:rPr>
+              <w:t>‘</w:t>
+            </w:r>
+            <w:r>
+              <w:rPr>
+                <w:rFonts w:ascii="Courier New" w:hAnsi="Courier New" w:cs="Courier New"/>
+                <w:sz w:val="20"/>
+                <w:szCs w:val="20"/>
+              </w:rPr>
+              <w:t>I</w:t>
+            </w:r>
+            <w:r>
+              <w:rPr>
+                <w:color w:val="000000"/>
+                <w:sz w:val="20"/>
+                <w:szCs w:val="20"/>
+              </w:rPr>
+              <w:t xml:space="preserve"> ’ </w:t>
+            </w:r>
+          </w:p>
+        </w:tc>
+        <w:tc>
+          <w:tcPr>
+            <w:tcW w:w="1036" w:type="dxa"/>
+          </w:tcPr>
+          <w:p>
+            <w:pPr>
+              <w:rPr>
+                <w:color w:val="000000"/>
+                <w:sz w:val="20"/>
+                <w:szCs w:val="20"/>
+              </w:rPr>
+            </w:pPr>
+            <w:r>
+              <w:rPr>
+                <w:color w:val="000000"/>
+                <w:sz w:val="20"/>
+                <w:szCs w:val="20"/>
+              </w:rPr>
+              <w:t xml:space="preserve">    ,</w:t>
+            </w:r>
+          </w:p>
+        </w:tc>
+        <w:tc>
+          <w:tcPr>
+            <w:tcW w:w="543" w:type="dxa"/>
+          </w:tcPr>
+          <w:p>
+            <w:pPr>
+              <w:rPr>
+                <w:color w:val="000000"/>
+                <w:sz w:val="20"/>
+                <w:szCs w:val="20"/>
+              </w:rPr>
+            </w:pPr>
+            <w:r>
+              <w:rPr>
+                <w:color w:val="000000"/>
+                <w:sz w:val="20"/>
+                <w:szCs w:val="20"/>
+              </w:rPr>
+              <w:t xml:space="preserve"> ‘</w:t>
+            </w:r>
+            <w:r>
+              <w:rPr>
+                <w:color w:val="000000"/>
+                <w:sz w:val="20"/>
+                <w:szCs w:val="20"/>
+              </w:rPr>
+              <w:t>a</w:t>
+            </w:r>
+            <w:r>
+              <w:rPr>
+                <w:color w:val="000000"/>
+                <w:sz w:val="20"/>
+                <w:szCs w:val="20"/>
+              </w:rPr>
+              <w:t>’</w:t>
+            </w:r>
+          </w:p>
+        </w:tc>
+        <w:tc>
+          <w:tcPr>
+            <w:tcW w:w="1036" w:type="dxa"/>
+          </w:tcPr>
+          <w:p>
+            <w:pPr>
+              <w:rPr>
+                <w:color w:val="000000"/>
+                <w:sz w:val="20"/>
+                <w:szCs w:val="20"/>
+              </w:rPr>
+            </w:pPr>
+            <w:r>
+              <w:rPr>
+                <w:color w:val="000000"/>
+                <w:sz w:val="20"/>
+                <w:szCs w:val="20"/>
+              </w:rPr>
+              <w:t xml:space="preserve">    ,</w:t>
+            </w:r>
+          </w:p>
+        </w:tc>
+        <w:tc>
+          <w:tcPr>
+            <w:tcW w:w="929" w:type="dxa"/>
+          </w:tcPr>
+          <w:p>
+            <w:pPr>
+              <w:rPr>
+                <w:color w:val="000000"/>
+                <w:sz w:val="20"/>
+                <w:szCs w:val="20"/>
+              </w:rPr>
+            </w:pPr>
+            <w:r>
+              <w:rPr>
+                <w:color w:val="000000"/>
+                <w:sz w:val="20"/>
+                <w:szCs w:val="20"/>
+              </w:rPr>
+              <w:t>Numeric digits</w:t>
+            </w:r>
+          </w:p>
+        </w:tc>
+        <w:tc>
+          <w:tcPr>
+            <w:tcW w:w="1036" w:type="dxa"/>
+          </w:tcPr>
+          <w:p>
+            <w:pPr>
+              <w:rPr>
+                <w:color w:val="000000"/>
+                <w:sz w:val="20"/>
+                <w:szCs w:val="20"/>
+              </w:rPr>
+            </w:pPr>
+            <w:r>
+              <w:rPr>
+                <w:color w:val="000000"/>
+                <w:sz w:val="20"/>
+                <w:szCs w:val="20"/>
+              </w:rPr>
+              <w:t xml:space="preserve">    ,</w:t>
+            </w:r>
+          </w:p>
+        </w:tc>
+        <w:tc>
+          <w:tcPr>
+            <w:tcW w:w="905" w:type="dxa"/>
+          </w:tcPr>
+          <w:p>
+            <w:pPr>
+              <w:rPr>
+                <w:color w:val="000000"/>
+                <w:sz w:val="20"/>
+                <w:szCs w:val="20"/>
+              </w:rPr>
+            </w:pPr>
+            <w:r>
+              <w:rPr>
+                <w:color w:val="000000"/>
+                <w:sz w:val="20"/>
+                <w:szCs w:val="20"/>
+              </w:rPr>
+              <w:t>0-255</w:t>
+            </w:r>
+          </w:p>
+        </w:tc>
+        <w:tc>
+          <w:tcPr>
+            <w:tcW w:w="1177" w:type="dxa"/>
+          </w:tcPr>
+          <w:p>
+            <w:pPr>
+              <w:rPr>
+                <w:color w:val="000000"/>
+                <w:sz w:val="20"/>
+                <w:szCs w:val="20"/>
+              </w:rPr>
+            </w:pPr>
+            <w:r>
+              <w:rPr>
+                <w:color w:val="000000"/>
+                <w:sz w:val="20"/>
+                <w:szCs w:val="20"/>
+              </w:rPr>
+              <w:t>‘\n’</w:t>
+            </w:r>
+          </w:p>
+        </w:tc>
+      </w:tr>
+    </w:tbl>
+    <w:p>
+      <w:pPr>
+        <w:spacing w:after="0"/>
+        <w:rPr>
+          <w:sz w:val="20"/>
+          <w:szCs w:val="20"/>
+        </w:rPr>
+      </w:pPr>
+    </w:p>
+    <w:p>
+      <w:pPr>
+        <w:spacing w:after="0"/>
+        <w:rPr>
+          <w:sz w:val="20"/>
+          <w:szCs w:val="20"/>
+        </w:rPr>
+      </w:pPr>
+    </w:p>
+    <w:p>
+      <w:pPr>
+        <w:keepNext/>
+        <w:spacing w:after="0"/>
+        <w:rPr>
+          <w:sz w:val="20"/>
+          <w:szCs w:val="20"/>
+        </w:rPr>
+      </w:pPr>
+    </w:p>
+    <w:p>
+      <w:pPr>
+        <w:keepNext/>
+        <w:spacing w:after="0"/>
+        <w:rPr>
+          <w:sz w:val="20"/>
+          <w:szCs w:val="20"/>
+        </w:rPr>
+      </w:pPr>
+    </w:p>
+    <w:p>
+      <w:pPr>
+        <w:keepNext/>
+        <w:spacing w:after="0"/>
+        <w:rPr>
+          <w:sz w:val="20"/>
+          <w:szCs w:val="20"/>
+        </w:rPr>
+      </w:pPr>
+      <w:r>
+        <w:rPr>
+          <w:sz w:val="20"/>
+          <w:szCs w:val="20"/>
+        </w:rPr>
+        <w:t>Reply: None</w:t>
+      </w:r>
+    </w:p>
+    <w:p>
+      <w:pPr>
+        <w:spacing w:after="0"/>
+        <w:rPr>
+          <w:sz w:val="20"/>
+          <w:szCs w:val="20"/>
+        </w:rPr>
+      </w:pPr>
+    </w:p>
+    <w:p>
+      <w:pPr>
+        <w:spacing w:after="0"/>
+        <w:rPr>
+          <w:sz w:val="20"/>
+          <w:szCs w:val="20"/>
+        </w:rPr>
+      </w:pPr>
+      <w:r>
+        <w:rPr>
+          <w:sz w:val="20"/>
+          <w:szCs w:val="20"/>
+        </w:rPr>
+        <w:t xml:space="preserve">Example:  Set pin 9 to 128  </w:t>
+      </w:r>
+    </w:p>
+    <w:p>
+      <w:pPr>
+        <w:spacing w:after="0"/>
+      </w:pPr>
+      <w:r>
+        <w:rPr>
+          <w:sz w:val="20"/>
+          <w:szCs w:val="20"/>
+        </w:rPr>
+        <w:t xml:space="preserve">Request: </w:t>
+      </w:r>
+      <w:r>
+        <w:t>"</w:t>
+      </w:r>
+      <w:r>
+        <w:rPr>
+          <w:rFonts w:ascii="Courier New" w:hAnsi="Courier New" w:cs="Courier New"/>
+          <w:sz w:val="20"/>
+          <w:szCs w:val="20"/>
+        </w:rPr>
+        <w:t>I</w:t>
+      </w:r>
+      <w:proofErr w:type="gramStart"/>
+      <w:r>
+        <w:rPr>
+          <w:rFonts w:ascii="Courier New" w:hAnsi="Courier New" w:cs="Courier New"/>
+          <w:sz w:val="20"/>
+          <w:szCs w:val="20"/>
+        </w:rPr>
+        <w:t>,</w:t>
+      </w:r>
+      <w:r>
+        <w:rPr>
+          <w:rFonts w:ascii="Courier New" w:hAnsi="Courier New" w:cs="Courier New"/>
+          <w:sz w:val="20"/>
+          <w:szCs w:val="20"/>
+        </w:rPr>
+        <w:t>a,9,128</w:t>
+      </w:r>
+      <w:proofErr w:type="gramEnd"/>
+      <w:r>
+        <w:rPr>
+          <w:rFonts w:ascii="Courier New" w:hAnsi="Courier New" w:cs="Courier New"/>
+          <w:sz w:val="20"/>
+          <w:szCs w:val="20"/>
+        </w:rPr>
+        <w:t>\n</w:t>
+      </w:r>
+      <w:r>
+        <w:t>"</w:t>
+      </w:r>
     </w:p>
     <w:p>
       <w:pPr>
@@ -10271,1263 +12984,6 @@
     </w:p>
     <w:p>
       <w:pPr>
-        <w:spacing w:after="0"/>
-        <w:rPr>
-          <w:b/>
-          <w:sz w:val="20"/>
-          <w:szCs w:val="20"/>
-        </w:rPr>
-      </w:pPr>
-      <w:r>
-        <w:rPr>
-          <w:b/>
-          <w:sz w:val="20"/>
-          <w:szCs w:val="20"/>
-        </w:rPr>
-        <w:t>Digital Write</w:t>
-      </w:r>
-    </w:p>
-    <w:p>
-      <w:pPr>
-        <w:spacing w:after="0"/>
-        <w:rPr>
-          <w:sz w:val="20"/>
-          <w:szCs w:val="20"/>
-        </w:rPr>
-      </w:pPr>
-      <w:r>
-        <w:rPr>
-          <w:sz w:val="20"/>
-          <w:szCs w:val="20"/>
-        </w:rPr>
-        <w:t xml:space="preserve">Set the value of a digital pin to 0 or 1 </w:t>
-      </w:r>
-    </w:p>
-    <w:p>
-      <w:pPr>
-        <w:spacing w:after="0"/>
-        <w:rPr>
-          <w:sz w:val="20"/>
-          <w:szCs w:val="20"/>
-        </w:rPr>
-      </w:pPr>
-    </w:p>
-    <w:p>
-      <w:pPr>
-        <w:spacing w:after="0"/>
-        <w:rPr>
-          <w:sz w:val="20"/>
-          <w:szCs w:val="20"/>
-        </w:rPr>
-      </w:pPr>
-      <w:r>
-        <w:rPr>
-          <w:sz w:val="20"/>
-          <w:szCs w:val="20"/>
-        </w:rPr>
-        <w:t>Request:</w:t>
-      </w:r>
-    </w:p>
-    <w:tbl>
-      <w:tblPr>
-        <w:tblStyle w:val="TableGrid"/>
-        <w:tblpPr w:leftFromText="180" w:rightFromText="180" w:vertAnchor="text" w:horzAnchor="margin" w:tblpY="33"/>
-        <w:tblW w:w="0" w:type="auto"/>
-        <w:tblLook w:val="04A0" w:firstRow="1" w:lastRow="0" w:firstColumn="1" w:lastColumn="0" w:noHBand="0" w:noVBand="1"/>
-      </w:tblPr>
-      <w:tblGrid>
-        <w:gridCol w:w="959"/>
-        <w:gridCol w:w="1036"/>
-        <w:gridCol w:w="543"/>
-        <w:gridCol w:w="1036"/>
-        <w:gridCol w:w="929"/>
-        <w:gridCol w:w="1036"/>
-        <w:gridCol w:w="905"/>
-        <w:gridCol w:w="1177"/>
-      </w:tblGrid>
-      <w:tr>
-        <w:tc>
-          <w:tcPr>
-            <w:tcW w:w="959" w:type="dxa"/>
-          </w:tcPr>
-          <w:p>
-            <w:pPr>
-              <w:rPr>
-                <w:b/>
-                <w:color w:val="000000"/>
-                <w:sz w:val="20"/>
-                <w:szCs w:val="20"/>
-              </w:rPr>
-            </w:pPr>
-            <w:r>
-              <w:rPr>
-                <w:b/>
-                <w:color w:val="000000"/>
-                <w:sz w:val="20"/>
-                <w:szCs w:val="20"/>
-              </w:rPr>
-              <w:t>Header</w:t>
-            </w:r>
-          </w:p>
-        </w:tc>
-        <w:tc>
-          <w:tcPr>
-            <w:tcW w:w="1036" w:type="dxa"/>
-          </w:tcPr>
-          <w:p>
-            <w:pPr>
-              <w:rPr>
-                <w:b/>
-                <w:color w:val="000000"/>
-                <w:sz w:val="20"/>
-                <w:szCs w:val="20"/>
-              </w:rPr>
-            </w:pPr>
-            <w:r>
-              <w:rPr>
-                <w:b/>
-                <w:color w:val="000000"/>
-                <w:sz w:val="20"/>
-                <w:szCs w:val="20"/>
-              </w:rPr>
-              <w:t>Separator</w:t>
-            </w:r>
-          </w:p>
-        </w:tc>
-        <w:tc>
-          <w:tcPr>
-            <w:tcW w:w="543" w:type="dxa"/>
-          </w:tcPr>
-          <w:p>
-            <w:pPr>
-              <w:rPr>
-                <w:b/>
-                <w:color w:val="000000"/>
-                <w:sz w:val="20"/>
-                <w:szCs w:val="20"/>
-              </w:rPr>
-            </w:pPr>
-            <w:r>
-              <w:rPr>
-                <w:b/>
-                <w:color w:val="000000"/>
-                <w:sz w:val="20"/>
-                <w:szCs w:val="20"/>
-              </w:rPr>
-              <w:t>Tag</w:t>
-            </w:r>
-          </w:p>
-        </w:tc>
-        <w:tc>
-          <w:tcPr>
-            <w:tcW w:w="1036" w:type="dxa"/>
-          </w:tcPr>
-          <w:p>
-            <w:pPr>
-              <w:rPr>
-                <w:b/>
-                <w:color w:val="000000"/>
-                <w:sz w:val="20"/>
-                <w:szCs w:val="20"/>
-              </w:rPr>
-            </w:pPr>
-            <w:r>
-              <w:rPr>
-                <w:b/>
-                <w:color w:val="000000"/>
-                <w:sz w:val="20"/>
-                <w:szCs w:val="20"/>
-              </w:rPr>
-              <w:t>Separator</w:t>
-            </w:r>
-          </w:p>
-        </w:tc>
-        <w:tc>
-          <w:tcPr>
-            <w:tcW w:w="929" w:type="dxa"/>
-          </w:tcPr>
-          <w:p>
-            <w:pPr>
-              <w:rPr>
-                <w:b/>
-                <w:color w:val="000000"/>
-                <w:sz w:val="20"/>
-                <w:szCs w:val="20"/>
-              </w:rPr>
-            </w:pPr>
-            <w:r>
-              <w:rPr>
-                <w:b/>
-                <w:color w:val="000000"/>
-                <w:sz w:val="20"/>
-                <w:szCs w:val="20"/>
-              </w:rPr>
-              <w:t xml:space="preserve">Pin </w:t>
-            </w:r>
-          </w:p>
-        </w:tc>
-        <w:tc>
-          <w:tcPr>
-            <w:tcW w:w="1036" w:type="dxa"/>
-          </w:tcPr>
-          <w:p>
-            <w:pPr>
-              <w:rPr>
-                <w:b/>
-                <w:color w:val="000000"/>
-                <w:sz w:val="20"/>
-                <w:szCs w:val="20"/>
-              </w:rPr>
-            </w:pPr>
-            <w:r>
-              <w:rPr>
-                <w:b/>
-                <w:color w:val="000000"/>
-                <w:sz w:val="20"/>
-                <w:szCs w:val="20"/>
-              </w:rPr>
-              <w:t>Separator</w:t>
-            </w:r>
-          </w:p>
-        </w:tc>
-        <w:tc>
-          <w:tcPr>
-            <w:tcW w:w="905" w:type="dxa"/>
-          </w:tcPr>
-          <w:p>
-            <w:pPr>
-              <w:rPr>
-                <w:b/>
-                <w:color w:val="000000"/>
-                <w:sz w:val="20"/>
-                <w:szCs w:val="20"/>
-              </w:rPr>
-            </w:pPr>
-            <w:r>
-              <w:rPr>
-                <w:b/>
-                <w:color w:val="000000"/>
-                <w:sz w:val="20"/>
-                <w:szCs w:val="20"/>
-              </w:rPr>
-              <w:t>Value</w:t>
-            </w:r>
-          </w:p>
-        </w:tc>
-        <w:tc>
-          <w:tcPr>
-            <w:tcW w:w="1177" w:type="dxa"/>
-          </w:tcPr>
-          <w:p>
-            <w:pPr>
-              <w:rPr>
-                <w:b/>
-                <w:color w:val="000000"/>
-                <w:sz w:val="20"/>
-                <w:szCs w:val="20"/>
-              </w:rPr>
-            </w:pPr>
-            <w:r>
-              <w:rPr>
-                <w:b/>
-                <w:color w:val="000000"/>
-                <w:sz w:val="20"/>
-                <w:szCs w:val="20"/>
-              </w:rPr>
-              <w:t>Terminator</w:t>
-            </w:r>
-          </w:p>
-        </w:tc>
-      </w:tr>
-      <w:tr>
-        <w:trPr>
-          <w:trHeight w:val="281"/>
-        </w:trPr>
-        <w:tc>
-          <w:tcPr>
-            <w:tcW w:w="959" w:type="dxa"/>
-          </w:tcPr>
-          <w:p>
-            <w:pPr>
-              <w:rPr>
-                <w:color w:val="000000"/>
-                <w:sz w:val="20"/>
-                <w:szCs w:val="20"/>
-              </w:rPr>
-            </w:pPr>
-            <w:r>
-              <w:rPr>
-                <w:color w:val="000000"/>
-                <w:sz w:val="20"/>
-                <w:szCs w:val="20"/>
-              </w:rPr>
-              <w:t>‘</w:t>
-            </w:r>
-            <w:r>
-              <w:rPr>
-                <w:rFonts w:ascii="Courier New" w:hAnsi="Courier New" w:cs="Courier New"/>
-                <w:sz w:val="20"/>
-                <w:szCs w:val="20"/>
-              </w:rPr>
-              <w:t>I</w:t>
-            </w:r>
-            <w:r>
-              <w:rPr>
-                <w:color w:val="000000"/>
-                <w:sz w:val="20"/>
-                <w:szCs w:val="20"/>
-              </w:rPr>
-              <w:t xml:space="preserve"> ’ </w:t>
-            </w:r>
-          </w:p>
-        </w:tc>
-        <w:tc>
-          <w:tcPr>
-            <w:tcW w:w="1036" w:type="dxa"/>
-          </w:tcPr>
-          <w:p>
-            <w:pPr>
-              <w:rPr>
-                <w:color w:val="000000"/>
-                <w:sz w:val="20"/>
-                <w:szCs w:val="20"/>
-              </w:rPr>
-            </w:pPr>
-            <w:r>
-              <w:rPr>
-                <w:color w:val="000000"/>
-                <w:sz w:val="20"/>
-                <w:szCs w:val="20"/>
-              </w:rPr>
-              <w:t xml:space="preserve">    ,</w:t>
-            </w:r>
-          </w:p>
-        </w:tc>
-        <w:tc>
-          <w:tcPr>
-            <w:tcW w:w="543" w:type="dxa"/>
-          </w:tcPr>
-          <w:p>
-            <w:pPr>
-              <w:rPr>
-                <w:color w:val="000000"/>
-                <w:sz w:val="20"/>
-                <w:szCs w:val="20"/>
-              </w:rPr>
-            </w:pPr>
-            <w:r>
-              <w:rPr>
-                <w:color w:val="000000"/>
-                <w:sz w:val="20"/>
-                <w:szCs w:val="20"/>
-              </w:rPr>
-              <w:t xml:space="preserve"> ‘</w:t>
-            </w:r>
-            <w:r>
-              <w:rPr>
-                <w:color w:val="000000"/>
-                <w:sz w:val="20"/>
-                <w:szCs w:val="20"/>
-              </w:rPr>
-              <w:t>d</w:t>
-            </w:r>
-            <w:r>
-              <w:rPr>
-                <w:color w:val="000000"/>
-                <w:sz w:val="20"/>
-                <w:szCs w:val="20"/>
-              </w:rPr>
-              <w:t>’</w:t>
-            </w:r>
-          </w:p>
-        </w:tc>
-        <w:tc>
-          <w:tcPr>
-            <w:tcW w:w="1036" w:type="dxa"/>
-          </w:tcPr>
-          <w:p>
-            <w:pPr>
-              <w:rPr>
-                <w:color w:val="000000"/>
-                <w:sz w:val="20"/>
-                <w:szCs w:val="20"/>
-              </w:rPr>
-            </w:pPr>
-            <w:r>
-              <w:rPr>
-                <w:color w:val="000000"/>
-                <w:sz w:val="20"/>
-                <w:szCs w:val="20"/>
-              </w:rPr>
-              <w:t xml:space="preserve">    ,</w:t>
-            </w:r>
-          </w:p>
-        </w:tc>
-        <w:tc>
-          <w:tcPr>
-            <w:tcW w:w="929" w:type="dxa"/>
-          </w:tcPr>
-          <w:p>
-            <w:pPr>
-              <w:rPr>
-                <w:color w:val="000000"/>
-                <w:sz w:val="20"/>
-                <w:szCs w:val="20"/>
-              </w:rPr>
-            </w:pPr>
-            <w:r>
-              <w:rPr>
-                <w:color w:val="000000"/>
-                <w:sz w:val="20"/>
-                <w:szCs w:val="20"/>
-              </w:rPr>
-              <w:t>Numeric digits</w:t>
-            </w:r>
-          </w:p>
-        </w:tc>
-        <w:tc>
-          <w:tcPr>
-            <w:tcW w:w="1036" w:type="dxa"/>
-          </w:tcPr>
-          <w:p>
-            <w:pPr>
-              <w:rPr>
-                <w:color w:val="000000"/>
-                <w:sz w:val="20"/>
-                <w:szCs w:val="20"/>
-              </w:rPr>
-            </w:pPr>
-            <w:r>
-              <w:rPr>
-                <w:color w:val="000000"/>
-                <w:sz w:val="20"/>
-                <w:szCs w:val="20"/>
-              </w:rPr>
-              <w:t xml:space="preserve">    ,</w:t>
-            </w:r>
-          </w:p>
-        </w:tc>
-        <w:tc>
-          <w:tcPr>
-            <w:tcW w:w="905" w:type="dxa"/>
-          </w:tcPr>
-          <w:p>
-            <w:pPr>
-              <w:rPr>
-                <w:color w:val="000000"/>
-                <w:sz w:val="20"/>
-                <w:szCs w:val="20"/>
-              </w:rPr>
-            </w:pPr>
-            <w:r>
-              <w:rPr>
-                <w:color w:val="000000"/>
-                <w:sz w:val="20"/>
-                <w:szCs w:val="20"/>
-              </w:rPr>
-              <w:t>0 or 1</w:t>
-            </w:r>
-          </w:p>
-        </w:tc>
-        <w:tc>
-          <w:tcPr>
-            <w:tcW w:w="1177" w:type="dxa"/>
-          </w:tcPr>
-          <w:p>
-            <w:pPr>
-              <w:rPr>
-                <w:color w:val="000000"/>
-                <w:sz w:val="20"/>
-                <w:szCs w:val="20"/>
-              </w:rPr>
-            </w:pPr>
-            <w:r>
-              <w:rPr>
-                <w:color w:val="000000"/>
-                <w:sz w:val="20"/>
-                <w:szCs w:val="20"/>
-              </w:rPr>
-              <w:t>‘\n’</w:t>
-            </w:r>
-          </w:p>
-        </w:tc>
-      </w:tr>
-    </w:tbl>
-    <w:p>
-      <w:pPr>
-        <w:spacing w:after="0"/>
-        <w:rPr>
-          <w:sz w:val="20"/>
-          <w:szCs w:val="20"/>
-        </w:rPr>
-      </w:pPr>
-    </w:p>
-    <w:p>
-      <w:pPr>
-        <w:spacing w:after="0"/>
-        <w:rPr>
-          <w:sz w:val="20"/>
-          <w:szCs w:val="20"/>
-        </w:rPr>
-      </w:pPr>
-    </w:p>
-    <w:p>
-      <w:pPr>
-        <w:keepNext/>
-        <w:spacing w:after="0"/>
-        <w:rPr>
-          <w:sz w:val="20"/>
-          <w:szCs w:val="20"/>
-        </w:rPr>
-      </w:pPr>
-    </w:p>
-    <w:p>
-      <w:pPr>
-        <w:keepNext/>
-        <w:spacing w:after="0"/>
-        <w:rPr>
-          <w:sz w:val="20"/>
-          <w:szCs w:val="20"/>
-        </w:rPr>
-      </w:pPr>
-    </w:p>
-    <w:p>
-      <w:pPr>
-        <w:keepNext/>
-        <w:spacing w:after="0"/>
-        <w:rPr>
-          <w:sz w:val="20"/>
-          <w:szCs w:val="20"/>
-        </w:rPr>
-      </w:pPr>
-      <w:r>
-        <w:rPr>
-          <w:sz w:val="20"/>
-          <w:szCs w:val="20"/>
-        </w:rPr>
-        <w:t>Reply: None</w:t>
-      </w:r>
-    </w:p>
-    <w:p>
-      <w:pPr>
-        <w:spacing w:after="0"/>
-        <w:rPr>
-          <w:sz w:val="20"/>
-          <w:szCs w:val="20"/>
-        </w:rPr>
-      </w:pPr>
-    </w:p>
-    <w:p>
-      <w:pPr>
-        <w:spacing w:after="0"/>
-        <w:rPr>
-          <w:sz w:val="20"/>
-          <w:szCs w:val="20"/>
-        </w:rPr>
-      </w:pPr>
-      <w:r>
-        <w:rPr>
-          <w:sz w:val="20"/>
-          <w:szCs w:val="20"/>
-        </w:rPr>
-        <w:t xml:space="preserve">Example:  Set pin 13 to 1 (HIGH) </w:t>
-      </w:r>
-    </w:p>
-    <w:p>
-      <w:pPr>
-        <w:spacing w:after="0"/>
-      </w:pPr>
-      <w:r>
-        <w:rPr>
-          <w:sz w:val="20"/>
-          <w:szCs w:val="20"/>
-        </w:rPr>
-        <w:t xml:space="preserve">Request: </w:t>
-      </w:r>
-      <w:r>
-        <w:t>"</w:t>
-      </w:r>
-      <w:r>
-        <w:rPr>
-          <w:rFonts w:ascii="Courier New" w:hAnsi="Courier New" w:cs="Courier New"/>
-          <w:sz w:val="20"/>
-          <w:szCs w:val="20"/>
-        </w:rPr>
-        <w:t>I</w:t>
-      </w:r>
-      <w:proofErr w:type="gramStart"/>
-      <w:r>
-        <w:rPr>
-          <w:rFonts w:ascii="Courier New" w:hAnsi="Courier New" w:cs="Courier New"/>
-          <w:sz w:val="20"/>
-          <w:szCs w:val="20"/>
-        </w:rPr>
-        <w:t>,</w:t>
-      </w:r>
-      <w:r>
-        <w:rPr>
-          <w:rFonts w:ascii="Courier New" w:hAnsi="Courier New" w:cs="Courier New"/>
-          <w:sz w:val="20"/>
-          <w:szCs w:val="20"/>
-        </w:rPr>
-        <w:t>d,13,1</w:t>
-      </w:r>
-      <w:proofErr w:type="gramEnd"/>
-      <w:r>
-        <w:rPr>
-          <w:rFonts w:ascii="Courier New" w:hAnsi="Courier New" w:cs="Courier New"/>
-          <w:sz w:val="20"/>
-          <w:szCs w:val="20"/>
-        </w:rPr>
-        <w:t>\n</w:t>
-      </w:r>
-      <w:r>
-        <w:t>"</w:t>
-      </w:r>
-    </w:p>
-    <w:p>
-      <w:pPr>
-        <w:rPr>
-          <w:b/>
-          <w:sz w:val="20"/>
-          <w:szCs w:val="20"/>
-        </w:rPr>
-      </w:pPr>
-    </w:p>
-    <w:p>
-      <w:pPr>
-        <w:spacing w:after="0"/>
-        <w:rPr>
-          <w:b/>
-          <w:sz w:val="20"/>
-          <w:szCs w:val="20"/>
-        </w:rPr>
-      </w:pPr>
-      <w:r>
-        <w:rPr>
-          <w:b/>
-          <w:sz w:val="20"/>
-          <w:szCs w:val="20"/>
-        </w:rPr>
-        <w:t>Analog Write</w:t>
-      </w:r>
-    </w:p>
-    <w:p>
-      <w:pPr>
-        <w:spacing w:after="0"/>
-        <w:rPr>
-          <w:sz w:val="20"/>
-          <w:szCs w:val="20"/>
-        </w:rPr>
-      </w:pPr>
-      <w:r>
-        <w:rPr>
-          <w:sz w:val="20"/>
-          <w:szCs w:val="20"/>
-        </w:rPr>
-        <w:t xml:space="preserve">Set the PWM value of an </w:t>
-      </w:r>
-      <w:proofErr w:type="spellStart"/>
-      <w:r>
-        <w:rPr>
-          <w:sz w:val="20"/>
-          <w:szCs w:val="20"/>
-        </w:rPr>
-        <w:t>analog</w:t>
-      </w:r>
-      <w:proofErr w:type="spellEnd"/>
-      <w:r>
-        <w:rPr>
-          <w:sz w:val="20"/>
-          <w:szCs w:val="20"/>
-        </w:rPr>
-        <w:t xml:space="preserve"> output (PWM capable) pin  </w:t>
-      </w:r>
-    </w:p>
-    <w:p>
-      <w:pPr>
-        <w:spacing w:after="0"/>
-        <w:rPr>
-          <w:sz w:val="20"/>
-          <w:szCs w:val="20"/>
-        </w:rPr>
-      </w:pPr>
-    </w:p>
-    <w:p>
-      <w:pPr>
-        <w:spacing w:after="0"/>
-        <w:rPr>
-          <w:sz w:val="20"/>
-          <w:szCs w:val="20"/>
-        </w:rPr>
-      </w:pPr>
-      <w:r>
-        <w:rPr>
-          <w:sz w:val="20"/>
-          <w:szCs w:val="20"/>
-        </w:rPr>
-        <w:t>Request:</w:t>
-      </w:r>
-    </w:p>
-    <w:tbl>
-      <w:tblPr>
-        <w:tblStyle w:val="TableGrid"/>
-        <w:tblpPr w:leftFromText="180" w:rightFromText="180" w:vertAnchor="text" w:horzAnchor="margin" w:tblpY="33"/>
-        <w:tblW w:w="0" w:type="auto"/>
-        <w:tblLook w:val="04A0" w:firstRow="1" w:lastRow="0" w:firstColumn="1" w:lastColumn="0" w:noHBand="0" w:noVBand="1"/>
-      </w:tblPr>
-      <w:tblGrid>
-        <w:gridCol w:w="959"/>
-        <w:gridCol w:w="1036"/>
-        <w:gridCol w:w="543"/>
-        <w:gridCol w:w="1036"/>
-        <w:gridCol w:w="929"/>
-        <w:gridCol w:w="1036"/>
-        <w:gridCol w:w="905"/>
-        <w:gridCol w:w="1177"/>
-      </w:tblGrid>
-      <w:tr>
-        <w:tc>
-          <w:tcPr>
-            <w:tcW w:w="959" w:type="dxa"/>
-          </w:tcPr>
-          <w:p>
-            <w:pPr>
-              <w:rPr>
-                <w:b/>
-                <w:color w:val="000000"/>
-                <w:sz w:val="20"/>
-                <w:szCs w:val="20"/>
-              </w:rPr>
-            </w:pPr>
-            <w:r>
-              <w:rPr>
-                <w:b/>
-                <w:color w:val="000000"/>
-                <w:sz w:val="20"/>
-                <w:szCs w:val="20"/>
-              </w:rPr>
-              <w:t>Header</w:t>
-            </w:r>
-          </w:p>
-        </w:tc>
-        <w:tc>
-          <w:tcPr>
-            <w:tcW w:w="1036" w:type="dxa"/>
-          </w:tcPr>
-          <w:p>
-            <w:pPr>
-              <w:rPr>
-                <w:b/>
-                <w:color w:val="000000"/>
-                <w:sz w:val="20"/>
-                <w:szCs w:val="20"/>
-              </w:rPr>
-            </w:pPr>
-            <w:r>
-              <w:rPr>
-                <w:b/>
-                <w:color w:val="000000"/>
-                <w:sz w:val="20"/>
-                <w:szCs w:val="20"/>
-              </w:rPr>
-              <w:t>Separator</w:t>
-            </w:r>
-          </w:p>
-        </w:tc>
-        <w:tc>
-          <w:tcPr>
-            <w:tcW w:w="543" w:type="dxa"/>
-          </w:tcPr>
-          <w:p>
-            <w:pPr>
-              <w:rPr>
-                <w:b/>
-                <w:color w:val="000000"/>
-                <w:sz w:val="20"/>
-                <w:szCs w:val="20"/>
-              </w:rPr>
-            </w:pPr>
-            <w:r>
-              <w:rPr>
-                <w:b/>
-                <w:color w:val="000000"/>
-                <w:sz w:val="20"/>
-                <w:szCs w:val="20"/>
-              </w:rPr>
-              <w:t>Tag</w:t>
-            </w:r>
-          </w:p>
-        </w:tc>
-        <w:tc>
-          <w:tcPr>
-            <w:tcW w:w="1036" w:type="dxa"/>
-          </w:tcPr>
-          <w:p>
-            <w:pPr>
-              <w:rPr>
-                <w:b/>
-                <w:color w:val="000000"/>
-                <w:sz w:val="20"/>
-                <w:szCs w:val="20"/>
-              </w:rPr>
-            </w:pPr>
-            <w:r>
-              <w:rPr>
-                <w:b/>
-                <w:color w:val="000000"/>
-                <w:sz w:val="20"/>
-                <w:szCs w:val="20"/>
-              </w:rPr>
-              <w:t>Separator</w:t>
-            </w:r>
-          </w:p>
-        </w:tc>
-        <w:tc>
-          <w:tcPr>
-            <w:tcW w:w="929" w:type="dxa"/>
-          </w:tcPr>
-          <w:p>
-            <w:pPr>
-              <w:rPr>
-                <w:b/>
-                <w:color w:val="000000"/>
-                <w:sz w:val="20"/>
-                <w:szCs w:val="20"/>
-              </w:rPr>
-            </w:pPr>
-            <w:r>
-              <w:rPr>
-                <w:b/>
-                <w:color w:val="000000"/>
-                <w:sz w:val="20"/>
-                <w:szCs w:val="20"/>
-              </w:rPr>
-              <w:t xml:space="preserve">Pin </w:t>
-            </w:r>
-          </w:p>
-        </w:tc>
-        <w:tc>
-          <w:tcPr>
-            <w:tcW w:w="1036" w:type="dxa"/>
-          </w:tcPr>
-          <w:p>
-            <w:pPr>
-              <w:rPr>
-                <w:b/>
-                <w:color w:val="000000"/>
-                <w:sz w:val="20"/>
-                <w:szCs w:val="20"/>
-              </w:rPr>
-            </w:pPr>
-            <w:r>
-              <w:rPr>
-                <w:b/>
-                <w:color w:val="000000"/>
-                <w:sz w:val="20"/>
-                <w:szCs w:val="20"/>
-              </w:rPr>
-              <w:t>Separator</w:t>
-            </w:r>
-          </w:p>
-        </w:tc>
-        <w:tc>
-          <w:tcPr>
-            <w:tcW w:w="905" w:type="dxa"/>
-          </w:tcPr>
-          <w:p>
-            <w:pPr>
-              <w:rPr>
-                <w:b/>
-                <w:color w:val="000000"/>
-                <w:sz w:val="20"/>
-                <w:szCs w:val="20"/>
-              </w:rPr>
-            </w:pPr>
-            <w:r>
-              <w:rPr>
-                <w:b/>
-                <w:color w:val="000000"/>
-                <w:sz w:val="20"/>
-                <w:szCs w:val="20"/>
-              </w:rPr>
-              <w:t>Value</w:t>
-            </w:r>
-          </w:p>
-        </w:tc>
-        <w:tc>
-          <w:tcPr>
-            <w:tcW w:w="1177" w:type="dxa"/>
-          </w:tcPr>
-          <w:p>
-            <w:pPr>
-              <w:rPr>
-                <w:b/>
-                <w:color w:val="000000"/>
-                <w:sz w:val="20"/>
-                <w:szCs w:val="20"/>
-              </w:rPr>
-            </w:pPr>
-            <w:r>
-              <w:rPr>
-                <w:b/>
-                <w:color w:val="000000"/>
-                <w:sz w:val="20"/>
-                <w:szCs w:val="20"/>
-              </w:rPr>
-              <w:t>Terminator</w:t>
-            </w:r>
-          </w:p>
-        </w:tc>
-      </w:tr>
-      <w:tr>
-        <w:trPr>
-          <w:trHeight w:val="281"/>
-        </w:trPr>
-        <w:tc>
-          <w:tcPr>
-            <w:tcW w:w="959" w:type="dxa"/>
-          </w:tcPr>
-          <w:p>
-            <w:pPr>
-              <w:rPr>
-                <w:color w:val="000000"/>
-                <w:sz w:val="20"/>
-                <w:szCs w:val="20"/>
-              </w:rPr>
-            </w:pPr>
-            <w:r>
-              <w:rPr>
-                <w:color w:val="000000"/>
-                <w:sz w:val="20"/>
-                <w:szCs w:val="20"/>
-              </w:rPr>
-              <w:t>‘</w:t>
-            </w:r>
-            <w:r>
-              <w:rPr>
-                <w:rFonts w:ascii="Courier New" w:hAnsi="Courier New" w:cs="Courier New"/>
-                <w:sz w:val="20"/>
-                <w:szCs w:val="20"/>
-              </w:rPr>
-              <w:t>I</w:t>
-            </w:r>
-            <w:r>
-              <w:rPr>
-                <w:color w:val="000000"/>
-                <w:sz w:val="20"/>
-                <w:szCs w:val="20"/>
-              </w:rPr>
-              <w:t xml:space="preserve"> ’ </w:t>
-            </w:r>
-          </w:p>
-        </w:tc>
-        <w:tc>
-          <w:tcPr>
-            <w:tcW w:w="1036" w:type="dxa"/>
-          </w:tcPr>
-          <w:p>
-            <w:pPr>
-              <w:rPr>
-                <w:color w:val="000000"/>
-                <w:sz w:val="20"/>
-                <w:szCs w:val="20"/>
-              </w:rPr>
-            </w:pPr>
-            <w:r>
-              <w:rPr>
-                <w:color w:val="000000"/>
-                <w:sz w:val="20"/>
-                <w:szCs w:val="20"/>
-              </w:rPr>
-              <w:t xml:space="preserve">    ,</w:t>
-            </w:r>
-          </w:p>
-        </w:tc>
-        <w:tc>
-          <w:tcPr>
-            <w:tcW w:w="543" w:type="dxa"/>
-          </w:tcPr>
-          <w:p>
-            <w:pPr>
-              <w:rPr>
-                <w:color w:val="000000"/>
-                <w:sz w:val="20"/>
-                <w:szCs w:val="20"/>
-              </w:rPr>
-            </w:pPr>
-            <w:r>
-              <w:rPr>
-                <w:color w:val="000000"/>
-                <w:sz w:val="20"/>
-                <w:szCs w:val="20"/>
-              </w:rPr>
-              <w:t xml:space="preserve"> ‘</w:t>
-            </w:r>
-            <w:r>
-              <w:rPr>
-                <w:color w:val="000000"/>
-                <w:sz w:val="20"/>
-                <w:szCs w:val="20"/>
-              </w:rPr>
-              <w:t>a</w:t>
-            </w:r>
-            <w:r>
-              <w:rPr>
-                <w:color w:val="000000"/>
-                <w:sz w:val="20"/>
-                <w:szCs w:val="20"/>
-              </w:rPr>
-              <w:t>’</w:t>
-            </w:r>
-          </w:p>
-        </w:tc>
-        <w:tc>
-          <w:tcPr>
-            <w:tcW w:w="1036" w:type="dxa"/>
-          </w:tcPr>
-          <w:p>
-            <w:pPr>
-              <w:rPr>
-                <w:color w:val="000000"/>
-                <w:sz w:val="20"/>
-                <w:szCs w:val="20"/>
-              </w:rPr>
-            </w:pPr>
-            <w:r>
-              <w:rPr>
-                <w:color w:val="000000"/>
-                <w:sz w:val="20"/>
-                <w:szCs w:val="20"/>
-              </w:rPr>
-              <w:t xml:space="preserve">    ,</w:t>
-            </w:r>
-          </w:p>
-        </w:tc>
-        <w:tc>
-          <w:tcPr>
-            <w:tcW w:w="929" w:type="dxa"/>
-          </w:tcPr>
-          <w:p>
-            <w:pPr>
-              <w:rPr>
-                <w:color w:val="000000"/>
-                <w:sz w:val="20"/>
-                <w:szCs w:val="20"/>
-              </w:rPr>
-            </w:pPr>
-            <w:r>
-              <w:rPr>
-                <w:color w:val="000000"/>
-                <w:sz w:val="20"/>
-                <w:szCs w:val="20"/>
-              </w:rPr>
-              <w:t>Numeric digits</w:t>
-            </w:r>
-          </w:p>
-        </w:tc>
-        <w:tc>
-          <w:tcPr>
-            <w:tcW w:w="1036" w:type="dxa"/>
-          </w:tcPr>
-          <w:p>
-            <w:pPr>
-              <w:rPr>
-                <w:color w:val="000000"/>
-                <w:sz w:val="20"/>
-                <w:szCs w:val="20"/>
-              </w:rPr>
-            </w:pPr>
-            <w:r>
-              <w:rPr>
-                <w:color w:val="000000"/>
-                <w:sz w:val="20"/>
-                <w:szCs w:val="20"/>
-              </w:rPr>
-              <w:t xml:space="preserve">    ,</w:t>
-            </w:r>
-          </w:p>
-        </w:tc>
-        <w:tc>
-          <w:tcPr>
-            <w:tcW w:w="905" w:type="dxa"/>
-          </w:tcPr>
-          <w:p>
-            <w:pPr>
-              <w:rPr>
-                <w:color w:val="000000"/>
-                <w:sz w:val="20"/>
-                <w:szCs w:val="20"/>
-              </w:rPr>
-            </w:pPr>
-            <w:r>
-              <w:rPr>
-                <w:color w:val="000000"/>
-                <w:sz w:val="20"/>
-                <w:szCs w:val="20"/>
-              </w:rPr>
-              <w:t>0-255</w:t>
-            </w:r>
-          </w:p>
-        </w:tc>
-        <w:tc>
-          <w:tcPr>
-            <w:tcW w:w="1177" w:type="dxa"/>
-          </w:tcPr>
-          <w:p>
-            <w:pPr>
-              <w:rPr>
-                <w:color w:val="000000"/>
-                <w:sz w:val="20"/>
-                <w:szCs w:val="20"/>
-              </w:rPr>
-            </w:pPr>
-            <w:r>
-              <w:rPr>
-                <w:color w:val="000000"/>
-                <w:sz w:val="20"/>
-                <w:szCs w:val="20"/>
-              </w:rPr>
-              <w:t>‘\n’</w:t>
-            </w:r>
-          </w:p>
-        </w:tc>
-      </w:tr>
-    </w:tbl>
-    <w:p>
-      <w:pPr>
-        <w:spacing w:after="0"/>
-        <w:rPr>
-          <w:sz w:val="20"/>
-          <w:szCs w:val="20"/>
-        </w:rPr>
-      </w:pPr>
-    </w:p>
-    <w:p>
-      <w:pPr>
-        <w:spacing w:after="0"/>
-        <w:rPr>
-          <w:sz w:val="20"/>
-          <w:szCs w:val="20"/>
-        </w:rPr>
-      </w:pPr>
-    </w:p>
-    <w:p>
-      <w:pPr>
-        <w:keepNext/>
-        <w:spacing w:after="0"/>
-        <w:rPr>
-          <w:sz w:val="20"/>
-          <w:szCs w:val="20"/>
-        </w:rPr>
-      </w:pPr>
-    </w:p>
-    <w:p>
-      <w:pPr>
-        <w:keepNext/>
-        <w:spacing w:after="0"/>
-        <w:rPr>
-          <w:sz w:val="20"/>
-          <w:szCs w:val="20"/>
-        </w:rPr>
-      </w:pPr>
-    </w:p>
-    <w:p>
-      <w:pPr>
-        <w:keepNext/>
-        <w:spacing w:after="0"/>
-        <w:rPr>
-          <w:sz w:val="20"/>
-          <w:szCs w:val="20"/>
-        </w:rPr>
-      </w:pPr>
-      <w:r>
-        <w:rPr>
-          <w:sz w:val="20"/>
-          <w:szCs w:val="20"/>
-        </w:rPr>
-        <w:t>Reply: None</w:t>
-      </w:r>
-    </w:p>
-    <w:p>
-      <w:pPr>
-        <w:spacing w:after="0"/>
-        <w:rPr>
-          <w:sz w:val="20"/>
-          <w:szCs w:val="20"/>
-        </w:rPr>
-      </w:pPr>
-    </w:p>
-    <w:p>
-      <w:pPr>
-        <w:spacing w:after="0"/>
-        <w:rPr>
-          <w:sz w:val="20"/>
-          <w:szCs w:val="20"/>
-        </w:rPr>
-      </w:pPr>
-      <w:r>
-        <w:rPr>
-          <w:sz w:val="20"/>
-          <w:szCs w:val="20"/>
-        </w:rPr>
-        <w:t xml:space="preserve">Example:  Set pin 9 to 128  </w:t>
-      </w:r>
-    </w:p>
-    <w:p>
-      <w:pPr>
-        <w:spacing w:after="0"/>
-      </w:pPr>
-      <w:r>
-        <w:rPr>
-          <w:sz w:val="20"/>
-          <w:szCs w:val="20"/>
-        </w:rPr>
-        <w:t xml:space="preserve">Request: </w:t>
-      </w:r>
-      <w:r>
-        <w:t>"</w:t>
-      </w:r>
-      <w:r>
-        <w:rPr>
-          <w:rFonts w:ascii="Courier New" w:hAnsi="Courier New" w:cs="Courier New"/>
-          <w:sz w:val="20"/>
-          <w:szCs w:val="20"/>
-        </w:rPr>
-        <w:t>I</w:t>
-      </w:r>
-      <w:proofErr w:type="gramStart"/>
-      <w:r>
-        <w:rPr>
-          <w:rFonts w:ascii="Courier New" w:hAnsi="Courier New" w:cs="Courier New"/>
-          <w:sz w:val="20"/>
-          <w:szCs w:val="20"/>
-        </w:rPr>
-        <w:t>,</w:t>
-      </w:r>
-      <w:r>
-        <w:rPr>
-          <w:rFonts w:ascii="Courier New" w:hAnsi="Courier New" w:cs="Courier New"/>
-          <w:sz w:val="20"/>
-          <w:szCs w:val="20"/>
-        </w:rPr>
-        <w:t>a,9,128</w:t>
-      </w:r>
-      <w:proofErr w:type="gramEnd"/>
-      <w:r>
-        <w:rPr>
-          <w:rFonts w:ascii="Courier New" w:hAnsi="Courier New" w:cs="Courier New"/>
-          <w:sz w:val="20"/>
-          <w:szCs w:val="20"/>
-        </w:rPr>
-        <w:t>\n</w:t>
-      </w:r>
-      <w:r>
-        <w:t>"</w:t>
-      </w:r>
-    </w:p>
-    <w:p>
-      <w:pPr>
         <w:rPr>
           <w:b/>
           <w:sz w:val="20"/>
@@ -11553,7 +13009,6 @@
           <w:szCs w:val="20"/>
           <w:lang w:eastAsia="en-GB"/>
         </w:rPr>
-        <w:lastRenderedPageBreak/>
         <w:t xml:space="preserve">Note there are no protocol messages to </w:t>
       </w:r>
       <w:r>
@@ -12997,6 +14452,7 @@
           <w:sz w:val="20"/>
           <w:szCs w:val="20"/>
         </w:rPr>
+        <w:lastRenderedPageBreak/>
         <w:t>Reply: (TODO)</w:t>
       </w:r>
     </w:p>
@@ -13576,7 +15032,6 @@
           <w:sz w:val="20"/>
           <w:szCs w:val="20"/>
         </w:rPr>
-        <w:lastRenderedPageBreak/>
         <w:t xml:space="preserve">Example: </w:t>
       </w:r>
     </w:p>
@@ -13746,7 +15201,23 @@
           <w:sz w:val="20"/>
           <w:szCs w:val="20"/>
         </w:rPr>
-        <w:t>,p,4,10</w:t>
+        <w:t>,</w:t>
+      </w:r>
+      <w:r>
+        <w:rPr>
+          <w:rFonts w:ascii="Courier New" w:hAnsi="Courier New" w:cs="Courier New"/>
+          <w:sz w:val="20"/>
+          <w:szCs w:val="20"/>
+        </w:rPr>
+        <w:t>d</w:t>
+      </w:r>
+      <w:r>
+        <w:rPr>
+          <w:rFonts w:ascii="Courier New" w:hAnsi="Courier New" w:cs="Courier New"/>
+          <w:sz w:val="20"/>
+          <w:szCs w:val="20"/>
+        </w:rPr>
+        <w:t>,4,10</w:t>
       </w:r>
       <w:proofErr w:type="gramEnd"/>
       <w:r>
@@ -13796,7 +15267,7 @@
           <w:sz w:val="20"/>
           <w:szCs w:val="20"/>
         </w:rPr>
-        <w:t>,p,4,0</w:t>
+        <w:t>,</w:t>
       </w:r>
       <w:r>
         <w:rPr>
@@ -13804,6 +15275,22 @@
           <w:sz w:val="20"/>
           <w:szCs w:val="20"/>
         </w:rPr>
+        <w:t>d</w:t>
+      </w:r>
+      <w:r>
+        <w:rPr>
+          <w:rFonts w:ascii="Courier New" w:hAnsi="Courier New" w:cs="Courier New"/>
+          <w:sz w:val="20"/>
+          <w:szCs w:val="20"/>
+        </w:rPr>
+        <w:t>,4,0</w:t>
+      </w:r>
+      <w:r>
+        <w:rPr>
+          <w:rFonts w:ascii="Courier New" w:hAnsi="Courier New" w:cs="Courier New"/>
+          <w:sz w:val="20"/>
+          <w:szCs w:val="20"/>
+        </w:rPr>
         <w:t>F</w:t>
       </w:r>
       <w:proofErr w:type="gramEnd"/>
@@ -13854,7 +15341,23 @@
           <w:sz w:val="20"/>
           <w:szCs w:val="20"/>
         </w:rPr>
-        <w:t>,p,</w:t>
+        <w:t>,</w:t>
+      </w:r>
+      <w:r>
+        <w:rPr>
+          <w:rFonts w:ascii="Courier New" w:hAnsi="Courier New" w:cs="Courier New"/>
+          <w:sz w:val="20"/>
+          <w:szCs w:val="20"/>
+        </w:rPr>
+        <w:t>d</w:t>
+      </w:r>
+      <w:r>
+        <w:rPr>
+          <w:rFonts w:ascii="Courier New" w:hAnsi="Courier New" w:cs="Courier New"/>
+          <w:sz w:val="20"/>
+          <w:szCs w:val="20"/>
+        </w:rPr>
+        <w:t>,</w:t>
       </w:r>
       <w:r>
         <w:rPr>
@@ -18953,16 +20456,7 @@
           <w:sz w:val="20"/>
           <w:szCs w:val="20"/>
         </w:rPr>
-        <w:t>Reply:  Info message res</w:t>
-      </w:r>
-      <w:bookmarkStart w:id="0" w:name="_GoBack"/>
-      <w:bookmarkEnd w:id="0"/>
-      <w:r>
-        <w:rPr>
-          <w:sz w:val="20"/>
-          <w:szCs w:val="20"/>
-        </w:rPr>
-        <w:t>ponse</w:t>
+        <w:t>Reply:  Info message response</w:t>
       </w:r>
     </w:p>
     <w:tbl>

</xml_diff>

<commit_message>
Minor correction to one of Port Data examples
</commit_message>
<xml_diff>
--- a/documents/ASIP protocol reference.docx
+++ b/documents/ASIP protocol reference.docx
@@ -4762,8 +4762,6 @@
               </w:rPr>
               <w:t>)</w:t>
             </w:r>
-            <w:bookmarkStart w:id="0" w:name="_GoBack"/>
-            <w:bookmarkEnd w:id="0"/>
           </w:p>
         </w:tc>
       </w:tr>
@@ -5113,8 +5111,24 @@
           <w:sz w:val="20"/>
           <w:szCs w:val="20"/>
         </w:rPr>
-        <w:t xml:space="preserve">Example: </w:t>
-      </w:r>
+        <w:t xml:space="preserve">Example:  </w:t>
+      </w:r>
+      <w:proofErr w:type="gramStart"/>
+      <w:r>
+        <w:rPr>
+          <w:sz w:val="20"/>
+          <w:szCs w:val="20"/>
+        </w:rPr>
+        <w:t>S</w:t>
+      </w:r>
+      <w:r>
+        <w:rPr>
+          <w:sz w:val="20"/>
+          <w:szCs w:val="20"/>
+        </w:rPr>
+        <w:t>et  pin</w:t>
+      </w:r>
+      <w:proofErr w:type="gramEnd"/>
       <w:r>
         <w:rPr>
           <w:sz w:val="20"/>
@@ -5122,29 +5136,6 @@
         </w:rPr>
         <w:t xml:space="preserve"> </w:t>
       </w:r>
-      <w:proofErr w:type="gramStart"/>
-      <w:r>
-        <w:rPr>
-          <w:sz w:val="20"/>
-          <w:szCs w:val="20"/>
-        </w:rPr>
-        <w:t>S</w:t>
-      </w:r>
-      <w:r>
-        <w:rPr>
-          <w:sz w:val="20"/>
-          <w:szCs w:val="20"/>
-        </w:rPr>
-        <w:t>et  pin</w:t>
-      </w:r>
-      <w:proofErr w:type="gramEnd"/>
-      <w:r>
-        <w:rPr>
-          <w:sz w:val="20"/>
-          <w:szCs w:val="20"/>
-        </w:rPr>
-        <w:t xml:space="preserve"> </w:t>
-      </w:r>
       <w:r>
         <w:rPr>
           <w:sz w:val="20"/>
@@ -5162,10 +5153,7 @@
     </w:p>
     <w:p>
       <w:r>
-        <w:t xml:space="preserve">   </w:t>
-      </w:r>
-      <w:r>
-        <w:t xml:space="preserve">Request: </w:t>
+        <w:t xml:space="preserve">   Request: </w:t>
       </w:r>
       <w:r>
         <w:rPr>
@@ -15283,7 +15271,7 @@
           <w:sz w:val="20"/>
           <w:szCs w:val="20"/>
         </w:rPr>
-        <w:t>,4,0</w:t>
+        <w:t>,4,</w:t>
       </w:r>
       <w:r>
         <w:rPr>
@@ -15310,6 +15298,16 @@
         </w:rPr>
         <w:t xml:space="preserve">: </w:t>
       </w:r>
+      <w:r>
+        <w:rPr>
+          <w:rFonts w:ascii="Courier New" w:hAnsi="Courier New" w:cs="Courier New"/>
+          <w:sz w:val="20"/>
+          <w:szCs w:val="20"/>
+        </w:rPr>
+        <w:t xml:space="preserve"> </w:t>
+      </w:r>
+      <w:bookmarkStart w:id="0" w:name="_GoBack"/>
+      <w:bookmarkEnd w:id="0"/>
       <w:r>
         <w:rPr>
           <w:sz w:val="20"/>
@@ -31318,6 +31316,7 @@
   <w:style w:type="character" w:default="1" w:styleId="DefaultParagraphFont">
     <w:name w:val="Default Paragraph Font"/>
     <w:uiPriority w:val="1"/>
+    <w:semiHidden/>
     <w:unhideWhenUsed/>
   </w:style>
   <w:style w:type="table" w:default="1" w:styleId="TableNormal">
@@ -31627,6 +31626,7 @@
   <w:style w:type="character" w:default="1" w:styleId="DefaultParagraphFont">
     <w:name w:val="Default Paragraph Font"/>
     <w:uiPriority w:val="1"/>
+    <w:semiHidden/>
     <w:unhideWhenUsed/>
   </w:style>
   <w:style w:type="table" w:default="1" w:styleId="TableNormal">

</xml_diff>

<commit_message>
Added LCD, Tone and RGB LED (Neopixel) to protocol reference doc
</commit_message>
<xml_diff>
--- a/documents/ASIP protocol reference.docx
+++ b/documents/ASIP protocol reference.docx
@@ -15306,8 +15306,6 @@
         </w:rPr>
         <w:t xml:space="preserve"> </w:t>
       </w:r>
-      <w:bookmarkStart w:id="0" w:name="_GoBack"/>
-      <w:bookmarkEnd w:id="0"/>
       <w:r>
         <w:rPr>
           <w:sz w:val="20"/>
@@ -18014,6 +18012,15 @@
         <w:t>RGBLed</w:t>
       </w:r>
       <w:proofErr w:type="spellEnd"/>
+      <w:r>
+        <w:rPr>
+          <w:b/>
+          <w:bCs/>
+          <w:sz w:val="20"/>
+          <w:szCs w:val="20"/>
+        </w:rPr>
+        <w:t xml:space="preserve"> Pixels</w:t>
+      </w:r>
     </w:p>
     <w:p>
       <w:pPr>
@@ -18517,7 +18524,21 @@
                 <w:sz w:val="20"/>
                 <w:szCs w:val="20"/>
               </w:rPr>
-              <w:t>‘L ’</w:t>
+              <w:t>‘</w:t>
+            </w:r>
+            <w:r>
+              <w:rPr>
+                <w:sz w:val="20"/>
+                <w:szCs w:val="20"/>
+              </w:rPr>
+              <w:t>P</w:t>
+            </w:r>
+            <w:r>
+              <w:rPr>
+                <w:sz w:val="20"/>
+                <w:szCs w:val="20"/>
+              </w:rPr>
+              <w:t xml:space="preserve"> ’</w:t>
             </w:r>
           </w:p>
         </w:tc>
@@ -19245,7 +19266,21 @@
                 <w:sz w:val="20"/>
                 <w:szCs w:val="20"/>
               </w:rPr>
-              <w:t>‘L ’</w:t>
+              <w:t>‘</w:t>
+            </w:r>
+            <w:r>
+              <w:rPr>
+                <w:sz w:val="20"/>
+                <w:szCs w:val="20"/>
+              </w:rPr>
+              <w:t>P</w:t>
+            </w:r>
+            <w:r>
+              <w:rPr>
+                <w:sz w:val="20"/>
+                <w:szCs w:val="20"/>
+              </w:rPr>
+              <w:t xml:space="preserve"> ’</w:t>
             </w:r>
           </w:p>
         </w:tc>
@@ -19853,7 +19888,21 @@
                 <w:sz w:val="20"/>
                 <w:szCs w:val="20"/>
               </w:rPr>
-              <w:t>‘L ’</w:t>
+              <w:t>‘</w:t>
+            </w:r>
+            <w:r>
+              <w:rPr>
+                <w:sz w:val="20"/>
+                <w:szCs w:val="20"/>
+              </w:rPr>
+              <w:t>P</w:t>
+            </w:r>
+            <w:r>
+              <w:rPr>
+                <w:sz w:val="20"/>
+                <w:szCs w:val="20"/>
+              </w:rPr>
+              <w:t xml:space="preserve"> ’</w:t>
             </w:r>
           </w:p>
         </w:tc>
@@ -20282,7 +20331,21 @@
                 <w:sz w:val="20"/>
                 <w:szCs w:val="20"/>
               </w:rPr>
-              <w:t>‘L ’</w:t>
+              <w:t>‘</w:t>
+            </w:r>
+            <w:r>
+              <w:rPr>
+                <w:sz w:val="20"/>
+                <w:szCs w:val="20"/>
+              </w:rPr>
+              <w:t>P</w:t>
+            </w:r>
+            <w:r>
+              <w:rPr>
+                <w:sz w:val="20"/>
+                <w:szCs w:val="20"/>
+              </w:rPr>
+              <w:t xml:space="preserve"> ’</w:t>
             </w:r>
           </w:p>
         </w:tc>
@@ -20784,7 +20847,21 @@
                 <w:sz w:val="20"/>
                 <w:szCs w:val="20"/>
               </w:rPr>
-              <w:t>‘@L ’</w:t>
+              <w:t>‘@</w:t>
+            </w:r>
+            <w:r>
+              <w:rPr>
+                <w:sz w:val="20"/>
+                <w:szCs w:val="20"/>
+              </w:rPr>
+              <w:t>P</w:t>
+            </w:r>
+            <w:r>
+              <w:rPr>
+                <w:sz w:val="20"/>
+                <w:szCs w:val="20"/>
+              </w:rPr>
+              <w:t xml:space="preserve"> ’</w:t>
             </w:r>
           </w:p>
         </w:tc>
@@ -28078,6 +28155,7 @@
     </w:p>
     <w:p>
       <w:pPr>
+        <w:spacing w:after="0"/>
         <w:rPr>
           <w:b/>
           <w:sz w:val="20"/>
@@ -28091,24 +28169,6 @@
           <w:szCs w:val="20"/>
         </w:rPr>
         <w:lastRenderedPageBreak/>
-        <w:t>Proposed Services</w:t>
-      </w:r>
-    </w:p>
-    <w:p>
-      <w:pPr>
-        <w:spacing w:after="0"/>
-        <w:rPr>
-          <w:b/>
-          <w:sz w:val="20"/>
-          <w:szCs w:val="20"/>
-        </w:rPr>
-      </w:pPr>
-      <w:r>
-        <w:rPr>
-          <w:b/>
-          <w:sz w:val="20"/>
-          <w:szCs w:val="20"/>
-        </w:rPr>
         <w:t>Tone</w:t>
       </w:r>
     </w:p>
@@ -28888,13 +28948,15 @@
         </w:rPr>
         <w:t xml:space="preserve"> the first pixel is position 0.</w:t>
       </w:r>
-      <w:r>
-        <w:rPr>
-          <w:sz w:val="20"/>
-          <w:szCs w:val="20"/>
-        </w:rPr>
-        <w:t xml:space="preserve"> </w:t>
-      </w:r>
+    </w:p>
+    <w:p>
+      <w:pPr>
+        <w:spacing w:after="0"/>
+        <w:rPr>
+          <w:sz w:val="20"/>
+          <w:szCs w:val="20"/>
+        </w:rPr>
+      </w:pPr>
       <w:proofErr w:type="spellStart"/>
       <w:r>
         <w:rPr>
@@ -28909,7 +28971,92 @@
           <w:sz w:val="20"/>
           <w:szCs w:val="20"/>
         </w:rPr>
-        <w:t xml:space="preserve"> are the RGB values expressed as hex digits.</w:t>
+        <w:t xml:space="preserve"> are the </w:t>
+      </w:r>
+      <w:proofErr w:type="gramStart"/>
+      <w:r>
+        <w:rPr>
+          <w:sz w:val="20"/>
+          <w:szCs w:val="20"/>
+        </w:rPr>
+        <w:t>RGB</w:t>
+      </w:r>
+      <w:r>
+        <w:rPr>
+          <w:sz w:val="20"/>
+          <w:szCs w:val="20"/>
+        </w:rPr>
+        <w:t xml:space="preserve">  8</w:t>
+      </w:r>
+      <w:proofErr w:type="gramEnd"/>
+      <w:r>
+        <w:rPr>
+          <w:sz w:val="20"/>
+          <w:szCs w:val="20"/>
+        </w:rPr>
+        <w:t xml:space="preserve"> bit values packed into a 32 bit integer as follows:</w:t>
+      </w:r>
+    </w:p>
+    <w:p>
+      <w:pPr>
+        <w:spacing w:after="0"/>
+        <w:rPr>
+          <w:sz w:val="20"/>
+          <w:szCs w:val="20"/>
+        </w:rPr>
+      </w:pPr>
+      <w:r>
+        <w:rPr>
+          <w:sz w:val="20"/>
+          <w:szCs w:val="20"/>
+        </w:rPr>
+        <w:t xml:space="preserve">      </w:t>
+      </w:r>
+      <w:proofErr w:type="spellStart"/>
+      <w:r>
+        <w:rPr>
+          <w:sz w:val="20"/>
+          <w:szCs w:val="20"/>
+        </w:rPr>
+        <w:t>Color</w:t>
+      </w:r>
+      <w:proofErr w:type="spellEnd"/>
+      <w:r>
+        <w:rPr>
+          <w:sz w:val="20"/>
+          <w:szCs w:val="20"/>
+        </w:rPr>
+        <w:t xml:space="preserve"> = </w:t>
+      </w:r>
+      <w:r>
+        <w:rPr>
+          <w:sz w:val="20"/>
+          <w:szCs w:val="20"/>
+        </w:rPr>
+        <w:t>r</w:t>
+      </w:r>
+      <w:r>
+        <w:rPr>
+          <w:sz w:val="20"/>
+          <w:szCs w:val="20"/>
+        </w:rPr>
+        <w:t xml:space="preserve"> &lt;&lt;</w:t>
+      </w:r>
+      <w:proofErr w:type="gramStart"/>
+      <w:r>
+        <w:rPr>
+          <w:sz w:val="20"/>
+          <w:szCs w:val="20"/>
+        </w:rPr>
+        <w:t>16  +</w:t>
+      </w:r>
+      <w:proofErr w:type="gramEnd"/>
+      <w:r>
+        <w:rPr>
+          <w:sz w:val="20"/>
+          <w:szCs w:val="20"/>
+        </w:rPr>
+        <w:t xml:space="preserve">  g &lt;&lt;8  +  b</w:t>
       </w:r>
     </w:p>
     <w:p>
@@ -29247,7 +29394,7 @@
                 <w:sz w:val="20"/>
                 <w:szCs w:val="20"/>
               </w:rPr>
-              <w:t>L</w:t>
+              <w:t>P</w:t>
             </w:r>
             <w:r>
               <w:rPr>
@@ -29389,7 +29536,15 @@
                 <w:sz w:val="20"/>
                 <w:szCs w:val="20"/>
               </w:rPr>
-              <w:t xml:space="preserve">hex </w:t>
+              <w:t>numeric</w:t>
+            </w:r>
+            <w:r>
+              <w:rPr>
+                <w:color w:val="000000"/>
+                <w:sz w:val="20"/>
+                <w:szCs w:val="20"/>
+              </w:rPr>
+              <w:t xml:space="preserve"> </w:t>
             </w:r>
             <w:proofErr w:type="spellStart"/>
             <w:r>
@@ -29815,7 +29970,7 @@
                 <w:sz w:val="20"/>
                 <w:szCs w:val="20"/>
               </w:rPr>
-              <w:t>L</w:t>
+              <w:t>P</w:t>
             </w:r>
             <w:r>
               <w:rPr>
@@ -29971,7 +30126,7 @@
                 <w:sz w:val="20"/>
                 <w:szCs w:val="20"/>
               </w:rPr>
-              <w:t xml:space="preserve">Comma separated hex </w:t>
+              <w:t xml:space="preserve">Comma separated  </w:t>
             </w:r>
             <w:proofErr w:type="spellStart"/>
             <w:r>
@@ -30061,6 +30216,337 @@
           <w:sz w:val="20"/>
           <w:szCs w:val="20"/>
         </w:rPr>
+        <w:t>Request: S</w:t>
+      </w:r>
+      <w:r>
+        <w:rPr>
+          <w:sz w:val="20"/>
+          <w:szCs w:val="20"/>
+        </w:rPr>
+        <w:t xml:space="preserve">et </w:t>
+      </w:r>
+      <w:r>
+        <w:rPr>
+          <w:sz w:val="20"/>
+          <w:szCs w:val="20"/>
+        </w:rPr>
+        <w:t xml:space="preserve">brightness of all </w:t>
+      </w:r>
+      <w:r>
+        <w:rPr>
+          <w:sz w:val="20"/>
+          <w:szCs w:val="20"/>
+        </w:rPr>
+        <w:t>pixels</w:t>
+      </w:r>
+    </w:p>
+    <w:tbl>
+      <w:tblPr>
+        <w:tblStyle w:val="TableGrid"/>
+        <w:tblpPr w:leftFromText="180" w:rightFromText="180" w:vertAnchor="text" w:horzAnchor="margin" w:tblpY="146"/>
+        <w:tblW w:w="8613" w:type="dxa"/>
+        <w:tblLayout w:type="fixed"/>
+        <w:tblLook w:val="04A0" w:firstRow="1" w:lastRow="0" w:firstColumn="1" w:lastColumn="0" w:noHBand="0" w:noVBand="1"/>
+      </w:tblPr>
+      <w:tblGrid>
+        <w:gridCol w:w="821"/>
+        <w:gridCol w:w="1130"/>
+        <w:gridCol w:w="567"/>
+        <w:gridCol w:w="4536"/>
+        <w:gridCol w:w="1559"/>
+      </w:tblGrid>
+      <w:tr>
+        <w:tc>
+          <w:tcPr>
+            <w:tcW w:w="821" w:type="dxa"/>
+          </w:tcPr>
+          <w:p>
+            <w:pPr>
+              <w:rPr>
+                <w:b/>
+                <w:color w:val="000000"/>
+                <w:sz w:val="20"/>
+                <w:szCs w:val="20"/>
+              </w:rPr>
+            </w:pPr>
+            <w:r>
+              <w:rPr>
+                <w:b/>
+                <w:color w:val="000000"/>
+                <w:sz w:val="20"/>
+                <w:szCs w:val="20"/>
+              </w:rPr>
+              <w:t>Header</w:t>
+            </w:r>
+          </w:p>
+        </w:tc>
+        <w:tc>
+          <w:tcPr>
+            <w:tcW w:w="1130" w:type="dxa"/>
+          </w:tcPr>
+          <w:p>
+            <w:pPr>
+              <w:rPr>
+                <w:b/>
+                <w:color w:val="000000"/>
+                <w:sz w:val="20"/>
+                <w:szCs w:val="20"/>
+              </w:rPr>
+            </w:pPr>
+            <w:r>
+              <w:rPr>
+                <w:b/>
+                <w:color w:val="000000"/>
+                <w:sz w:val="20"/>
+                <w:szCs w:val="20"/>
+              </w:rPr>
+              <w:t>Separator</w:t>
+            </w:r>
+          </w:p>
+        </w:tc>
+        <w:tc>
+          <w:tcPr>
+            <w:tcW w:w="567" w:type="dxa"/>
+          </w:tcPr>
+          <w:p>
+            <w:pPr>
+              <w:rPr>
+                <w:b/>
+                <w:color w:val="000000"/>
+                <w:sz w:val="20"/>
+                <w:szCs w:val="20"/>
+              </w:rPr>
+            </w:pPr>
+            <w:r>
+              <w:rPr>
+                <w:b/>
+                <w:color w:val="000000"/>
+                <w:sz w:val="20"/>
+                <w:szCs w:val="20"/>
+              </w:rPr>
+              <w:t>Tag</w:t>
+            </w:r>
+          </w:p>
+        </w:tc>
+        <w:tc>
+          <w:tcPr>
+            <w:tcW w:w="4536" w:type="dxa"/>
+          </w:tcPr>
+          <w:p>
+            <w:pPr>
+              <w:rPr>
+                <w:b/>
+                <w:color w:val="000000"/>
+                <w:sz w:val="20"/>
+                <w:szCs w:val="20"/>
+              </w:rPr>
+            </w:pPr>
+            <w:r>
+              <w:rPr>
+                <w:b/>
+                <w:color w:val="000000"/>
+                <w:sz w:val="20"/>
+                <w:szCs w:val="20"/>
+              </w:rPr>
+              <w:t>Brightness</w:t>
+            </w:r>
+          </w:p>
+        </w:tc>
+        <w:tc>
+          <w:tcPr>
+            <w:tcW w:w="1559" w:type="dxa"/>
+          </w:tcPr>
+          <w:p>
+            <w:pPr>
+              <w:rPr>
+                <w:b/>
+                <w:color w:val="000000"/>
+                <w:sz w:val="20"/>
+                <w:szCs w:val="20"/>
+              </w:rPr>
+            </w:pPr>
+            <w:r>
+              <w:rPr>
+                <w:b/>
+                <w:color w:val="000000"/>
+                <w:sz w:val="20"/>
+                <w:szCs w:val="20"/>
+              </w:rPr>
+              <w:t>Terminator</w:t>
+            </w:r>
+          </w:p>
+        </w:tc>
+      </w:tr>
+      <w:tr>
+        <w:trPr>
+          <w:trHeight w:val="281"/>
+        </w:trPr>
+        <w:tc>
+          <w:tcPr>
+            <w:tcW w:w="821" w:type="dxa"/>
+          </w:tcPr>
+          <w:p>
+            <w:pPr>
+              <w:rPr>
+                <w:color w:val="000000"/>
+                <w:sz w:val="20"/>
+                <w:szCs w:val="20"/>
+              </w:rPr>
+            </w:pPr>
+            <w:r>
+              <w:rPr>
+                <w:color w:val="000000"/>
+                <w:sz w:val="20"/>
+                <w:szCs w:val="20"/>
+              </w:rPr>
+              <w:t>‘</w:t>
+            </w:r>
+            <w:r>
+              <w:rPr>
+                <w:color w:val="000000"/>
+                <w:sz w:val="20"/>
+                <w:szCs w:val="20"/>
+              </w:rPr>
+              <w:t>P</w:t>
+            </w:r>
+            <w:r>
+              <w:rPr>
+                <w:color w:val="000000"/>
+                <w:sz w:val="20"/>
+                <w:szCs w:val="20"/>
+              </w:rPr>
+              <w:t xml:space="preserve"> ’ </w:t>
+            </w:r>
+          </w:p>
+        </w:tc>
+        <w:tc>
+          <w:tcPr>
+            <w:tcW w:w="1130" w:type="dxa"/>
+          </w:tcPr>
+          <w:p>
+            <w:pPr>
+              <w:rPr>
+                <w:color w:val="000000"/>
+                <w:sz w:val="20"/>
+                <w:szCs w:val="20"/>
+              </w:rPr>
+            </w:pPr>
+            <w:r>
+              <w:rPr>
+                <w:color w:val="000000"/>
+                <w:sz w:val="20"/>
+                <w:szCs w:val="20"/>
+              </w:rPr>
+              <w:t xml:space="preserve">    ,</w:t>
+            </w:r>
+          </w:p>
+        </w:tc>
+        <w:tc>
+          <w:tcPr>
+            <w:tcW w:w="567" w:type="dxa"/>
+          </w:tcPr>
+          <w:p>
+            <w:pPr>
+              <w:rPr>
+                <w:color w:val="000000"/>
+                <w:sz w:val="20"/>
+                <w:szCs w:val="20"/>
+              </w:rPr>
+            </w:pPr>
+            <w:r>
+              <w:rPr>
+                <w:color w:val="000000"/>
+                <w:sz w:val="20"/>
+                <w:szCs w:val="20"/>
+              </w:rPr>
+              <w:t>‘</w:t>
+            </w:r>
+            <w:r>
+              <w:rPr>
+                <w:color w:val="000000"/>
+                <w:sz w:val="20"/>
+                <w:szCs w:val="20"/>
+              </w:rPr>
+              <w:t>B</w:t>
+            </w:r>
+            <w:r>
+              <w:rPr>
+                <w:color w:val="000000"/>
+                <w:sz w:val="20"/>
+                <w:szCs w:val="20"/>
+              </w:rPr>
+              <w:t>’</w:t>
+            </w:r>
+          </w:p>
+        </w:tc>
+        <w:tc>
+          <w:tcPr>
+            <w:tcW w:w="4536" w:type="dxa"/>
+          </w:tcPr>
+          <w:p>
+            <w:pPr>
+              <w:rPr>
+                <w:color w:val="000000"/>
+                <w:sz w:val="20"/>
+                <w:szCs w:val="20"/>
+              </w:rPr>
+            </w:pPr>
+            <w:r>
+              <w:rPr>
+                <w:color w:val="000000"/>
+                <w:sz w:val="20"/>
+                <w:szCs w:val="20"/>
+              </w:rPr>
+              <w:t>Numeric digits indicating brightness level (0-255)</w:t>
+            </w:r>
+          </w:p>
+        </w:tc>
+        <w:tc>
+          <w:tcPr>
+            <w:tcW w:w="1559" w:type="dxa"/>
+          </w:tcPr>
+          <w:p>
+            <w:pPr>
+              <w:rPr>
+                <w:color w:val="000000"/>
+                <w:sz w:val="20"/>
+                <w:szCs w:val="20"/>
+              </w:rPr>
+            </w:pPr>
+            <w:r>
+              <w:rPr>
+                <w:color w:val="000000"/>
+                <w:sz w:val="20"/>
+                <w:szCs w:val="20"/>
+              </w:rPr>
+              <w:t>‘\n’</w:t>
+            </w:r>
+          </w:p>
+        </w:tc>
+      </w:tr>
+    </w:tbl>
+    <w:p>
+      <w:pPr>
+        <w:spacing w:after="0"/>
+        <w:rPr>
+          <w:sz w:val="20"/>
+          <w:szCs w:val="20"/>
+        </w:rPr>
+      </w:pPr>
+    </w:p>
+    <w:p>
+      <w:pPr>
+        <w:spacing w:after="0"/>
+        <w:rPr>
+          <w:sz w:val="20"/>
+          <w:szCs w:val="20"/>
+        </w:rPr>
+      </w:pPr>
+      <w:r>
+        <w:rPr>
+          <w:sz w:val="20"/>
+          <w:szCs w:val="20"/>
+        </w:rPr>
         <w:t xml:space="preserve">Request: Get pixel info –  </w:t>
       </w:r>
       <w:r>
@@ -30103,51 +30589,7 @@
           <w:sz w:val="20"/>
           <w:szCs w:val="20"/>
         </w:rPr>
-        <w:t xml:space="preserve">pixels and the x and y size if arranged in a matrix. </w:t>
-      </w:r>
-      <w:r>
-        <w:rPr>
-          <w:sz w:val="20"/>
-          <w:szCs w:val="20"/>
-        </w:rPr>
-        <w:t xml:space="preserve">Single </w:t>
-      </w:r>
-      <w:r>
-        <w:rPr>
-          <w:sz w:val="20"/>
-          <w:szCs w:val="20"/>
-        </w:rPr>
-        <w:t xml:space="preserve">dimensional strips of </w:t>
-      </w:r>
-      <w:r>
-        <w:rPr>
-          <w:sz w:val="20"/>
-          <w:szCs w:val="20"/>
-        </w:rPr>
-        <w:t>p</w:t>
-      </w:r>
-      <w:r>
-        <w:rPr>
-          <w:sz w:val="20"/>
-          <w:szCs w:val="20"/>
-        </w:rPr>
-        <w:t xml:space="preserve">ixels will </w:t>
-      </w:r>
-      <w:proofErr w:type="gramStart"/>
-      <w:r>
-        <w:rPr>
-          <w:sz w:val="20"/>
-          <w:szCs w:val="20"/>
-        </w:rPr>
-        <w:t>have  an</w:t>
-      </w:r>
-      <w:proofErr w:type="gramEnd"/>
-      <w:r>
-        <w:rPr>
-          <w:sz w:val="20"/>
-          <w:szCs w:val="20"/>
-        </w:rPr>
-        <w:t xml:space="preserve"> x size equal the number of pixels, y size will be 0.</w:t>
+        <w:t xml:space="preserve">pixels. </w:t>
       </w:r>
     </w:p>
     <w:tbl>
@@ -30292,7 +30734,7 @@
                 <w:sz w:val="20"/>
                 <w:szCs w:val="20"/>
               </w:rPr>
-              <w:t>L</w:t>
+              <w:t>P</w:t>
             </w:r>
             <w:r>
               <w:rPr>
@@ -30418,39 +30860,48 @@
     <w:p>
       <w:pPr>
         <w:spacing w:after="0"/>
-        <w:rPr>
-          <w:sz w:val="20"/>
-          <w:szCs w:val="20"/>
-        </w:rPr>
-      </w:pPr>
-      <w:r>
-        <w:rPr>
-          <w:sz w:val="20"/>
-          <w:szCs w:val="20"/>
-        </w:rPr>
-        <w:t xml:space="preserve">Reply:  Info message response </w:t>
+        <w:contextualSpacing/>
+        <w:rPr>
+          <w:sz w:val="20"/>
+          <w:szCs w:val="20"/>
+        </w:rPr>
+      </w:pPr>
+    </w:p>
+    <w:p>
+      <w:pPr>
+        <w:spacing w:after="0"/>
+        <w:rPr>
+          <w:sz w:val="20"/>
+          <w:szCs w:val="20"/>
+        </w:rPr>
+      </w:pPr>
+      <w:r>
+        <w:rPr>
+          <w:sz w:val="20"/>
+          <w:szCs w:val="20"/>
+        </w:rPr>
+        <w:t>Reply:  Info message response</w:t>
       </w:r>
     </w:p>
     <w:tbl>
       <w:tblPr>
         <w:tblStyle w:val="TableGrid"/>
-        <w:tblpPr w:leftFromText="180" w:rightFromText="180" w:vertAnchor="text" w:horzAnchor="margin" w:tblpY="538"/>
-        <w:tblW w:w="0" w:type="auto"/>
+        <w:tblpPr w:leftFromText="180" w:rightFromText="180" w:vertAnchor="text" w:horzAnchor="margin" w:tblpY="146"/>
+        <w:tblW w:w="5778" w:type="dxa"/>
+        <w:tblLayout w:type="fixed"/>
         <w:tblLook w:val="04A0" w:firstRow="1" w:lastRow="0" w:firstColumn="1" w:lastColumn="0" w:noHBand="0" w:noVBand="1"/>
       </w:tblPr>
       <w:tblGrid>
-        <w:gridCol w:w="959"/>
-        <w:gridCol w:w="1036"/>
-        <w:gridCol w:w="543"/>
-        <w:gridCol w:w="1153"/>
-        <w:gridCol w:w="1153"/>
-        <w:gridCol w:w="1153"/>
-        <w:gridCol w:w="1153"/>
+        <w:gridCol w:w="821"/>
+        <w:gridCol w:w="1130"/>
+        <w:gridCol w:w="567"/>
+        <w:gridCol w:w="1985"/>
+        <w:gridCol w:w="1275"/>
       </w:tblGrid>
       <w:tr>
         <w:tc>
           <w:tcPr>
-            <w:tcW w:w="959" w:type="dxa"/>
+            <w:tcW w:w="821" w:type="dxa"/>
           </w:tcPr>
           <w:p>
             <w:pPr>
@@ -30474,7 +30925,7 @@
         </w:tc>
         <w:tc>
           <w:tcPr>
-            <w:tcW w:w="1036" w:type="dxa"/>
+            <w:tcW w:w="1130" w:type="dxa"/>
           </w:tcPr>
           <w:p>
             <w:pPr>
@@ -30498,7 +30949,7 @@
         </w:tc>
         <w:tc>
           <w:tcPr>
-            <w:tcW w:w="543" w:type="dxa"/>
+            <w:tcW w:w="567" w:type="dxa"/>
           </w:tcPr>
           <w:p>
             <w:pPr>
@@ -30522,7 +30973,7 @@
         </w:tc>
         <w:tc>
           <w:tcPr>
-            <w:tcW w:w="1153" w:type="dxa"/>
+            <w:tcW w:w="1985" w:type="dxa"/>
           </w:tcPr>
           <w:p>
             <w:pPr>
@@ -30546,66 +30997,7 @@
         </w:tc>
         <w:tc>
           <w:tcPr>
-            <w:tcW w:w="1153" w:type="dxa"/>
-          </w:tcPr>
-          <w:p>
-            <w:pPr>
-              <w:rPr>
-                <w:b/>
-                <w:color w:val="000000"/>
-                <w:sz w:val="20"/>
-                <w:szCs w:val="20"/>
-              </w:rPr>
-            </w:pPr>
-            <w:r>
-              <w:rPr>
-                <w:b/>
-                <w:color w:val="000000"/>
-                <w:sz w:val="20"/>
-                <w:szCs w:val="20"/>
-              </w:rPr>
-              <w:t>X size</w:t>
-            </w:r>
-          </w:p>
-        </w:tc>
-        <w:tc>
-          <w:tcPr>
-            <w:tcW w:w="1153" w:type="dxa"/>
-          </w:tcPr>
-          <w:p>
-            <w:pPr>
-              <w:rPr>
-                <w:b/>
-                <w:color w:val="000000"/>
-                <w:sz w:val="20"/>
-                <w:szCs w:val="20"/>
-              </w:rPr>
-            </w:pPr>
-            <w:r>
-              <w:rPr>
-                <w:b/>
-                <w:color w:val="000000"/>
-                <w:sz w:val="20"/>
-                <w:szCs w:val="20"/>
-              </w:rPr>
-              <w:t xml:space="preserve">Y </w:t>
-            </w:r>
-            <w:proofErr w:type="spellStart"/>
-            <w:r>
-              <w:rPr>
-                <w:b/>
-                <w:color w:val="000000"/>
-                <w:sz w:val="20"/>
-                <w:szCs w:val="20"/>
-              </w:rPr>
-              <w:t>SIze</w:t>
-            </w:r>
-            <w:proofErr w:type="spellEnd"/>
-          </w:p>
-        </w:tc>
-        <w:tc>
-          <w:tcPr>
-            <w:tcW w:w="1153" w:type="dxa"/>
+            <w:tcW w:w="1275" w:type="dxa"/>
           </w:tcPr>
           <w:p>
             <w:pPr>
@@ -30634,7 +31026,7 @@
         </w:trPr>
         <w:tc>
           <w:tcPr>
-            <w:tcW w:w="959" w:type="dxa"/>
+            <w:tcW w:w="821" w:type="dxa"/>
           </w:tcPr>
           <w:p>
             <w:pPr>
@@ -30658,7 +31050,7 @@
                 <w:sz w:val="20"/>
                 <w:szCs w:val="20"/>
               </w:rPr>
-              <w:t>@L</w:t>
+              <w:t>@P</w:t>
             </w:r>
             <w:r>
               <w:rPr>
@@ -30672,7 +31064,7 @@
         </w:tc>
         <w:tc>
           <w:tcPr>
-            <w:tcW w:w="1036" w:type="dxa"/>
+            <w:tcW w:w="1130" w:type="dxa"/>
           </w:tcPr>
           <w:p>
             <w:pPr>
@@ -30694,7 +31086,7 @@
         </w:tc>
         <w:tc>
           <w:tcPr>
-            <w:tcW w:w="543" w:type="dxa"/>
+            <w:tcW w:w="567" w:type="dxa"/>
           </w:tcPr>
           <w:p>
             <w:pPr>
@@ -30732,7 +31124,7 @@
         </w:tc>
         <w:tc>
           <w:tcPr>
-            <w:tcW w:w="1153" w:type="dxa"/>
+            <w:tcW w:w="1985" w:type="dxa"/>
           </w:tcPr>
           <w:p>
             <w:pPr>
@@ -30754,51 +31146,7 @@
         </w:tc>
         <w:tc>
           <w:tcPr>
-            <w:tcW w:w="1153" w:type="dxa"/>
-          </w:tcPr>
-          <w:p>
-            <w:pPr>
-              <w:rPr>
-                <w:color w:val="000000"/>
-                <w:sz w:val="20"/>
-                <w:szCs w:val="20"/>
-              </w:rPr>
-            </w:pPr>
-            <w:r>
-              <w:rPr>
-                <w:color w:val="000000"/>
-                <w:sz w:val="20"/>
-                <w:szCs w:val="20"/>
-              </w:rPr>
-              <w:t>Numeric digits</w:t>
-            </w:r>
-          </w:p>
-        </w:tc>
-        <w:tc>
-          <w:tcPr>
-            <w:tcW w:w="1153" w:type="dxa"/>
-          </w:tcPr>
-          <w:p>
-            <w:pPr>
-              <w:rPr>
-                <w:color w:val="000000"/>
-                <w:sz w:val="20"/>
-                <w:szCs w:val="20"/>
-              </w:rPr>
-            </w:pPr>
-            <w:r>
-              <w:rPr>
-                <w:color w:val="000000"/>
-                <w:sz w:val="20"/>
-                <w:szCs w:val="20"/>
-              </w:rPr>
-              <w:t>Numeric digits</w:t>
-            </w:r>
-          </w:p>
-        </w:tc>
-        <w:tc>
-          <w:tcPr>
-            <w:tcW w:w="1153" w:type="dxa"/>
+            <w:tcW w:w="1275" w:type="dxa"/>
           </w:tcPr>
           <w:p>
             <w:pPr>
@@ -30820,6 +31168,1572 @@
         </w:tc>
       </w:tr>
     </w:tbl>
+    <w:p>
+      <w:pPr>
+        <w:spacing w:after="0"/>
+        <w:contextualSpacing/>
+        <w:rPr>
+          <w:sz w:val="20"/>
+          <w:szCs w:val="20"/>
+        </w:rPr>
+      </w:pPr>
+    </w:p>
+    <w:p>
+      <w:pPr>
+        <w:spacing w:after="0"/>
+        <w:rPr>
+          <w:sz w:val="20"/>
+          <w:szCs w:val="20"/>
+        </w:rPr>
+      </w:pPr>
+    </w:p>
+    <w:p>
+      <w:pPr>
+        <w:spacing w:after="0"/>
+        <w:rPr>
+          <w:b/>
+          <w:sz w:val="20"/>
+          <w:szCs w:val="20"/>
+        </w:rPr>
+      </w:pPr>
+      <w:r>
+        <w:rPr>
+          <w:b/>
+          <w:sz w:val="20"/>
+          <w:szCs w:val="20"/>
+        </w:rPr>
+        <w:lastRenderedPageBreak/>
+        <w:t>LCD</w:t>
+      </w:r>
+    </w:p>
+    <w:p>
+      <w:pPr>
+        <w:spacing w:after="0"/>
+        <w:rPr>
+          <w:sz w:val="20"/>
+          <w:szCs w:val="20"/>
+        </w:rPr>
+      </w:pPr>
+      <w:proofErr w:type="gramStart"/>
+      <w:r>
+        <w:rPr>
+          <w:sz w:val="20"/>
+          <w:szCs w:val="20"/>
+        </w:rPr>
+        <w:t xml:space="preserve">Service to </w:t>
+      </w:r>
+      <w:r>
+        <w:rPr>
+          <w:sz w:val="20"/>
+          <w:szCs w:val="20"/>
+        </w:rPr>
+        <w:t>print text and simple graphics on an LCD</w:t>
+      </w:r>
+      <w:r>
+        <w:rPr>
+          <w:sz w:val="20"/>
+          <w:szCs w:val="20"/>
+        </w:rPr>
+        <w:t>.</w:t>
+      </w:r>
+      <w:proofErr w:type="gramEnd"/>
+    </w:p>
+    <w:p>
+      <w:pPr>
+        <w:spacing w:after="0"/>
+        <w:rPr>
+          <w:sz w:val="20"/>
+          <w:szCs w:val="20"/>
+        </w:rPr>
+      </w:pPr>
+      <w:r>
+        <w:rPr>
+          <w:sz w:val="20"/>
+          <w:szCs w:val="20"/>
+        </w:rPr>
+        <w:t>The current implementation supports 5 lines of text with 21 characters per line.</w:t>
+      </w:r>
+    </w:p>
+    <w:p>
+      <w:pPr>
+        <w:spacing w:after="0"/>
+        <w:rPr>
+          <w:sz w:val="20"/>
+          <w:szCs w:val="20"/>
+        </w:rPr>
+      </w:pPr>
+    </w:p>
+    <w:p>
+      <w:pPr>
+        <w:spacing w:after="0"/>
+        <w:rPr>
+          <w:sz w:val="20"/>
+          <w:szCs w:val="20"/>
+        </w:rPr>
+      </w:pPr>
+    </w:p>
+    <w:p>
+      <w:pPr>
+        <w:spacing w:after="0"/>
+        <w:rPr>
+          <w:sz w:val="20"/>
+          <w:szCs w:val="20"/>
+        </w:rPr>
+      </w:pPr>
+      <w:r>
+        <w:rPr>
+          <w:sz w:val="20"/>
+          <w:szCs w:val="20"/>
+        </w:rPr>
+        <w:t xml:space="preserve">Request: </w:t>
+      </w:r>
+      <w:r>
+        <w:rPr>
+          <w:sz w:val="20"/>
+          <w:szCs w:val="20"/>
+        </w:rPr>
+        <w:t>write a line of text</w:t>
+      </w:r>
+      <w:r>
+        <w:rPr>
+          <w:sz w:val="20"/>
+          <w:szCs w:val="20"/>
+        </w:rPr>
+        <w:t xml:space="preserve"> </w:t>
+      </w:r>
+    </w:p>
+    <w:tbl>
+      <w:tblPr>
+        <w:tblStyle w:val="TableGrid"/>
+        <w:tblpPr w:leftFromText="180" w:rightFromText="180" w:vertAnchor="text" w:horzAnchor="margin" w:tblpY="146"/>
+        <w:tblW w:w="8897" w:type="dxa"/>
+        <w:tblLayout w:type="fixed"/>
+        <w:tblLook w:val="04A0" w:firstRow="1" w:lastRow="0" w:firstColumn="1" w:lastColumn="0" w:noHBand="0" w:noVBand="1"/>
+      </w:tblPr>
+      <w:tblGrid>
+        <w:gridCol w:w="821"/>
+        <w:gridCol w:w="1130"/>
+        <w:gridCol w:w="567"/>
+        <w:gridCol w:w="2835"/>
+        <w:gridCol w:w="2268"/>
+        <w:gridCol w:w="1276"/>
+      </w:tblGrid>
+      <w:tr>
+        <w:tc>
+          <w:tcPr>
+            <w:tcW w:w="821" w:type="dxa"/>
+          </w:tcPr>
+          <w:p>
+            <w:pPr>
+              <w:rPr>
+                <w:b/>
+                <w:color w:val="000000"/>
+                <w:sz w:val="20"/>
+                <w:szCs w:val="20"/>
+              </w:rPr>
+            </w:pPr>
+            <w:r>
+              <w:rPr>
+                <w:b/>
+                <w:color w:val="000000"/>
+                <w:sz w:val="20"/>
+                <w:szCs w:val="20"/>
+              </w:rPr>
+              <w:t>Header</w:t>
+            </w:r>
+          </w:p>
+        </w:tc>
+        <w:tc>
+          <w:tcPr>
+            <w:tcW w:w="1130" w:type="dxa"/>
+          </w:tcPr>
+          <w:p>
+            <w:pPr>
+              <w:rPr>
+                <w:b/>
+                <w:color w:val="000000"/>
+                <w:sz w:val="20"/>
+                <w:szCs w:val="20"/>
+              </w:rPr>
+            </w:pPr>
+            <w:r>
+              <w:rPr>
+                <w:b/>
+                <w:color w:val="000000"/>
+                <w:sz w:val="20"/>
+                <w:szCs w:val="20"/>
+              </w:rPr>
+              <w:t>Separator</w:t>
+            </w:r>
+          </w:p>
+        </w:tc>
+        <w:tc>
+          <w:tcPr>
+            <w:tcW w:w="567" w:type="dxa"/>
+          </w:tcPr>
+          <w:p>
+            <w:pPr>
+              <w:rPr>
+                <w:b/>
+                <w:color w:val="000000"/>
+                <w:sz w:val="20"/>
+                <w:szCs w:val="20"/>
+              </w:rPr>
+            </w:pPr>
+            <w:r>
+              <w:rPr>
+                <w:b/>
+                <w:color w:val="000000"/>
+                <w:sz w:val="20"/>
+                <w:szCs w:val="20"/>
+              </w:rPr>
+              <w:t>Tag</w:t>
+            </w:r>
+          </w:p>
+        </w:tc>
+        <w:tc>
+          <w:tcPr>
+            <w:tcW w:w="2835" w:type="dxa"/>
+          </w:tcPr>
+          <w:p>
+            <w:pPr>
+              <w:rPr>
+                <w:b/>
+                <w:color w:val="000000"/>
+                <w:sz w:val="20"/>
+                <w:szCs w:val="20"/>
+              </w:rPr>
+            </w:pPr>
+            <w:r>
+              <w:rPr>
+                <w:b/>
+                <w:color w:val="000000"/>
+                <w:sz w:val="20"/>
+                <w:szCs w:val="20"/>
+              </w:rPr>
+              <w:t>Line N</w:t>
+            </w:r>
+            <w:r>
+              <w:rPr>
+                <w:b/>
+                <w:color w:val="000000"/>
+                <w:sz w:val="20"/>
+                <w:szCs w:val="20"/>
+              </w:rPr>
+              <w:t>umber</w:t>
+            </w:r>
+          </w:p>
+        </w:tc>
+        <w:tc>
+          <w:tcPr>
+            <w:tcW w:w="2268" w:type="dxa"/>
+          </w:tcPr>
+          <w:p>
+            <w:pPr>
+              <w:rPr>
+                <w:b/>
+                <w:color w:val="000000"/>
+                <w:sz w:val="20"/>
+                <w:szCs w:val="20"/>
+              </w:rPr>
+            </w:pPr>
+            <w:r>
+              <w:rPr>
+                <w:b/>
+                <w:color w:val="000000"/>
+                <w:sz w:val="20"/>
+                <w:szCs w:val="20"/>
+              </w:rPr>
+              <w:t>Text</w:t>
+            </w:r>
+            <w:r>
+              <w:rPr>
+                <w:b/>
+                <w:color w:val="000000"/>
+                <w:sz w:val="20"/>
+                <w:szCs w:val="20"/>
+              </w:rPr>
+              <w:t xml:space="preserve"> </w:t>
+            </w:r>
+          </w:p>
+        </w:tc>
+        <w:tc>
+          <w:tcPr>
+            <w:tcW w:w="1276" w:type="dxa"/>
+          </w:tcPr>
+          <w:p>
+            <w:pPr>
+              <w:rPr>
+                <w:b/>
+                <w:color w:val="000000"/>
+                <w:sz w:val="20"/>
+                <w:szCs w:val="20"/>
+              </w:rPr>
+            </w:pPr>
+            <w:r>
+              <w:rPr>
+                <w:b/>
+                <w:color w:val="000000"/>
+                <w:sz w:val="20"/>
+                <w:szCs w:val="20"/>
+              </w:rPr>
+              <w:t>Terminator</w:t>
+            </w:r>
+          </w:p>
+        </w:tc>
+      </w:tr>
+      <w:tr>
+        <w:trPr>
+          <w:trHeight w:val="281"/>
+        </w:trPr>
+        <w:tc>
+          <w:tcPr>
+            <w:tcW w:w="821" w:type="dxa"/>
+          </w:tcPr>
+          <w:p>
+            <w:pPr>
+              <w:rPr>
+                <w:color w:val="000000"/>
+                <w:sz w:val="20"/>
+                <w:szCs w:val="20"/>
+              </w:rPr>
+            </w:pPr>
+            <w:r>
+              <w:rPr>
+                <w:color w:val="000000"/>
+                <w:sz w:val="20"/>
+                <w:szCs w:val="20"/>
+              </w:rPr>
+              <w:t>‘</w:t>
+            </w:r>
+            <w:r>
+              <w:rPr>
+                <w:color w:val="000000"/>
+                <w:sz w:val="20"/>
+                <w:szCs w:val="20"/>
+              </w:rPr>
+              <w:t>L</w:t>
+            </w:r>
+            <w:r>
+              <w:rPr>
+                <w:color w:val="000000"/>
+                <w:sz w:val="20"/>
+                <w:szCs w:val="20"/>
+              </w:rPr>
+              <w:t xml:space="preserve"> ’ </w:t>
+            </w:r>
+          </w:p>
+        </w:tc>
+        <w:tc>
+          <w:tcPr>
+            <w:tcW w:w="1130" w:type="dxa"/>
+          </w:tcPr>
+          <w:p>
+            <w:pPr>
+              <w:rPr>
+                <w:color w:val="000000"/>
+                <w:sz w:val="20"/>
+                <w:szCs w:val="20"/>
+              </w:rPr>
+            </w:pPr>
+            <w:r>
+              <w:rPr>
+                <w:color w:val="000000"/>
+                <w:sz w:val="20"/>
+                <w:szCs w:val="20"/>
+              </w:rPr>
+              <w:t xml:space="preserve">    ,</w:t>
+            </w:r>
+          </w:p>
+        </w:tc>
+        <w:tc>
+          <w:tcPr>
+            <w:tcW w:w="567" w:type="dxa"/>
+          </w:tcPr>
+          <w:p>
+            <w:pPr>
+              <w:rPr>
+                <w:color w:val="000000"/>
+                <w:sz w:val="20"/>
+                <w:szCs w:val="20"/>
+              </w:rPr>
+            </w:pPr>
+            <w:r>
+              <w:rPr>
+                <w:color w:val="000000"/>
+                <w:sz w:val="20"/>
+                <w:szCs w:val="20"/>
+              </w:rPr>
+              <w:t>‘</w:t>
+            </w:r>
+            <w:r>
+              <w:rPr>
+                <w:color w:val="000000"/>
+                <w:sz w:val="20"/>
+                <w:szCs w:val="20"/>
+              </w:rPr>
+              <w:t>W</w:t>
+            </w:r>
+            <w:r>
+              <w:rPr>
+                <w:color w:val="000000"/>
+                <w:sz w:val="20"/>
+                <w:szCs w:val="20"/>
+              </w:rPr>
+              <w:t>’</w:t>
+            </w:r>
+          </w:p>
+        </w:tc>
+        <w:tc>
+          <w:tcPr>
+            <w:tcW w:w="2835" w:type="dxa"/>
+          </w:tcPr>
+          <w:p>
+            <w:pPr>
+              <w:rPr>
+                <w:color w:val="000000"/>
+                <w:sz w:val="20"/>
+                <w:szCs w:val="20"/>
+              </w:rPr>
+            </w:pPr>
+            <w:r>
+              <w:rPr>
+                <w:color w:val="000000"/>
+                <w:sz w:val="20"/>
+                <w:szCs w:val="20"/>
+              </w:rPr>
+              <w:t>Numeric digits</w:t>
+            </w:r>
+            <w:r>
+              <w:rPr>
+                <w:color w:val="000000"/>
+                <w:sz w:val="20"/>
+                <w:szCs w:val="20"/>
+              </w:rPr>
+              <w:t xml:space="preserve"> (top line is 0)</w:t>
+            </w:r>
+          </w:p>
+        </w:tc>
+        <w:tc>
+          <w:tcPr>
+            <w:tcW w:w="2268" w:type="dxa"/>
+          </w:tcPr>
+          <w:p>
+            <w:pPr>
+              <w:rPr>
+                <w:color w:val="000000"/>
+                <w:sz w:val="20"/>
+                <w:szCs w:val="20"/>
+              </w:rPr>
+            </w:pPr>
+            <w:r>
+              <w:rPr>
+                <w:color w:val="000000"/>
+                <w:sz w:val="20"/>
+                <w:szCs w:val="20"/>
+              </w:rPr>
+              <w:t>A</w:t>
+            </w:r>
+            <w:r>
+              <w:rPr>
+                <w:color w:val="000000"/>
+                <w:sz w:val="20"/>
+                <w:szCs w:val="20"/>
+              </w:rPr>
+              <w:t>SCII</w:t>
+            </w:r>
+            <w:r>
+              <w:rPr>
+                <w:color w:val="000000"/>
+                <w:sz w:val="20"/>
+                <w:szCs w:val="20"/>
+              </w:rPr>
+              <w:t xml:space="preserve"> text string</w:t>
+            </w:r>
+          </w:p>
+        </w:tc>
+        <w:tc>
+          <w:tcPr>
+            <w:tcW w:w="1276" w:type="dxa"/>
+          </w:tcPr>
+          <w:p>
+            <w:pPr>
+              <w:rPr>
+                <w:color w:val="000000"/>
+                <w:sz w:val="20"/>
+                <w:szCs w:val="20"/>
+              </w:rPr>
+            </w:pPr>
+            <w:r>
+              <w:rPr>
+                <w:color w:val="000000"/>
+                <w:sz w:val="20"/>
+                <w:szCs w:val="20"/>
+              </w:rPr>
+              <w:t>‘\n’</w:t>
+            </w:r>
+          </w:p>
+        </w:tc>
+      </w:tr>
+    </w:tbl>
+    <w:p>
+      <w:pPr>
+        <w:spacing w:after="0"/>
+        <w:rPr>
+          <w:sz w:val="20"/>
+          <w:szCs w:val="20"/>
+        </w:rPr>
+      </w:pPr>
+    </w:p>
+    <w:p>
+      <w:pPr>
+        <w:spacing w:after="0"/>
+        <w:rPr>
+          <w:sz w:val="20"/>
+          <w:szCs w:val="20"/>
+        </w:rPr>
+      </w:pPr>
+    </w:p>
+    <w:p>
+      <w:pPr>
+        <w:spacing w:after="0"/>
+        <w:rPr>
+          <w:sz w:val="20"/>
+          <w:szCs w:val="20"/>
+        </w:rPr>
+      </w:pPr>
+      <w:r>
+        <w:rPr>
+          <w:sz w:val="20"/>
+          <w:szCs w:val="20"/>
+        </w:rPr>
+        <w:t xml:space="preserve">Request: </w:t>
+      </w:r>
+      <w:r>
+        <w:rPr>
+          <w:sz w:val="20"/>
+          <w:szCs w:val="20"/>
+        </w:rPr>
+        <w:t>clear screen</w:t>
+      </w:r>
+      <w:r>
+        <w:rPr>
+          <w:sz w:val="20"/>
+          <w:szCs w:val="20"/>
+        </w:rPr>
+        <w:t xml:space="preserve"> </w:t>
+      </w:r>
+    </w:p>
+    <w:tbl>
+      <w:tblPr>
+        <w:tblStyle w:val="TableGrid"/>
+        <w:tblpPr w:leftFromText="180" w:rightFromText="180" w:vertAnchor="text" w:horzAnchor="margin" w:tblpY="146"/>
+        <w:tblW w:w="3794" w:type="dxa"/>
+        <w:tblLayout w:type="fixed"/>
+        <w:tblLook w:val="04A0" w:firstRow="1" w:lastRow="0" w:firstColumn="1" w:lastColumn="0" w:noHBand="0" w:noVBand="1"/>
+      </w:tblPr>
+      <w:tblGrid>
+        <w:gridCol w:w="821"/>
+        <w:gridCol w:w="1130"/>
+        <w:gridCol w:w="567"/>
+        <w:gridCol w:w="1276"/>
+      </w:tblGrid>
+      <w:tr>
+        <w:tc>
+          <w:tcPr>
+            <w:tcW w:w="821" w:type="dxa"/>
+          </w:tcPr>
+          <w:p>
+            <w:pPr>
+              <w:rPr>
+                <w:b/>
+                <w:color w:val="000000"/>
+                <w:sz w:val="20"/>
+                <w:szCs w:val="20"/>
+              </w:rPr>
+            </w:pPr>
+            <w:r>
+              <w:rPr>
+                <w:b/>
+                <w:color w:val="000000"/>
+                <w:sz w:val="20"/>
+                <w:szCs w:val="20"/>
+              </w:rPr>
+              <w:t>Header</w:t>
+            </w:r>
+          </w:p>
+        </w:tc>
+        <w:tc>
+          <w:tcPr>
+            <w:tcW w:w="1130" w:type="dxa"/>
+          </w:tcPr>
+          <w:p>
+            <w:pPr>
+              <w:rPr>
+                <w:b/>
+                <w:color w:val="000000"/>
+                <w:sz w:val="20"/>
+                <w:szCs w:val="20"/>
+              </w:rPr>
+            </w:pPr>
+            <w:r>
+              <w:rPr>
+                <w:b/>
+                <w:color w:val="000000"/>
+                <w:sz w:val="20"/>
+                <w:szCs w:val="20"/>
+              </w:rPr>
+              <w:t>Separator</w:t>
+            </w:r>
+          </w:p>
+        </w:tc>
+        <w:tc>
+          <w:tcPr>
+            <w:tcW w:w="567" w:type="dxa"/>
+          </w:tcPr>
+          <w:p>
+            <w:pPr>
+              <w:rPr>
+                <w:b/>
+                <w:color w:val="000000"/>
+                <w:sz w:val="20"/>
+                <w:szCs w:val="20"/>
+              </w:rPr>
+            </w:pPr>
+            <w:r>
+              <w:rPr>
+                <w:b/>
+                <w:color w:val="000000"/>
+                <w:sz w:val="20"/>
+                <w:szCs w:val="20"/>
+              </w:rPr>
+              <w:t>Tag</w:t>
+            </w:r>
+          </w:p>
+        </w:tc>
+        <w:tc>
+          <w:tcPr>
+            <w:tcW w:w="1276" w:type="dxa"/>
+          </w:tcPr>
+          <w:p>
+            <w:pPr>
+              <w:rPr>
+                <w:b/>
+                <w:color w:val="000000"/>
+                <w:sz w:val="20"/>
+                <w:szCs w:val="20"/>
+              </w:rPr>
+            </w:pPr>
+            <w:r>
+              <w:rPr>
+                <w:b/>
+                <w:color w:val="000000"/>
+                <w:sz w:val="20"/>
+                <w:szCs w:val="20"/>
+              </w:rPr>
+              <w:t>Terminator</w:t>
+            </w:r>
+          </w:p>
+        </w:tc>
+      </w:tr>
+      <w:tr>
+        <w:trPr>
+          <w:trHeight w:val="281"/>
+        </w:trPr>
+        <w:tc>
+          <w:tcPr>
+            <w:tcW w:w="821" w:type="dxa"/>
+          </w:tcPr>
+          <w:p>
+            <w:pPr>
+              <w:rPr>
+                <w:color w:val="000000"/>
+                <w:sz w:val="20"/>
+                <w:szCs w:val="20"/>
+              </w:rPr>
+            </w:pPr>
+            <w:r>
+              <w:rPr>
+                <w:color w:val="000000"/>
+                <w:sz w:val="20"/>
+                <w:szCs w:val="20"/>
+              </w:rPr>
+              <w:t>‘</w:t>
+            </w:r>
+            <w:r>
+              <w:rPr>
+                <w:color w:val="000000"/>
+                <w:sz w:val="20"/>
+                <w:szCs w:val="20"/>
+              </w:rPr>
+              <w:t>L</w:t>
+            </w:r>
+            <w:r>
+              <w:rPr>
+                <w:color w:val="000000"/>
+                <w:sz w:val="20"/>
+                <w:szCs w:val="20"/>
+              </w:rPr>
+              <w:t xml:space="preserve"> ’ </w:t>
+            </w:r>
+          </w:p>
+        </w:tc>
+        <w:tc>
+          <w:tcPr>
+            <w:tcW w:w="1130" w:type="dxa"/>
+          </w:tcPr>
+          <w:p>
+            <w:pPr>
+              <w:rPr>
+                <w:color w:val="000000"/>
+                <w:sz w:val="20"/>
+                <w:szCs w:val="20"/>
+              </w:rPr>
+            </w:pPr>
+            <w:r>
+              <w:rPr>
+                <w:color w:val="000000"/>
+                <w:sz w:val="20"/>
+                <w:szCs w:val="20"/>
+              </w:rPr>
+              <w:t xml:space="preserve">    ,</w:t>
+            </w:r>
+          </w:p>
+        </w:tc>
+        <w:tc>
+          <w:tcPr>
+            <w:tcW w:w="567" w:type="dxa"/>
+          </w:tcPr>
+          <w:p>
+            <w:pPr>
+              <w:rPr>
+                <w:color w:val="000000"/>
+                <w:sz w:val="20"/>
+                <w:szCs w:val="20"/>
+              </w:rPr>
+            </w:pPr>
+            <w:r>
+              <w:rPr>
+                <w:color w:val="000000"/>
+                <w:sz w:val="20"/>
+                <w:szCs w:val="20"/>
+              </w:rPr>
+              <w:t>‘</w:t>
+            </w:r>
+            <w:r>
+              <w:rPr>
+                <w:color w:val="000000"/>
+                <w:sz w:val="20"/>
+                <w:szCs w:val="20"/>
+              </w:rPr>
+              <w:t>C</w:t>
+            </w:r>
+            <w:r>
+              <w:rPr>
+                <w:color w:val="000000"/>
+                <w:sz w:val="20"/>
+                <w:szCs w:val="20"/>
+              </w:rPr>
+              <w:t>’</w:t>
+            </w:r>
+          </w:p>
+        </w:tc>
+        <w:tc>
+          <w:tcPr>
+            <w:tcW w:w="1276" w:type="dxa"/>
+          </w:tcPr>
+          <w:p>
+            <w:pPr>
+              <w:rPr>
+                <w:color w:val="000000"/>
+                <w:sz w:val="20"/>
+                <w:szCs w:val="20"/>
+              </w:rPr>
+            </w:pPr>
+            <w:r>
+              <w:rPr>
+                <w:color w:val="000000"/>
+                <w:sz w:val="20"/>
+                <w:szCs w:val="20"/>
+              </w:rPr>
+              <w:t>‘\n’</w:t>
+            </w:r>
+          </w:p>
+        </w:tc>
+      </w:tr>
+    </w:tbl>
+    <w:p>
+      <w:pPr>
+        <w:spacing w:after="0"/>
+        <w:rPr>
+          <w:sz w:val="20"/>
+          <w:szCs w:val="20"/>
+        </w:rPr>
+      </w:pPr>
+    </w:p>
+    <w:p>
+      <w:pPr>
+        <w:spacing w:after="0"/>
+        <w:rPr>
+          <w:sz w:val="20"/>
+          <w:szCs w:val="20"/>
+        </w:rPr>
+      </w:pPr>
+    </w:p>
+    <w:p>
+      <w:pPr>
+        <w:spacing w:after="0"/>
+        <w:rPr>
+          <w:sz w:val="20"/>
+          <w:szCs w:val="20"/>
+        </w:rPr>
+      </w:pPr>
+    </w:p>
+    <w:p>
+      <w:pPr>
+        <w:spacing w:after="0"/>
+        <w:rPr>
+          <w:sz w:val="20"/>
+          <w:szCs w:val="20"/>
+        </w:rPr>
+      </w:pPr>
+    </w:p>
+    <w:p>
+      <w:pPr>
+        <w:spacing w:after="0"/>
+        <w:rPr>
+          <w:sz w:val="20"/>
+          <w:szCs w:val="20"/>
+        </w:rPr>
+      </w:pPr>
+      <w:r>
+        <w:rPr>
+          <w:sz w:val="20"/>
+          <w:szCs w:val="20"/>
+        </w:rPr>
+        <w:t>(The following message is not yet implemented)</w:t>
+      </w:r>
+      <w:bookmarkStart w:id="0" w:name="_GoBack"/>
+      <w:bookmarkEnd w:id="0"/>
+    </w:p>
+    <w:p>
+      <w:pPr>
+        <w:spacing w:after="0"/>
+        <w:rPr>
+          <w:sz w:val="20"/>
+          <w:szCs w:val="20"/>
+        </w:rPr>
+      </w:pPr>
+      <w:r>
+        <w:rPr>
+          <w:sz w:val="20"/>
+          <w:szCs w:val="20"/>
+        </w:rPr>
+        <w:t xml:space="preserve">Request: draw a horizontal graph </w:t>
+      </w:r>
+      <w:proofErr w:type="gramStart"/>
+      <w:r>
+        <w:rPr>
+          <w:sz w:val="20"/>
+          <w:szCs w:val="20"/>
+        </w:rPr>
+        <w:t>for  up</w:t>
+      </w:r>
+      <w:proofErr w:type="gramEnd"/>
+      <w:r>
+        <w:rPr>
+          <w:sz w:val="20"/>
+          <w:szCs w:val="20"/>
+        </w:rPr>
+        <w:t xml:space="preserve"> to 5 values. </w:t>
+      </w:r>
+      <w:r>
+        <w:rPr>
+          <w:sz w:val="20"/>
+          <w:szCs w:val="20"/>
+        </w:rPr>
+        <w:t xml:space="preserve"> </w:t>
+      </w:r>
+      <w:r>
+        <w:rPr>
+          <w:sz w:val="20"/>
+          <w:szCs w:val="20"/>
+        </w:rPr>
+        <w:t>Values can range from 0 to 100</w:t>
+      </w:r>
+    </w:p>
+    <w:p>
+      <w:pPr>
+        <w:spacing w:after="0"/>
+        <w:rPr>
+          <w:sz w:val="20"/>
+          <w:szCs w:val="20"/>
+        </w:rPr>
+      </w:pPr>
+      <w:r>
+        <w:rPr>
+          <w:sz w:val="20"/>
+          <w:szCs w:val="20"/>
+        </w:rPr>
+        <w:t>As with text, the first line is 0</w:t>
+      </w:r>
+    </w:p>
+    <w:tbl>
+      <w:tblPr>
+        <w:tblStyle w:val="TableGrid"/>
+        <w:tblpPr w:leftFromText="180" w:rightFromText="180" w:vertAnchor="text" w:horzAnchor="margin" w:tblpY="146"/>
+        <w:tblW w:w="8898" w:type="dxa"/>
+        <w:tblLayout w:type="fixed"/>
+        <w:tblLook w:val="04A0" w:firstRow="1" w:lastRow="0" w:firstColumn="1" w:lastColumn="0" w:noHBand="0" w:noVBand="1"/>
+      </w:tblPr>
+      <w:tblGrid>
+        <w:gridCol w:w="821"/>
+        <w:gridCol w:w="1130"/>
+        <w:gridCol w:w="567"/>
+        <w:gridCol w:w="1418"/>
+        <w:gridCol w:w="850"/>
+        <w:gridCol w:w="1985"/>
+        <w:gridCol w:w="850"/>
+        <w:gridCol w:w="1277"/>
+      </w:tblGrid>
+      <w:tr>
+        <w:tc>
+          <w:tcPr>
+            <w:tcW w:w="821" w:type="dxa"/>
+          </w:tcPr>
+          <w:p>
+            <w:pPr>
+              <w:rPr>
+                <w:b/>
+                <w:color w:val="000000"/>
+                <w:sz w:val="20"/>
+                <w:szCs w:val="20"/>
+              </w:rPr>
+            </w:pPr>
+            <w:r>
+              <w:rPr>
+                <w:b/>
+                <w:color w:val="000000"/>
+                <w:sz w:val="20"/>
+                <w:szCs w:val="20"/>
+              </w:rPr>
+              <w:t>Header</w:t>
+            </w:r>
+          </w:p>
+        </w:tc>
+        <w:tc>
+          <w:tcPr>
+            <w:tcW w:w="1130" w:type="dxa"/>
+          </w:tcPr>
+          <w:p>
+            <w:pPr>
+              <w:rPr>
+                <w:b/>
+                <w:color w:val="000000"/>
+                <w:sz w:val="20"/>
+                <w:szCs w:val="20"/>
+              </w:rPr>
+            </w:pPr>
+            <w:r>
+              <w:rPr>
+                <w:b/>
+                <w:color w:val="000000"/>
+                <w:sz w:val="20"/>
+                <w:szCs w:val="20"/>
+              </w:rPr>
+              <w:t>Separator</w:t>
+            </w:r>
+          </w:p>
+        </w:tc>
+        <w:tc>
+          <w:tcPr>
+            <w:tcW w:w="567" w:type="dxa"/>
+          </w:tcPr>
+          <w:p>
+            <w:pPr>
+              <w:rPr>
+                <w:b/>
+                <w:color w:val="000000"/>
+                <w:sz w:val="20"/>
+                <w:szCs w:val="20"/>
+              </w:rPr>
+            </w:pPr>
+            <w:r>
+              <w:rPr>
+                <w:b/>
+                <w:color w:val="000000"/>
+                <w:sz w:val="20"/>
+                <w:szCs w:val="20"/>
+              </w:rPr>
+              <w:t>Tag</w:t>
+            </w:r>
+          </w:p>
+        </w:tc>
+        <w:tc>
+          <w:tcPr>
+            <w:tcW w:w="1418" w:type="dxa"/>
+          </w:tcPr>
+          <w:p>
+            <w:pPr>
+              <w:rPr>
+                <w:b/>
+                <w:color w:val="000000"/>
+                <w:sz w:val="20"/>
+                <w:szCs w:val="20"/>
+              </w:rPr>
+            </w:pPr>
+            <w:r>
+              <w:rPr>
+                <w:b/>
+                <w:color w:val="000000"/>
+                <w:sz w:val="20"/>
+                <w:szCs w:val="20"/>
+              </w:rPr>
+              <w:t xml:space="preserve">Number of </w:t>
+            </w:r>
+            <w:r>
+              <w:rPr>
+                <w:b/>
+                <w:color w:val="000000"/>
+                <w:sz w:val="20"/>
+                <w:szCs w:val="20"/>
+              </w:rPr>
+              <w:t>values</w:t>
+            </w:r>
+          </w:p>
+        </w:tc>
+        <w:tc>
+          <w:tcPr>
+            <w:tcW w:w="850" w:type="dxa"/>
+          </w:tcPr>
+          <w:p>
+            <w:pPr>
+              <w:rPr>
+                <w:b/>
+                <w:color w:val="000000"/>
+                <w:sz w:val="20"/>
+                <w:szCs w:val="20"/>
+              </w:rPr>
+            </w:pPr>
+            <w:r>
+              <w:rPr>
+                <w:b/>
+                <w:color w:val="000000"/>
+                <w:sz w:val="20"/>
+                <w:szCs w:val="20"/>
+              </w:rPr>
+              <w:t xml:space="preserve">Start of </w:t>
+            </w:r>
+          </w:p>
+          <w:p>
+            <w:pPr>
+              <w:rPr>
+                <w:b/>
+                <w:color w:val="000000"/>
+                <w:sz w:val="20"/>
+                <w:szCs w:val="20"/>
+              </w:rPr>
+            </w:pPr>
+            <w:r>
+              <w:rPr>
+                <w:b/>
+                <w:color w:val="000000"/>
+                <w:sz w:val="20"/>
+                <w:szCs w:val="20"/>
+              </w:rPr>
+              <w:t>Body</w:t>
+            </w:r>
+          </w:p>
+        </w:tc>
+        <w:tc>
+          <w:tcPr>
+            <w:tcW w:w="1985" w:type="dxa"/>
+          </w:tcPr>
+          <w:p>
+            <w:pPr>
+              <w:rPr>
+                <w:b/>
+                <w:color w:val="000000"/>
+                <w:sz w:val="20"/>
+                <w:szCs w:val="20"/>
+              </w:rPr>
+            </w:pPr>
+            <w:r>
+              <w:rPr>
+                <w:b/>
+                <w:color w:val="000000"/>
+                <w:sz w:val="20"/>
+                <w:szCs w:val="20"/>
+              </w:rPr>
+              <w:t xml:space="preserve">Body </w:t>
+            </w:r>
+          </w:p>
+        </w:tc>
+        <w:tc>
+          <w:tcPr>
+            <w:tcW w:w="850" w:type="dxa"/>
+          </w:tcPr>
+          <w:p>
+            <w:pPr>
+              <w:rPr>
+                <w:b/>
+                <w:color w:val="000000"/>
+                <w:sz w:val="20"/>
+                <w:szCs w:val="20"/>
+              </w:rPr>
+            </w:pPr>
+            <w:r>
+              <w:rPr>
+                <w:b/>
+                <w:color w:val="000000"/>
+                <w:sz w:val="20"/>
+                <w:szCs w:val="20"/>
+              </w:rPr>
+              <w:t xml:space="preserve">End of </w:t>
+            </w:r>
+          </w:p>
+          <w:p>
+            <w:pPr>
+              <w:rPr>
+                <w:b/>
+                <w:color w:val="000000"/>
+                <w:sz w:val="20"/>
+                <w:szCs w:val="20"/>
+              </w:rPr>
+            </w:pPr>
+            <w:r>
+              <w:rPr>
+                <w:b/>
+                <w:color w:val="000000"/>
+                <w:sz w:val="20"/>
+                <w:szCs w:val="20"/>
+              </w:rPr>
+              <w:t>Body</w:t>
+            </w:r>
+          </w:p>
+        </w:tc>
+        <w:tc>
+          <w:tcPr>
+            <w:tcW w:w="1277" w:type="dxa"/>
+          </w:tcPr>
+          <w:p>
+            <w:pPr>
+              <w:rPr>
+                <w:b/>
+                <w:color w:val="000000"/>
+                <w:sz w:val="20"/>
+                <w:szCs w:val="20"/>
+              </w:rPr>
+            </w:pPr>
+            <w:r>
+              <w:rPr>
+                <w:b/>
+                <w:color w:val="000000"/>
+                <w:sz w:val="20"/>
+                <w:szCs w:val="20"/>
+              </w:rPr>
+              <w:t>Terminator</w:t>
+            </w:r>
+          </w:p>
+        </w:tc>
+      </w:tr>
+      <w:tr>
+        <w:trPr>
+          <w:trHeight w:val="281"/>
+        </w:trPr>
+        <w:tc>
+          <w:tcPr>
+            <w:tcW w:w="821" w:type="dxa"/>
+          </w:tcPr>
+          <w:p>
+            <w:pPr>
+              <w:rPr>
+                <w:color w:val="000000"/>
+                <w:sz w:val="20"/>
+                <w:szCs w:val="20"/>
+              </w:rPr>
+            </w:pPr>
+            <w:r>
+              <w:rPr>
+                <w:color w:val="000000"/>
+                <w:sz w:val="20"/>
+                <w:szCs w:val="20"/>
+              </w:rPr>
+              <w:t>‘</w:t>
+            </w:r>
+            <w:r>
+              <w:rPr>
+                <w:color w:val="000000"/>
+                <w:sz w:val="20"/>
+                <w:szCs w:val="20"/>
+              </w:rPr>
+              <w:t>L</w:t>
+            </w:r>
+            <w:r>
+              <w:rPr>
+                <w:color w:val="000000"/>
+                <w:sz w:val="20"/>
+                <w:szCs w:val="20"/>
+              </w:rPr>
+              <w:t xml:space="preserve"> ’ </w:t>
+            </w:r>
+          </w:p>
+        </w:tc>
+        <w:tc>
+          <w:tcPr>
+            <w:tcW w:w="1130" w:type="dxa"/>
+          </w:tcPr>
+          <w:p>
+            <w:pPr>
+              <w:rPr>
+                <w:color w:val="000000"/>
+                <w:sz w:val="20"/>
+                <w:szCs w:val="20"/>
+              </w:rPr>
+            </w:pPr>
+            <w:r>
+              <w:rPr>
+                <w:color w:val="000000"/>
+                <w:sz w:val="20"/>
+                <w:szCs w:val="20"/>
+              </w:rPr>
+              <w:t xml:space="preserve">    ,</w:t>
+            </w:r>
+          </w:p>
+        </w:tc>
+        <w:tc>
+          <w:tcPr>
+            <w:tcW w:w="567" w:type="dxa"/>
+          </w:tcPr>
+          <w:p>
+            <w:pPr>
+              <w:rPr>
+                <w:color w:val="000000"/>
+                <w:sz w:val="20"/>
+                <w:szCs w:val="20"/>
+              </w:rPr>
+            </w:pPr>
+            <w:r>
+              <w:rPr>
+                <w:color w:val="000000"/>
+                <w:sz w:val="20"/>
+                <w:szCs w:val="20"/>
+              </w:rPr>
+              <w:t>‘</w:t>
+            </w:r>
+            <w:r>
+              <w:rPr>
+                <w:color w:val="000000"/>
+                <w:sz w:val="20"/>
+                <w:szCs w:val="20"/>
+              </w:rPr>
+              <w:t>G</w:t>
+            </w:r>
+            <w:r>
+              <w:rPr>
+                <w:color w:val="000000"/>
+                <w:sz w:val="20"/>
+                <w:szCs w:val="20"/>
+              </w:rPr>
+              <w:t>’</w:t>
+            </w:r>
+          </w:p>
+        </w:tc>
+        <w:tc>
+          <w:tcPr>
+            <w:tcW w:w="1418" w:type="dxa"/>
+          </w:tcPr>
+          <w:p>
+            <w:pPr>
+              <w:rPr>
+                <w:color w:val="000000"/>
+                <w:sz w:val="20"/>
+                <w:szCs w:val="20"/>
+              </w:rPr>
+            </w:pPr>
+            <w:r>
+              <w:rPr>
+                <w:color w:val="000000"/>
+                <w:sz w:val="20"/>
+                <w:szCs w:val="20"/>
+              </w:rPr>
+              <w:t xml:space="preserve">Numeric digits indicating number of </w:t>
+            </w:r>
+            <w:r>
+              <w:rPr>
+                <w:color w:val="000000"/>
+                <w:sz w:val="20"/>
+                <w:szCs w:val="20"/>
+              </w:rPr>
+              <w:t>values</w:t>
+            </w:r>
+          </w:p>
+        </w:tc>
+        <w:tc>
+          <w:tcPr>
+            <w:tcW w:w="850" w:type="dxa"/>
+          </w:tcPr>
+          <w:p>
+            <w:pPr>
+              <w:rPr>
+                <w:color w:val="000000"/>
+                <w:sz w:val="20"/>
+                <w:szCs w:val="20"/>
+              </w:rPr>
+            </w:pPr>
+            <w:r>
+              <w:rPr>
+                <w:color w:val="000000"/>
+                <w:sz w:val="20"/>
+                <w:szCs w:val="20"/>
+              </w:rPr>
+              <w:t>‘{‘</w:t>
+            </w:r>
+          </w:p>
+        </w:tc>
+        <w:tc>
+          <w:tcPr>
+            <w:tcW w:w="1985" w:type="dxa"/>
+          </w:tcPr>
+          <w:p>
+            <w:pPr>
+              <w:rPr>
+                <w:color w:val="000000"/>
+                <w:sz w:val="20"/>
+                <w:szCs w:val="20"/>
+              </w:rPr>
+            </w:pPr>
+            <w:r>
+              <w:rPr>
+                <w:color w:val="000000"/>
+                <w:sz w:val="20"/>
+                <w:szCs w:val="20"/>
+              </w:rPr>
+              <w:t xml:space="preserve">Comma separated  </w:t>
+            </w:r>
+            <w:r>
+              <w:rPr>
+                <w:color w:val="000000"/>
+                <w:sz w:val="20"/>
+                <w:szCs w:val="20"/>
+              </w:rPr>
+              <w:t xml:space="preserve">pairs of line </w:t>
+            </w:r>
+            <w:proofErr w:type="spellStart"/>
+            <w:r>
+              <w:rPr>
+                <w:color w:val="000000"/>
+                <w:sz w:val="20"/>
+                <w:szCs w:val="20"/>
+              </w:rPr>
+              <w:t>numbers:values</w:t>
+            </w:r>
+            <w:proofErr w:type="spellEnd"/>
+          </w:p>
+        </w:tc>
+        <w:tc>
+          <w:tcPr>
+            <w:tcW w:w="850" w:type="dxa"/>
+          </w:tcPr>
+          <w:p>
+            <w:pPr>
+              <w:rPr>
+                <w:color w:val="000000"/>
+                <w:sz w:val="20"/>
+                <w:szCs w:val="20"/>
+              </w:rPr>
+            </w:pPr>
+            <w:r>
+              <w:rPr>
+                <w:color w:val="000000"/>
+                <w:sz w:val="20"/>
+                <w:szCs w:val="20"/>
+              </w:rPr>
+              <w:t>‘}’</w:t>
+            </w:r>
+          </w:p>
+        </w:tc>
+        <w:tc>
+          <w:tcPr>
+            <w:tcW w:w="1277" w:type="dxa"/>
+          </w:tcPr>
+          <w:p>
+            <w:pPr>
+              <w:rPr>
+                <w:color w:val="000000"/>
+                <w:sz w:val="20"/>
+                <w:szCs w:val="20"/>
+              </w:rPr>
+            </w:pPr>
+            <w:r>
+              <w:rPr>
+                <w:color w:val="000000"/>
+                <w:sz w:val="20"/>
+                <w:szCs w:val="20"/>
+              </w:rPr>
+              <w:t>‘\n’</w:t>
+            </w:r>
+          </w:p>
+        </w:tc>
+      </w:tr>
+    </w:tbl>
+    <w:p>
+      <w:pPr>
+        <w:spacing w:after="0"/>
+        <w:rPr>
+          <w:sz w:val="20"/>
+          <w:szCs w:val="20"/>
+        </w:rPr>
+      </w:pPr>
+    </w:p>
+    <w:p>
+      <w:pPr>
+        <w:spacing w:after="0"/>
+        <w:rPr>
+          <w:sz w:val="20"/>
+          <w:szCs w:val="20"/>
+        </w:rPr>
+      </w:pPr>
+      <w:r>
+        <w:rPr>
+          <w:sz w:val="20"/>
+          <w:szCs w:val="20"/>
+        </w:rPr>
+        <w:t xml:space="preserve">Example Request: </w:t>
+      </w:r>
+      <w:r>
+        <w:rPr>
+          <w:rFonts w:ascii="Courier New" w:hAnsi="Courier New" w:cs="Courier New"/>
+          <w:sz w:val="20"/>
+          <w:szCs w:val="20"/>
+        </w:rPr>
+        <w:t>"</w:t>
+      </w:r>
+      <w:r>
+        <w:rPr>
+          <w:rFonts w:ascii="Courier New" w:hAnsi="Courier New" w:cs="Courier New"/>
+          <w:sz w:val="20"/>
+          <w:szCs w:val="20"/>
+        </w:rPr>
+        <w:t>L</w:t>
+      </w:r>
+      <w:proofErr w:type="gramStart"/>
+      <w:r>
+        <w:rPr>
+          <w:rFonts w:ascii="Courier New" w:hAnsi="Courier New" w:cs="Courier New"/>
+          <w:sz w:val="20"/>
+          <w:szCs w:val="20"/>
+        </w:rPr>
+        <w:t>,</w:t>
+      </w:r>
+      <w:r>
+        <w:rPr>
+          <w:rFonts w:ascii="Courier New" w:hAnsi="Courier New" w:cs="Courier New"/>
+          <w:sz w:val="20"/>
+          <w:szCs w:val="20"/>
+        </w:rPr>
+        <w:t>G</w:t>
+      </w:r>
+      <w:r>
+        <w:rPr>
+          <w:rFonts w:ascii="Courier New" w:hAnsi="Courier New" w:cs="Courier New"/>
+          <w:sz w:val="20"/>
+          <w:szCs w:val="20"/>
+        </w:rPr>
+        <w:t>,</w:t>
+      </w:r>
+      <w:r>
+        <w:rPr>
+          <w:rFonts w:ascii="Courier New" w:hAnsi="Courier New" w:cs="Courier New"/>
+          <w:sz w:val="20"/>
+          <w:szCs w:val="20"/>
+        </w:rPr>
+        <w:t>2</w:t>
+      </w:r>
+      <w:proofErr w:type="gramEnd"/>
+      <w:r>
+        <w:rPr>
+          <w:rFonts w:ascii="Courier New" w:hAnsi="Courier New" w:cs="Courier New"/>
+          <w:sz w:val="20"/>
+          <w:szCs w:val="20"/>
+        </w:rPr>
+        <w:t>,{1:50,3</w:t>
+      </w:r>
+      <w:r>
+        <w:rPr>
+          <w:rFonts w:ascii="Courier New" w:hAnsi="Courier New" w:cs="Courier New"/>
+          <w:sz w:val="20"/>
+          <w:szCs w:val="20"/>
+        </w:rPr>
+        <w:t>:</w:t>
+      </w:r>
+      <w:r>
+        <w:rPr>
+          <w:rFonts w:ascii="Courier New" w:hAnsi="Courier New" w:cs="Courier New"/>
+          <w:sz w:val="20"/>
+          <w:szCs w:val="20"/>
+        </w:rPr>
+        <w:t>75}</w:t>
+      </w:r>
+      <w:r>
+        <w:rPr>
+          <w:rFonts w:ascii="Courier New" w:hAnsi="Courier New" w:cs="Courier New"/>
+          <w:sz w:val="20"/>
+          <w:szCs w:val="20"/>
+        </w:rPr>
+        <w:t>\n"</w:t>
+      </w:r>
+      <w:r>
+        <w:rPr>
+          <w:rFonts w:ascii="Courier New" w:hAnsi="Courier New" w:cs="Courier New"/>
+          <w:sz w:val="20"/>
+          <w:szCs w:val="20"/>
+        </w:rPr>
+        <w:t xml:space="preserve"> </w:t>
+      </w:r>
+      <w:r>
+        <w:rPr>
+          <w:rFonts w:ascii="Courier New" w:hAnsi="Courier New" w:cs="Courier New"/>
+          <w:sz w:val="20"/>
+          <w:szCs w:val="20"/>
+        </w:rPr>
+        <w:t xml:space="preserve"> </w:t>
+      </w:r>
+      <w:r>
+        <w:rPr>
+          <w:rFonts w:cs="Courier New"/>
+          <w:sz w:val="20"/>
+          <w:szCs w:val="20"/>
+        </w:rPr>
+        <w:t xml:space="preserve"> </w:t>
+      </w:r>
+      <w:r>
+        <w:rPr>
+          <w:rFonts w:cs="Courier New"/>
+          <w:sz w:val="20"/>
+          <w:szCs w:val="20"/>
+        </w:rPr>
+        <w:t>draw 50% bar on second line, 75% on fourth line</w:t>
+      </w:r>
+    </w:p>
+    <w:p>
+      <w:pPr>
+        <w:spacing w:after="0"/>
+        <w:rPr>
+          <w:sz w:val="20"/>
+          <w:szCs w:val="20"/>
+        </w:rPr>
+      </w:pPr>
+    </w:p>
+    <w:p>
+      <w:pPr>
+        <w:spacing w:after="0"/>
+        <w:rPr>
+          <w:sz w:val="20"/>
+          <w:szCs w:val="20"/>
+        </w:rPr>
+      </w:pPr>
+    </w:p>
     <w:p>
       <w:pPr>
         <w:spacing w:after="0"/>

</xml_diff>